<commit_message>
added into latex, need to make math
</commit_message>
<xml_diff>
--- a/Report/report words.docx
+++ b/Report/report words.docx
@@ -29,15 +29,7 @@
         <w:t xml:space="preserve">d. Then </w:t>
       </w:r>
       <w:r>
-        <w:t xml:space="preserve">at the annual general </w:t>
-      </w:r>
-      <w:proofErr w:type="gramStart"/>
-      <w:r>
-        <w:t>meeting  (</w:t>
-      </w:r>
-      <w:proofErr w:type="gramEnd"/>
-      <w:r>
-        <w:t xml:space="preserve">AGM) , members vote for representatives and for managers. The problem with this is that the AGM is often held before the start of semester one, this means that many members and first years, who are a large proportion of the club members, are unable to vote. </w:t>
+        <w:t xml:space="preserve">at the annual general meeting  (AGM) , members vote for representatives and for managers. The problem with this is that the AGM is often held before the start of semester one, this means that many members and first years, who are a large proportion of the club members, are unable to vote. </w:t>
       </w:r>
     </w:p>
     <w:p>
@@ -56,26 +48,10 @@
     </w:p>
     <w:p>
       <w:r>
-        <w:t xml:space="preserve">Another problem is that current systems run on private servers and databases, and therefore users </w:t>
-      </w:r>
-      <w:proofErr w:type="spellStart"/>
-      <w:r>
-        <w:t>can not</w:t>
-      </w:r>
-      <w:proofErr w:type="spellEnd"/>
-      <w:r>
-        <w:t xml:space="preserve"> trust that the owners of the systems are not manipulating the data.</w:t>
-      </w:r>
-      <w:r>
-        <w:t xml:space="preserve"> </w:t>
-      </w:r>
-      <w:proofErr w:type="gramStart"/>
-      <w:r>
-        <w:t>Also</w:t>
-      </w:r>
-      <w:proofErr w:type="gramEnd"/>
-      <w:r>
-        <w:t xml:space="preserve"> the servers and databases require a upfront cost.</w:t>
+        <w:t>Another problem is that current systems run on private servers and databases, and therefore users can not trust that the owners of the systems are not manipulating the data.</w:t>
+      </w:r>
+      <w:r>
+        <w:t xml:space="preserve"> Also the servers and databases require a upfront cost.</w:t>
       </w:r>
     </w:p>
     <w:p>
@@ -99,15 +75,7 @@
         <w:t>non repudiable</w:t>
       </w:r>
       <w:r>
-        <w:t xml:space="preserve">. This means that there is a method for confirming the user has paid the fee. </w:t>
-      </w:r>
-      <w:proofErr w:type="gramStart"/>
-      <w:r>
-        <w:t>Also</w:t>
-      </w:r>
-      <w:proofErr w:type="gramEnd"/>
-      <w:r>
-        <w:t xml:space="preserve"> we can check the authenticity of a registration. This means that we a user can identify himself as the one who paid the registration. Another feature is transparency, everyone should be able to see how much money has been collected from fees. </w:t>
+        <w:t xml:space="preserve">. This means that there is a method for confirming the user has paid the fee. Also we can check the authenticity of a registration. This means that we a user can identify himself as the one who paid the registration. Another feature is transparency, everyone should be able to see how much money has been collected from fees. </w:t>
       </w:r>
       <w:r>
         <w:t>Lastly until the budget has been decided no one should be able to access the money.</w:t>
@@ -118,15 +86,7 @@
         <w:t xml:space="preserve">For the voting, the features are as follows. </w:t>
       </w:r>
       <w:r>
-        <w:t xml:space="preserve">First </w:t>
-      </w:r>
-      <w:proofErr w:type="gramStart"/>
-      <w:r>
-        <w:t>off</w:t>
-      </w:r>
-      <w:proofErr w:type="gramEnd"/>
-      <w:r>
-        <w:t xml:space="preserve"> all members who have paid their registration fees should have equal voting power and the ability to apply as a representative. Another feature is the ability for a user to submit a full ranking of representative to allow him a larger ability to customize his vote. We also want to give representatives weights, to take account of the fact that some of them will receive more votes than their </w:t>
+        <w:t xml:space="preserve">First off all members who have paid their registration fees should have equal voting power and the ability to apply as a representative. Another feature is the ability for a user to submit a full ranking of representative to allow him a larger ability to customize his vote. We also want to give representatives weights, to take account of the fact that some of them will receive more votes than their </w:t>
       </w:r>
       <w:r>
         <w:t>counterparts and therefore should have a larger mandate. Lastly the system should discourage tactical voting, as we want people to submit their real votes.</w:t>
@@ -137,44 +97,10 @@
         <w:t xml:space="preserve">For the negotiation and distribution of the budget, the beneficial characteristics are thus. </w:t>
       </w:r>
       <w:r>
-        <w:t xml:space="preserve">Representatives can submit sources of expenditures and what their preferred budget is. During this </w:t>
-      </w:r>
-      <w:proofErr w:type="gramStart"/>
-      <w:r>
-        <w:t>pre negotiation</w:t>
-      </w:r>
-      <w:proofErr w:type="gramEnd"/>
-      <w:r>
-        <w:t xml:space="preserve"> phase all messages sent to each other is recorded and non repudiable, this should increase accountability. Then the system will run </w:t>
-      </w:r>
-      <w:proofErr w:type="spellStart"/>
-      <w:proofErr w:type="gramStart"/>
-      <w:r>
-        <w:t>a</w:t>
-      </w:r>
-      <w:proofErr w:type="spellEnd"/>
-      <w:proofErr w:type="gramEnd"/>
-      <w:r>
-        <w:t xml:space="preserve"> automated negotiation algorithm, which solves the problem of representatives’ personality affecting the outcome. The negotiation algorithm should be deterministic and therefore </w:t>
-      </w:r>
-      <w:proofErr w:type="gramStart"/>
-      <w:r>
-        <w:t>others</w:t>
-      </w:r>
-      <w:proofErr w:type="gramEnd"/>
-      <w:r>
-        <w:t xml:space="preserve"> users can check the integrity of the budget. </w:t>
-      </w:r>
-      <w:r>
-        <w:t xml:space="preserve">Again the algorithm should be difficult to manipulate by submitting a “fake </w:t>
-      </w:r>
-      <w:proofErr w:type="gramStart"/>
-      <w:r>
-        <w:t>preferred  budget</w:t>
-      </w:r>
-      <w:proofErr w:type="gramEnd"/>
-      <w:r>
-        <w:t>”.</w:t>
+        <w:t xml:space="preserve">Representatives can submit sources of expenditures and what their preferred budget is. During this pre negotiation phase all messages sent to each other is recorded and non repudiable, this should increase accountability. Then the system will run a automated negotiation algorithm, which solves the problem of representatives’ personality affecting the outcome. The negotiation algorithm should be deterministic and therefore others users can check the integrity of the budget. </w:t>
+      </w:r>
+      <w:r>
+        <w:t>Again the algorithm should be difficult to manipulate by submitting a “fake preferred  budget”.</w:t>
       </w:r>
       <w:r>
         <w:t xml:space="preserve"> Lastly for the distribution of the budget, after the </w:t>
@@ -290,15 +216,7 @@
               <w:t>Signatories</w:t>
             </w:r>
             <w:r>
-              <w:t xml:space="preserve"> </w:t>
-            </w:r>
-            <w:proofErr w:type="gramStart"/>
-            <w:r>
-              <w:t>To</w:t>
-            </w:r>
-            <w:proofErr w:type="gramEnd"/>
-            <w:r>
-              <w:t xml:space="preserve"> Access Money</w:t>
+              <w:t xml:space="preserve"> To Access Money</w:t>
             </w:r>
           </w:p>
         </w:tc>
@@ -324,15 +242,7 @@
               <w:t>’</w:t>
             </w:r>
             <w:r>
-              <w:t xml:space="preserve">t unless given the money by the </w:t>
-            </w:r>
-            <w:proofErr w:type="spellStart"/>
-            <w:r>
-              <w:t>buget</w:t>
-            </w:r>
-            <w:proofErr w:type="spellEnd"/>
-            <w:r>
-              <w:t>.</w:t>
+              <w:t>t unless given the money by the buget.</w:t>
             </w:r>
           </w:p>
         </w:tc>
@@ -421,13 +331,8 @@
               <w:t>Legally yes, but practically nothing to stop someone from denying registration</w:t>
             </w:r>
             <w:r>
-              <w:t xml:space="preserve"> </w:t>
-            </w:r>
-            <w:proofErr w:type="spellStart"/>
-            <w:r>
-              <w:t>happend</w:t>
-            </w:r>
-            <w:proofErr w:type="spellEnd"/>
+              <w:t xml:space="preserve"> happend</w:t>
+            </w:r>
             <w:r>
               <w:t xml:space="preserve">. </w:t>
             </w:r>
@@ -557,40 +462,16 @@
         <w:t xml:space="preserve"> would have to change annually which would require a lot of time and effort</w:t>
       </w:r>
       <w:r>
-        <w:t xml:space="preserve">. </w:t>
-      </w:r>
-      <w:proofErr w:type="gramStart"/>
-      <w:r>
-        <w:t>Also</w:t>
-      </w:r>
-      <w:proofErr w:type="gramEnd"/>
-      <w:r>
-        <w:t xml:space="preserve"> if one of the signatories is busy, then the club would be unable to access the funds.</w:t>
+        <w:t>. Also if one of the signatories is busy, then the club would be unable to access the funds.</w:t>
       </w:r>
       <w:r>
         <w:t xml:space="preserve"> Compared to the smart contract, which would do this automatically. </w:t>
       </w:r>
       <w:r>
-        <w:t xml:space="preserve"> Another problem is that although the registration is legally non repudiable, a member would have to take the club to small claims to enforce it. Lastly the account is viewable by the signatories, therefore a regular member </w:t>
-      </w:r>
-      <w:proofErr w:type="spellStart"/>
-      <w:r>
-        <w:t>can not</w:t>
-      </w:r>
-      <w:proofErr w:type="spellEnd"/>
-      <w:r>
-        <w:t xml:space="preserve"> confirm how much money has been gathered and where it has </w:t>
-      </w:r>
-      <w:r>
-        <w:t xml:space="preserve">spent. </w:t>
-      </w:r>
-      <w:proofErr w:type="gramStart"/>
-      <w:r>
-        <w:t>However</w:t>
-      </w:r>
-      <w:proofErr w:type="gramEnd"/>
-      <w:r>
-        <w:t xml:space="preserve"> a smart contract all members can see how much money has been gathered and where it has been spent.</w:t>
+        <w:t xml:space="preserve"> Another problem is that although the registration is legally non repudiable, a member would have to take the club to small claims to enforce it. Lastly the account is viewable by the signatories, therefore a regular member can not confirm how much money has been gathered and where it has </w:t>
+      </w:r>
+      <w:r>
+        <w:t>spent. However a smart contract all members can see how much money has been gathered and where it has been spent.</w:t>
       </w:r>
     </w:p>
     <w:p>
@@ -598,48 +479,16 @@
         <w:t>From this I decided that the best design was a smart contract, however care must be taken to keep the Gas</w:t>
       </w:r>
       <w:r>
-        <w:t xml:space="preserve"> (how many </w:t>
-      </w:r>
-      <w:proofErr w:type="gramStart"/>
-      <w:r>
-        <w:t>instruction</w:t>
-      </w:r>
-      <w:proofErr w:type="gramEnd"/>
-      <w:r>
-        <w:t xml:space="preserve"> used)</w:t>
+        <w:t xml:space="preserve"> (how many instruction used)</w:t>
       </w:r>
       <w:r>
         <w:t xml:space="preserve"> used down.</w:t>
       </w:r>
       <w:r>
-        <w:t xml:space="preserve"> </w:t>
-      </w:r>
-      <w:proofErr w:type="gramStart"/>
-      <w:r>
-        <w:t>Also</w:t>
-      </w:r>
-      <w:proofErr w:type="gramEnd"/>
-      <w:r>
-        <w:t xml:space="preserve"> to monitor the Gas Price (cost miners are changing to run </w:t>
-      </w:r>
-      <w:proofErr w:type="spellStart"/>
-      <w:r>
-        <w:t>a</w:t>
-      </w:r>
-      <w:proofErr w:type="spellEnd"/>
-      <w:r>
-        <w:t xml:space="preserve"> instruction) which this</w:t>
-      </w:r>
-      <w:r>
-        <w:t xml:space="preserve"> year to date has fallen by 70%, and the price of Ethereum in GBP. </w:t>
-      </w:r>
-      <w:proofErr w:type="gramStart"/>
-      <w:r>
-        <w:t>Also</w:t>
-      </w:r>
-      <w:proofErr w:type="gramEnd"/>
-      <w:r>
-        <w:t xml:space="preserve"> Another problem to consider is that if a user loses his private key to his Ethereum account it is unrecoverable and you will lose the ability to prove you registered.</w:t>
+        <w:t xml:space="preserve"> Also to monitor the Gas Price (cost miners are changing to run a instruction) which this</w:t>
+      </w:r>
+      <w:r>
+        <w:t xml:space="preserve"> year to date has fallen by 70%, and the price of Ethereum in GBP. Also Another problem to consider is that if a user loses his private key to his Ethereum account it is unrecoverable and you will lose the ability to prove you registered.</w:t>
       </w:r>
     </w:p>
     <w:p>
@@ -657,23 +506,7 @@
     </w:p>
     <w:p>
       <w:r>
-        <w:t xml:space="preserve">A feature of blockchain is all data stored on it is publicly visible. Therefore, thought must be put into how much data is stored about each user. At minimum we must store the registered users public address. However storing </w:t>
-      </w:r>
-      <w:proofErr w:type="gramStart"/>
-      <w:r>
-        <w:t>only</w:t>
-      </w:r>
-      <w:proofErr w:type="gramEnd"/>
-      <w:r>
-        <w:t xml:space="preserve"> the users address will make it so communication and accountability is hindered, as a public address is long and </w:t>
-      </w:r>
-      <w:proofErr w:type="spellStart"/>
-      <w:r>
-        <w:t>non memorable</w:t>
-      </w:r>
-      <w:proofErr w:type="spellEnd"/>
-      <w:r>
-        <w:t>, and will make it hard to see who said and did what. I decided that storing the address and name was the best compromise.</w:t>
+        <w:t>A feature of blockchain is all data stored on it is publicly visible. Therefore, thought must be put into how much data is stored about each user. At minimum we must store the registered users public address. However storing only the users address will make it so communication and accountability is hindered, as a public address is long and non memorable, and will make it hard to see who said and did what. I decided that storing the address and name was the best compromise.</w:t>
       </w:r>
       <w:r>
         <w:t xml:space="preserve"> In the rare situation two users had the same name and there was argument on who did what, it would not be too much effort for one of them to digitally sign using their private address.</w:t>
@@ -694,15 +527,7 @@
     </w:p>
     <w:p>
       <w:r>
-        <w:t xml:space="preserve">The voting algorithm to choose representatives is a social welfare function which takes a list of ordered preferences and outputs </w:t>
-      </w:r>
-      <w:proofErr w:type="gramStart"/>
-      <w:r>
-        <w:t>a</w:t>
-      </w:r>
-      <w:proofErr w:type="gramEnd"/>
-      <w:r>
-        <w:t xml:space="preserve"> ordered preference. I compared a few algorithms to see which best bit my problem.</w:t>
+        <w:t>The voting algorithm to choose representatives is a social welfare function which takes a list of ordered preferences and outputs a ordered preference. I compared a few algorithms to see which best bit my problem.</w:t>
       </w:r>
     </w:p>
     <w:tbl>
@@ -731,13 +556,8 @@
             <w:tcW w:w="1502" w:type="dxa"/>
           </w:tcPr>
           <w:p>
-            <w:proofErr w:type="spellStart"/>
-            <w:r>
-              <w:t>Borda</w:t>
-            </w:r>
-            <w:proofErr w:type="spellEnd"/>
-            <w:r>
-              <w:t xml:space="preserve"> Count</w:t>
+            <w:r>
+              <w:t>Borda Count</w:t>
             </w:r>
           </w:p>
         </w:tc>
@@ -904,7 +724,6 @@
             <w:tcW w:w="1738" w:type="dxa"/>
           </w:tcPr>
           <w:p>
-            <w:proofErr w:type="gramStart"/>
             <w:r>
               <w:t>Non</w:t>
             </w:r>
@@ -914,7 +733,6 @@
             <w:r>
               <w:t>dictatorship</w:t>
             </w:r>
-            <w:proofErr w:type="gramEnd"/>
           </w:p>
         </w:tc>
         <w:tc>
@@ -1138,26 +956,10 @@
     </w:p>
     <w:p>
       <w:r>
-        <w:t xml:space="preserve">Voting should start a “term length” after the last voting had ended and the voting should end after “voting length” after the voting had started. Both term length and voting length are set when the club contract is made. </w:t>
-      </w:r>
-      <w:proofErr w:type="gramStart"/>
-      <w:r>
-        <w:t>How</w:t>
-      </w:r>
-      <w:r>
-        <w:t>ever</w:t>
-      </w:r>
-      <w:proofErr w:type="gramEnd"/>
-      <w:r>
-        <w:t xml:space="preserve"> the smart contract is not constantly running, and therefore needs to have a function called. I have two options for calling the functions. </w:t>
-      </w:r>
-      <w:proofErr w:type="gramStart"/>
-      <w:r>
-        <w:t>First</w:t>
-      </w:r>
-      <w:proofErr w:type="gramEnd"/>
-      <w:r>
-        <w:t xml:space="preserve"> I could use “Ethereum Alarm Clock”. This allows my smart contract to pay someone to run the function at a certain block time. The other option is waiting for one of the users to run the start and end vote functions. The first option has the benefit that we can assume that the voting period will end at a more precise time. The latter has the benefit that it is cheaper.</w:t>
+        <w:t>Voting should start a “term length” after the last voting had ended and the voting should end after “voting length” after the voting had started. Both term length and voting length are set when the club contract is made. How</w:t>
+      </w:r>
+      <w:r>
+        <w:t>ever the smart contract is not constantly running, and therefore needs to have a function called. I have two options for calling the functions. First I could use “Ethereum Alarm Clock”. This allows my smart contract to pay someone to run the function at a certain block time. The other option is waiting for one of the users to run the start and end vote functions. The first option has the benefit that we can assume that the voting period will end at a more precise time. The latter has the benefit that it is cheaper.</w:t>
       </w:r>
     </w:p>
     <w:p>
@@ -1194,15 +996,7 @@
         <w:t>epresentatives</w:t>
       </w:r>
       <w:r>
-        <w:t xml:space="preserve"> should be elected. The </w:t>
-      </w:r>
-      <w:proofErr w:type="spellStart"/>
-      <w:r>
-        <w:t>trade off</w:t>
-      </w:r>
-      <w:proofErr w:type="spellEnd"/>
-      <w:r>
-        <w:t xml:space="preserve"> is between the system being more representative and the system being cheaper to run. Because the voting algorithm compares each candidate in a pair wise election, the gas cost is exponential to the number of r</w:t>
+        <w:t xml:space="preserve"> should be elected. The trade off is between the system being more representative and the system being cheaper to run. Because the voting algorithm compares each candidate in a pair wise election, the gas cost is exponential to the number of r</w:t>
       </w:r>
       <w:r>
         <w:t>epresentatives</w:t>
@@ -1211,15 +1005,7 @@
         <w:t xml:space="preserve">. </w:t>
       </w:r>
       <w:r>
-        <w:t xml:space="preserve">In my system the number of representatives will be set when the contract is created. </w:t>
-      </w:r>
-      <w:proofErr w:type="gramStart"/>
-      <w:r>
-        <w:t>Also</w:t>
-      </w:r>
-      <w:proofErr w:type="gramEnd"/>
-      <w:r>
-        <w:t xml:space="preserve"> due to the fact in can have a large impact on the cost of the contract, if users wish to change it, a super majority should be acquired.</w:t>
+        <w:t>In my system the number of representatives will be set when the contract is created. Also due to the fact in can have a large impact on the cost of the contract, if users wish to change it, a super majority should be acquired.</w:t>
       </w:r>
     </w:p>
     <w:p>
@@ -1237,15 +1023,7 @@
     </w:p>
     <w:p>
       <w:r>
-        <w:t xml:space="preserve">After the voting algorithm is complete it will output a list of ranked representatives. From this point the system will need to determine how much weight they have in the budget negotiations. One example </w:t>
-      </w:r>
-      <w:proofErr w:type="gramStart"/>
-      <w:r>
-        <w:t>system  could</w:t>
-      </w:r>
-      <w:proofErr w:type="gramEnd"/>
-      <w:r>
-        <w:t xml:space="preserve"> be weighting the 1</w:t>
+        <w:t>After the voting algorithm is complete it will output a list of ranked representatives. From this point the system will need to determine how much weight they have in the budget negotiations. One example system  could be weighting the 1</w:t>
       </w:r>
       <w:r>
         <w:rPr>
@@ -1266,15 +1044,7 @@
         <w:t xml:space="preserve">, number of representatives – 1 and so on. Another system could be weighting them all one. </w:t>
       </w:r>
       <w:r>
-        <w:t xml:space="preserve">These are common methods and found in numerous other systems and therefore my system should make it easy to choose these two methods. </w:t>
-      </w:r>
-      <w:proofErr w:type="gramStart"/>
-      <w:r>
-        <w:t>However</w:t>
-      </w:r>
-      <w:proofErr w:type="gramEnd"/>
-      <w:r>
-        <w:t xml:space="preserve"> in order to make the system more flexible, my system should allow the creator to also create their own function.</w:t>
+        <w:t>These are common methods and found in numerous other systems and therefore my system should make it easy to choose these two methods. However in order to make the system more flexible, my system should allow the creator to also create their own function.</w:t>
       </w:r>
     </w:p>
     <w:p>
@@ -1302,34 +1072,10 @@
         <w:t>Another decision is how many sinks (budget expenditures), should be allowed to be created</w:t>
       </w:r>
       <w:r>
-        <w:t xml:space="preserve">. </w:t>
-      </w:r>
-      <w:proofErr w:type="gramStart"/>
-      <w:r>
-        <w:t>Again</w:t>
-      </w:r>
-      <w:proofErr w:type="gramEnd"/>
-      <w:r>
-        <w:t xml:space="preserve"> the system will allow you to choose the number at contract creation</w:t>
-      </w:r>
-      <w:r>
-        <w:t xml:space="preserve">. The benefit of more sinks is that the money will more distributed more and each manager will have more time to focus on a sink with less responsibilities. The disadvantage is that communicated between the managers may be poor, and double spending could occur. Another problem is that due to economies of scale, money concentrated in fewer hands may be able to afford more </w:t>
-      </w:r>
-      <w:proofErr w:type="gramStart"/>
-      <w:r>
-        <w:t>items .</w:t>
-      </w:r>
-      <w:proofErr w:type="gramEnd"/>
-      <w:r>
-        <w:t xml:space="preserve"> lastly it will raise the gas price of the budget negotiation. </w:t>
-      </w:r>
-      <w:proofErr w:type="gramStart"/>
-      <w:r>
-        <w:t>However</w:t>
-      </w:r>
-      <w:proofErr w:type="gramEnd"/>
-      <w:r>
-        <w:t xml:space="preserve"> since it only affects the cost linearly, the system should only require a plurality</w:t>
+        <w:t>. Again the system will allow you to choose the number at contract creation</w:t>
+      </w:r>
+      <w:r>
+        <w:t>. The benefit of more sinks is that the money will more distributed more and each manager will have more time to focus on a sink with less responsibilities. The disadvantage is that communicated between the managers may be poor, and double spending could occur. Another problem is that due to economies of scale, money concentrated in fewer hands may be able to afford more items . lastly it will raise the gas price of the budget negotiation. However since it only affects the cost linearly, the system should only require a plurality</w:t>
       </w:r>
       <w:r>
         <w:t xml:space="preserve"> to change the number of sinks</w:t>
@@ -1339,148 +1085,92 @@
       </w:r>
     </w:p>
     <w:p>
-      <w:proofErr w:type="gramStart"/>
-      <w:r>
-        <w:t>Also</w:t>
-      </w:r>
-      <w:proofErr w:type="gramEnd"/>
-      <w:r>
-        <w:t xml:space="preserve"> the system must have a system for submitting sinks. </w:t>
-      </w:r>
-      <w:r>
-        <w:t xml:space="preserve">I have identified 3 ways to do this. First, all users have the ability, second all representatives have the ability and last, each sink is proposed and then voted on. The first option has the benefit that the system is more interactive for more users. </w:t>
-      </w:r>
-      <w:proofErr w:type="gramStart"/>
-      <w:r>
-        <w:t>However</w:t>
-      </w:r>
-      <w:proofErr w:type="gramEnd"/>
-      <w:r>
-        <w:t xml:space="preserve"> it is prone to abuse, as being a user only requires paying the fee, and a malicious person could fill up the sinks with bogus sinks.  The second option is less like to be abused, as representatives are likely to have a greater attachment to the club. The last option should prevent all </w:t>
-      </w:r>
-      <w:proofErr w:type="gramStart"/>
-      <w:r>
-        <w:t>abuse,</w:t>
-      </w:r>
-      <w:proofErr w:type="gramEnd"/>
-      <w:r>
-        <w:t xml:space="preserve"> however it is time consuming to have to vote on each sink, and could end up costing a lot of money to run each vote.</w:t>
+      <w:r>
+        <w:t xml:space="preserve">Also the system must have a system for submitting sinks. </w:t>
+      </w:r>
+      <w:r>
+        <w:t>I have identified 3 ways to do this. First, all users have the ability, second all representatives have the ability and last, each sink is proposed and then voted on. The first option has the benefit that the system is more interactive for more users. However it is prone to abuse, as being a user only requires paying the fee, and a malicious person could fill up the sinks with bogus sinks.  The second option is less like to be abused, as representatives are likely to have a greater attachment to the club. The last option should prevent all abuse, however it is time consuming to have to vote on each sink, and could end up costing a lot of money to run each vote.</w:t>
+      </w:r>
+      <w:r>
+        <w:t xml:space="preserve"> Therefore I have decided on my second option.</w:t>
+      </w:r>
+    </w:p>
+    <w:p>
+      <w:pPr>
+        <w:rPr>
+          <w:u w:val="single"/>
+        </w:rPr>
+      </w:pPr>
+      <w:r>
+        <w:rPr>
+          <w:u w:val="single"/>
+        </w:rPr>
+        <w:t>When can B</w:t>
+      </w:r>
+      <w:r>
+        <w:rPr>
+          <w:u w:val="single"/>
+        </w:rPr>
+        <w:t>udget submit end</w:t>
+      </w:r>
+    </w:p>
+    <w:p/>
+    <w:p>
+      <w:pPr>
+        <w:rPr>
+          <w:u w:val="single"/>
+        </w:rPr>
+      </w:pPr>
+      <w:r>
+        <w:rPr>
+          <w:u w:val="single"/>
+        </w:rPr>
+        <w:t xml:space="preserve">Budget Negotiation Algorithm </w:t>
+      </w:r>
+    </w:p>
+    <w:p>
+      <w:r>
+        <w:t xml:space="preserve">The first and easiest idea for deciding the budget was to take each representatives budget, sum each one and divide by number of representatives. This would be cheap to run and sounds fair. The problem occurs with that all budgets submitted are publicly viewable, and with this algorithm a representative could easily manipulate his budget to achieve the final budget he wanted. </w:t>
+      </w:r>
+    </w:p>
+    <w:p>
+      <w:r>
+        <w:t>A better</w:t>
+      </w:r>
+      <w:r>
+        <w:t xml:space="preserve"> algorithm would be for each representative to try and form coalitions with his peers, until the coalition reached a certain </w:t>
+      </w:r>
+      <w:r>
+        <w:t>quota</w:t>
+      </w:r>
+      <w:r>
+        <w:t>. This solves the problem of a representative submitting a extreme budget</w:t>
+      </w:r>
+      <w:r>
+        <w:t xml:space="preserve"> to manipulate the final budget</w:t>
+      </w:r>
+      <w:r>
+        <w:t>, as the other representative</w:t>
+      </w:r>
+      <w:r>
+        <w:t>s</w:t>
+      </w:r>
+      <w:r>
+        <w:t xml:space="preserve"> would just form a coalition</w:t>
+      </w:r>
+      <w:r>
+        <w:t xml:space="preserve"> without him. </w:t>
       </w:r>
       <w:r>
         <w:t xml:space="preserve"> </w:t>
       </w:r>
-      <w:proofErr w:type="gramStart"/>
-      <w:r>
-        <w:t>Therefore</w:t>
-      </w:r>
-      <w:proofErr w:type="gramEnd"/>
-      <w:r>
-        <w:t xml:space="preserve"> I have decided on my second option.</w:t>
-      </w:r>
-    </w:p>
-    <w:p>
-      <w:pPr>
-        <w:rPr>
-          <w:u w:val="single"/>
-        </w:rPr>
-      </w:pPr>
-      <w:r>
-        <w:rPr>
-          <w:u w:val="single"/>
-        </w:rPr>
-        <w:t>When can B</w:t>
-      </w:r>
-      <w:r>
-        <w:rPr>
-          <w:u w:val="single"/>
-        </w:rPr>
-        <w:t>udget submit end</w:t>
-      </w:r>
-    </w:p>
-    <w:p/>
-    <w:p>
-      <w:pPr>
-        <w:rPr>
-          <w:u w:val="single"/>
-        </w:rPr>
-      </w:pPr>
-      <w:r>
-        <w:rPr>
-          <w:u w:val="single"/>
-        </w:rPr>
-        <w:t xml:space="preserve">Budget Negotiation Algorithm </w:t>
-      </w:r>
-    </w:p>
-    <w:p>
-      <w:r>
-        <w:t xml:space="preserve">The first and easiest idea for deciding the budget was to take each representatives budget, sum each one and divide by number of representatives. This would be cheap to run and sounds fair. The problem occurs with that all budgets submitted are publicly viewable, and with this algorithm a representative could easily manipulate his budget to achieve the final budget he wanted. </w:t>
-      </w:r>
-    </w:p>
-    <w:p>
-      <w:r>
-        <w:t>A better</w:t>
-      </w:r>
-      <w:r>
-        <w:t xml:space="preserve"> algorithm would be for each representative to try and form coalitions with his peers, until the coalition reached a certain </w:t>
-      </w:r>
-      <w:r>
-        <w:t>quota</w:t>
-      </w:r>
-      <w:r>
-        <w:t xml:space="preserve">. This solves the problem of a representative submitting </w:t>
-      </w:r>
-      <w:proofErr w:type="spellStart"/>
-      <w:proofErr w:type="gramStart"/>
-      <w:r>
-        <w:t>a</w:t>
-      </w:r>
-      <w:proofErr w:type="spellEnd"/>
-      <w:proofErr w:type="gramEnd"/>
-      <w:r>
-        <w:t xml:space="preserve"> extreme budget</w:t>
-      </w:r>
-      <w:r>
-        <w:t xml:space="preserve"> to manipulate the final budget</w:t>
-      </w:r>
-      <w:r>
-        <w:t xml:space="preserve">, as the other </w:t>
-      </w:r>
-      <w:r>
-        <w:t>representative</w:t>
-      </w:r>
-      <w:r>
-        <w:t>s</w:t>
-      </w:r>
-      <w:r>
-        <w:t xml:space="preserve"> would just form a coalition</w:t>
-      </w:r>
-      <w:r>
-        <w:t xml:space="preserve"> without him. </w:t>
-      </w:r>
-      <w:r>
-        <w:t xml:space="preserve"> </w:t>
-      </w:r>
-    </w:p>
-    <w:p>
-      <w:r>
-        <w:t xml:space="preserve">The next step was to create a function which took a representative’s budget, their current coalition’s budget, and the current size of the coalition and returned the </w:t>
-      </w:r>
-      <w:r>
-        <w:t>representative</w:t>
-      </w:r>
-      <w:r>
-        <w:t xml:space="preserve">’s current utility. </w:t>
-      </w:r>
-      <w:r>
-        <w:t xml:space="preserve">To make the utility easy to understand, the range of the function will be from 0 to 100. 100 </w:t>
-      </w:r>
-      <w:proofErr w:type="gramStart"/>
-      <w:r>
-        <w:t>utility</w:t>
-      </w:r>
-      <w:proofErr w:type="gramEnd"/>
-      <w:r>
-        <w:t xml:space="preserve"> would be when the coalition size is the quota and the coalition budget is the representatives preferred budget</w:t>
+    </w:p>
+    <w:p>
+      <w:r>
+        <w:t xml:space="preserve">The next step was to create a function which took a representative’s budget, their current coalition’s budget, and the current size of the coalition and returned the representative’s current utility. </w:t>
+      </w:r>
+      <w:r>
+        <w:t>To make the utility easy to understand, the range of the function will be from 0 to 100. 100 utility would be when the coalition size is the quota and the coalition budget is the representatives preferred budget</w:t>
       </w:r>
       <w:r>
         <w:t>. The functio</w:t>
@@ -1490,34 +1180,63 @@
       </w:r>
     </w:p>
     <w:p>
-      <w:proofErr w:type="gramStart"/>
-      <w:r>
-        <w:t>Next</w:t>
-      </w:r>
-      <w:proofErr w:type="gramEnd"/>
-      <w:r>
-        <w:t xml:space="preserve"> I had to decide how coalitions would be formed. The first step would be to initialise each </w:t>
-      </w:r>
-      <w:r>
-        <w:t>representative</w:t>
-      </w:r>
-      <w:r>
-        <w:t xml:space="preserve"> with his own coalition with his preferred budget. </w:t>
-      </w:r>
-      <w:r>
-        <w:t xml:space="preserve">From this point I had to decide whether representatives would join coalitions or coalitions would invite representatives. The negatives of coalitions inviting </w:t>
-      </w:r>
-      <w:r>
-        <w:t>representatives</w:t>
-      </w:r>
-      <w:r>
-        <w:t xml:space="preserve"> is that larger coalitions would have more chance to have a representative stolen by another coalition</w:t>
-      </w:r>
-      <w:r>
-        <w:t xml:space="preserve"> and therefore take longer and cost more to calculate. The advantage is that there would be more negotiations and that should result in a more balanced budget. </w:t>
+      <w:r>
+        <w:t xml:space="preserve">Next I had to decide how coalitions would be formed. The first step would be to initialise each representative with his own coalition with his preferred budget. </w:t>
+      </w:r>
+      <w:r>
+        <w:t>From this point I had to decide whether representatives would</w:t>
+      </w:r>
+      <w:r>
+        <w:t xml:space="preserve"> take turns</w:t>
+      </w:r>
+      <w:r>
+        <w:t xml:space="preserve"> join</w:t>
+      </w:r>
+      <w:r>
+        <w:t>ing</w:t>
+      </w:r>
+      <w:r>
+        <w:t xml:space="preserve"> coalitions or coalitions would </w:t>
+      </w:r>
+      <w:r>
+        <w:t xml:space="preserve">take turns inviting </w:t>
+      </w:r>
+      <w:r>
+        <w:t>representatives. The negatives of coalitions inviting representatives is that larger coalitions would have more chance to have a representative stolen by another coalition</w:t>
+      </w:r>
+      <w:r>
+        <w:t xml:space="preserve"> and therefore take longer and cost more to calculate. The advantage is that there would be more negotiations and that should re</w:t>
+      </w:r>
+      <w:r>
+        <w:t>sult in a more balanced budget. One problem with both of these solutions is that it could lead to a infinite loop and never end, however the joining coalitions method resulted in a lot less of them. Therefore I will use that method.</w:t>
+      </w:r>
+      <w:r>
+        <w:t xml:space="preserve"> Representatives will take turns, negotiating with each coalition, they will then compare their utility by joining their coalition and choose the coalition which offers the best utility, or stay in the current coalition if its better utility then all offers.</w:t>
       </w:r>
       <w:bookmarkStart w:id="1" w:name="_GoBack"/>
       <w:bookmarkEnd w:id="1"/>
+      <w:r>
+        <w:t xml:space="preserve"> </w:t>
+      </w:r>
+    </w:p>
+    <w:p>
+      <w:r>
+        <w:lastRenderedPageBreak/>
+        <w:t xml:space="preserve">However any infinite loops are unacceptable in the algorithm. To solve this </w:t>
+      </w:r>
+      <w:r>
+        <w:t xml:space="preserve">I came up with two solutions. First, representatives could be impatient, this means that a budget in round n is better than a budget in round m if n &lt; m. Another method is to make the coalition size less relevant is earlier turns and make it more important in later turns. The first method allows representatives to look forward to later rounds in order to make an more informed decision. However to work out the single negotiation would be factorial, and therefore unusable with a medium number of representatives. For this reason I will use the second method. With the new utility function as follows.  </w:t>
+      </w:r>
+    </w:p>
+    <w:p>
+      <w:r>
+        <w:t xml:space="preserve">The next decision. </w:t>
+      </w:r>
+    </w:p>
+    <w:p>
+      <w:r>
+        <w:t xml:space="preserve"> </w:t>
+      </w:r>
     </w:p>
     <w:sectPr>
       <w:pgSz w:w="11906" w:h="16838"/>
@@ -2276,7 +1995,7 @@
 </file>
 
 <file path=customXml/itemProps1.xml><?xml version="1.0" encoding="utf-8"?>
-<ds:datastoreItem xmlns:ds="http://schemas.openxmlformats.org/officeDocument/2006/customXml" ds:itemID="{E358BC8F-36AA-42F4-AD51-920F5CA94C80}">
+<ds:datastoreItem xmlns:ds="http://schemas.openxmlformats.org/officeDocument/2006/customXml" ds:itemID="{3567D7BD-11D4-48A9-82A2-8DABB2A741D7}">
   <ds:schemaRefs>
     <ds:schemaRef ds:uri="http://schemas.openxmlformats.org/officeDocument/2006/bibliography"/>
   </ds:schemaRefs>

</xml_diff>

<commit_message>
started implementation, added changing registration cost
</commit_message>
<xml_diff>
--- a/Report/report words.docx
+++ b/Report/report words.docx
@@ -12,6 +12,35 @@
         <w:rPr>
           <w:u w:val="single"/>
         </w:rPr>
+        <w:t>Abstract</w:t>
+      </w:r>
+    </w:p>
+    <w:p>
+      <w:r>
+        <w:t>My project will be a smart contract builder that allows a founder to create a decentralised sports club</w:t>
+      </w:r>
+      <w:r>
+        <w:t>. This will use the blockchain to provide a trustless environment to collect and allocate money.  It will also use multi agent system algorithms to speed up and rationalise the method of choosing representatives and deciding budgets. By combining multi agent systems and blockchain, users will be able to agree to the algorithms before hand and trust that they will be carried out accurately. The project will also look at the cost of running the algorithms and make sure it can scale with the number of representatives</w:t>
+      </w:r>
+      <w:r>
+        <w:t xml:space="preserve"> and users. </w:t>
+      </w:r>
+    </w:p>
+    <w:p>
+      <w:r>
+        <w:t>The project will also come with an example web interface that allows users to interact with the block chain without a terminal</w:t>
+      </w:r>
+    </w:p>
+    <w:p>
+      <w:pPr>
+        <w:rPr>
+          <w:u w:val="single"/>
+        </w:rPr>
+      </w:pPr>
+      <w:r>
+        <w:rPr>
+          <w:u w:val="single"/>
+        </w:rPr>
         <w:t>Problem</w:t>
       </w:r>
     </w:p>
@@ -97,7 +126,11 @@
         <w:t xml:space="preserve">For the negotiation and distribution of the budget, the beneficial characteristics are thus. </w:t>
       </w:r>
       <w:r>
-        <w:t xml:space="preserve">Representatives can submit sources of expenditures and what their preferred budget is. During this pre negotiation phase all messages sent to each other is recorded and non repudiable, this should increase accountability. Then the system will run a automated negotiation algorithm, which solves the problem of representatives’ personality affecting the outcome. The negotiation algorithm should be deterministic and therefore others users can check the integrity of the budget. </w:t>
+        <w:t xml:space="preserve">Representatives can submit sources of expenditures and what their preferred budget is. During this pre negotiation phase all messages sent to each other is recorded and non repudiable, this should </w:t>
+      </w:r>
+      <w:r>
+        <w:lastRenderedPageBreak/>
+        <w:t xml:space="preserve">increase accountability. Then the system will run a automated negotiation algorithm, which solves the problem of representatives’ personality affecting the outcome. The negotiation algorithm should be deterministic and therefore others users can check the integrity of the budget. </w:t>
       </w:r>
       <w:r>
         <w:t>Again the algorithm should be difficult to manipulate by submitting a “fake preferred  budget”.</w:t>
@@ -140,7 +173,6 @@
     </w:p>
     <w:p>
       <w:r>
-        <w:lastRenderedPageBreak/>
         <w:t xml:space="preserve">One of my goals was that the owner of the system does not have any extra control over the money and the data. </w:t>
       </w:r>
       <w:r>
@@ -506,7 +538,11 @@
     </w:p>
     <w:p>
       <w:r>
-        <w:t>A feature of blockchain is all data stored on it is publicly visible. Therefore, thought must be put into how much data is stored about each user. At minimum we must store the registered users public address. However storing only the users address will make it so communication and accountability is hindered, as a public address is long and non memorable, and will make it hard to see who said and did what. I decided that storing the address and name was the best compromise.</w:t>
+        <w:t xml:space="preserve">A feature of blockchain is all data stored on it is publicly visible. Therefore, thought must be put into how much data is stored about each user. At minimum we must store the registered users public address. However storing only the users address will make it so communication and accountability is </w:t>
+      </w:r>
+      <w:r>
+        <w:lastRenderedPageBreak/>
+        <w:t>hindered, as a public address is long and non memorable, and will make it hard to see who said and did what. I decided that storing the address and name was the best compromise.</w:t>
       </w:r>
       <w:r>
         <w:t xml:space="preserve"> In the rare situation two users had the same name and there was argument on who did what, it would not be too much effort for one of them to digitally sign using their private address.</w:t>
@@ -1023,6 +1059,7 @@
     </w:p>
     <w:p>
       <w:r>
+        <w:lastRenderedPageBreak/>
         <w:t>After the voting algorithm is complete it will output a list of ranked representatives. From this point the system will need to determine how much weight they have in the budget negotiations. One example system  could be weighting the 1</w:t>
       </w:r>
       <w:r>
@@ -1068,98 +1105,240 @@
     </w:p>
     <w:p>
       <w:r>
+        <w:t>Another decision is how many sinks (budget expenditures), should be allowed to be created</w:t>
+      </w:r>
+      <w:r>
+        <w:t>. Again the system will allow you to choose the number at contract creation</w:t>
+      </w:r>
+      <w:r>
+        <w:t>. The benefit of more sinks is that the money will more distributed more and each manager will have more time to focus on a sink with less responsibilities. The disadvantage is that communicated between the managers may be poor, and double spending could occur. Another problem is that due to economies of scale, money concentrated in fewer hands may be able to afford more items . lastly it will raise the gas price of the budget negotiation. However since it only affects the cost linearly, the system should only require a plurality</w:t>
+      </w:r>
+      <w:r>
+        <w:t xml:space="preserve"> to change the number of sinks</w:t>
+      </w:r>
+      <w:r>
+        <w:t>.</w:t>
+      </w:r>
+    </w:p>
+    <w:p>
+      <w:r>
+        <w:t xml:space="preserve">Also the system must have a system for submitting sinks. </w:t>
+      </w:r>
+      <w:r>
+        <w:t>I have identified 3 ways to do this. First, all users have the ability, second all representatives have the ability and last, each sink is proposed and then voted on. The first option has the benefit that the system is more interactive for more users. However it is prone to abuse, as being a user only requires paying the fee, and a malicious person could fill up the sinks with bogus sinks.  The second option is less like to be abused, as representatives are likely to have a greater attachment to the club. The last option should prevent all abuse, however it is time consuming to have to vote on each sink, and could end up costing a lot of money to run each vote.</w:t>
+      </w:r>
+      <w:r>
+        <w:t xml:space="preserve"> Therefore I have decided on my second option.</w:t>
+      </w:r>
+    </w:p>
+    <w:p>
+      <w:pPr>
+        <w:rPr>
+          <w:u w:val="single"/>
+        </w:rPr>
+      </w:pPr>
+      <w:r>
+        <w:rPr>
+          <w:u w:val="single"/>
+        </w:rPr>
+        <w:t>When can B</w:t>
+      </w:r>
+      <w:r>
+        <w:rPr>
+          <w:u w:val="single"/>
+        </w:rPr>
+        <w:t>udget submit end</w:t>
+      </w:r>
+    </w:p>
+    <w:p/>
+    <w:p>
+      <w:pPr>
+        <w:rPr>
+          <w:u w:val="single"/>
+        </w:rPr>
+      </w:pPr>
+      <w:r>
+        <w:rPr>
+          <w:u w:val="single"/>
+        </w:rPr>
+        <w:t xml:space="preserve">Budget Negotiation Algorithm </w:t>
+      </w:r>
+    </w:p>
+    <w:p>
+      <w:pPr>
+        <w:rPr>
+          <w:u w:val="single"/>
+        </w:rPr>
+      </w:pPr>
+      <w:r>
+        <w:rPr>
+          <w:u w:val="single"/>
+        </w:rPr>
+        <w:t>(stuff moved around in latex)</w:t>
+      </w:r>
+    </w:p>
+    <w:p>
+      <w:r>
+        <w:t xml:space="preserve">The first and easiest idea for deciding the budget was to take each representatives budget, sum each one and divide by number of representatives. This would be cheap to run and sounds fair. The problem occurs with that all budgets submitted are publicly viewable, and with this algorithm a representative could easily manipulate his budget to achieve the final budget he wanted. </w:t>
+      </w:r>
+    </w:p>
+    <w:p>
+      <w:r>
+        <w:t>A better</w:t>
+      </w:r>
+      <w:r>
+        <w:t xml:space="preserve"> algorithm would be for each representative to try and form coalitions with his peers, until the coalition reached a certain </w:t>
+      </w:r>
+      <w:r>
+        <w:t>quota</w:t>
+      </w:r>
+      <w:r>
+        <w:t>. This solves the problem of a representative submitting a extreme budget</w:t>
+      </w:r>
+      <w:r>
+        <w:t xml:space="preserve"> to manipulate the final budget</w:t>
+      </w:r>
+      <w:r>
+        <w:t>, as the other representative</w:t>
+      </w:r>
+      <w:r>
+        <w:t>s</w:t>
+      </w:r>
+      <w:r>
+        <w:t xml:space="preserve"> would just form a coalition</w:t>
+      </w:r>
+      <w:r>
+        <w:t xml:space="preserve"> without him. </w:t>
+      </w:r>
+      <w:r>
+        <w:t xml:space="preserve"> </w:t>
+      </w:r>
+    </w:p>
+    <w:p>
+      <w:r>
+        <w:t xml:space="preserve">The next step was to create a function which took a representative’s budget, their current coalition’s budget, and the current size of the coalition and returned the representative’s current utility. </w:t>
+      </w:r>
+      <w:r>
+        <w:t>To make the utility easy to understand, the range of the function will be from 0 to 100. 100 utility would be when the coalition size is the quota and the coalition budget is the representatives preferred budget</w:t>
+      </w:r>
+      <w:r>
+        <w:t>. The functio</w:t>
+      </w:r>
+      <w:r>
+        <w:t>n I decided on was as followed.</w:t>
+      </w:r>
+    </w:p>
+    <w:p>
+      <w:r>
         <w:lastRenderedPageBreak/>
-        <w:t>Another decision is how many sinks (budget expenditures), should be allowed to be created</w:t>
-      </w:r>
-      <w:r>
-        <w:t>. Again the system will allow you to choose the number at contract creation</w:t>
-      </w:r>
-      <w:r>
-        <w:t>. The benefit of more sinks is that the money will more distributed more and each manager will have more time to focus on a sink with less responsibilities. The disadvantage is that communicated between the managers may be poor, and double spending could occur. Another problem is that due to economies of scale, money concentrated in fewer hands may be able to afford more items . lastly it will raise the gas price of the budget negotiation. However since it only affects the cost linearly, the system should only require a plurality</w:t>
-      </w:r>
-      <w:r>
-        <w:t xml:space="preserve"> to change the number of sinks</w:t>
-      </w:r>
-      <w:r>
-        <w:t>.</w:t>
-      </w:r>
-    </w:p>
-    <w:p>
-      <w:r>
-        <w:t xml:space="preserve">Also the system must have a system for submitting sinks. </w:t>
-      </w:r>
-      <w:r>
-        <w:t>I have identified 3 ways to do this. First, all users have the ability, second all representatives have the ability and last, each sink is proposed and then voted on. The first option has the benefit that the system is more interactive for more users. However it is prone to abuse, as being a user only requires paying the fee, and a malicious person could fill up the sinks with bogus sinks.  The second option is less like to be abused, as representatives are likely to have a greater attachment to the club. The last option should prevent all abuse, however it is time consuming to have to vote on each sink, and could end up costing a lot of money to run each vote.</w:t>
-      </w:r>
-      <w:r>
-        <w:t xml:space="preserve"> Therefore I have decided on my second option.</w:t>
-      </w:r>
-    </w:p>
-    <w:p>
-      <w:pPr>
-        <w:rPr>
-          <w:u w:val="single"/>
-        </w:rPr>
-      </w:pPr>
-      <w:r>
-        <w:rPr>
-          <w:u w:val="single"/>
-        </w:rPr>
-        <w:t>When can B</w:t>
-      </w:r>
-      <w:r>
-        <w:rPr>
-          <w:u w:val="single"/>
-        </w:rPr>
-        <w:t>udget submit end</w:t>
-      </w:r>
-    </w:p>
-    <w:p/>
-    <w:p>
-      <w:pPr>
-        <w:rPr>
-          <w:u w:val="single"/>
-        </w:rPr>
-      </w:pPr>
-      <w:r>
-        <w:rPr>
-          <w:u w:val="single"/>
-        </w:rPr>
-        <w:t xml:space="preserve">Budget Negotiation Algorithm </w:t>
-      </w:r>
-    </w:p>
-    <w:p>
-      <w:r>
-        <w:t xml:space="preserve">The first and easiest idea for deciding the budget was to take each representatives budget, sum each one and divide by number of representatives. This would be cheap to run and sounds fair. The problem occurs with that all budgets submitted are publicly viewable, and with this algorithm a representative could easily manipulate his budget to achieve the final budget he wanted. </w:t>
-      </w:r>
-    </w:p>
-    <w:p>
-      <w:r>
-        <w:t>A better</w:t>
-      </w:r>
-      <w:r>
-        <w:t xml:space="preserve"> algorithm would be for each representative to try and form coalitions with his peers, until the coalition reached a certain </w:t>
-      </w:r>
-      <w:r>
-        <w:t>quota</w:t>
-      </w:r>
-      <w:r>
-        <w:t>. This solves the problem of a representative submitting a extreme budget</w:t>
-      </w:r>
-      <w:r>
-        <w:t xml:space="preserve"> to manipulate the final budget</w:t>
-      </w:r>
-      <w:r>
-        <w:t>, as the other representative</w:t>
+        <w:t xml:space="preserve">Next I had to decide how coalitions would be formed. The first step would be to initialise each representative with his own coalition with his preferred budget. </w:t>
+      </w:r>
+      <w:r>
+        <w:t>From this point I had to decide whether representatives would</w:t>
+      </w:r>
+      <w:r>
+        <w:t xml:space="preserve"> take turns</w:t>
+      </w:r>
+      <w:r>
+        <w:t xml:space="preserve"> join</w:t>
+      </w:r>
+      <w:r>
+        <w:t>ing</w:t>
+      </w:r>
+      <w:r>
+        <w:t xml:space="preserve"> coalitions or coalitions would </w:t>
+      </w:r>
+      <w:r>
+        <w:t xml:space="preserve">take turns inviting </w:t>
+      </w:r>
+      <w:r>
+        <w:t>representatives. The negatives of coalitions inviting representatives is that larger coalitions would have more chance to have a representative stolen by another coalition</w:t>
+      </w:r>
+      <w:r>
+        <w:t xml:space="preserve"> and therefore take longer and cost more to calculate. The advantage is that there would be more negotiations and that should re</w:t>
+      </w:r>
+      <w:r>
+        <w:t>sult in a more balanced budget. One problem with both of these solutions is that it could lead to a infinite loop and never end, however the joining coalitions method resulted in a lot less of them. Therefore I will use that method.</w:t>
+      </w:r>
+      <w:r>
+        <w:t xml:space="preserve"> Representatives will take turns, negotiating with each coalition, they will then compare their utility by joining their coalition and choose the coalition which offers the best utility, or stay in the current coalition if its better utility then all offers. </w:t>
+      </w:r>
+    </w:p>
+    <w:p>
+      <w:r>
+        <w:t xml:space="preserve">However any infinite loops are unacceptable in the algorithm. To solve this </w:t>
+      </w:r>
+      <w:r>
+        <w:t xml:space="preserve">I came up with two solutions. First, representatives could be impatient, this means that a budget in round n is better than a budget in round m if n &lt; m. Another method is to make the coalition size less relevant is earlier turns and make it more important in later turns. The first method allows representatives to look forward to later rounds in order to make an more informed decision. However to work out the single negotiation would be factorial, and therefore unusable with a medium number of representatives. For this reason I will use the second method. With the new utility function as follows.  </w:t>
+      </w:r>
+    </w:p>
+    <w:p>
+      <w:r>
+        <w:t xml:space="preserve">The next decision. </w:t>
+      </w:r>
+    </w:p>
+    <w:p>
+      <w:pPr>
+        <w:rPr>
+          <w:u w:val="single"/>
+        </w:rPr>
+      </w:pPr>
+      <w:r>
+        <w:t xml:space="preserve"> </w:t>
+      </w:r>
+      <w:r>
+        <w:rPr>
+          <w:u w:val="single"/>
+        </w:rPr>
+        <w:t xml:space="preserve">Implementation </w:t>
+      </w:r>
+    </w:p>
+    <w:p>
+      <w:pPr>
+        <w:rPr>
+          <w:u w:val="single"/>
+        </w:rPr>
+      </w:pPr>
+      <w:r>
+        <w:rPr>
+          <w:u w:val="single"/>
+        </w:rPr>
+        <w:t>Setting up Development Environment</w:t>
+      </w:r>
+    </w:p>
+    <w:p>
+      <w:r>
+        <w:t>In order to create and migrate the smart contract onto the blockchain I used a tool called Truffle. This had boilerplate code which had a .sol contract file and a initial_migration.js and a deploy_contract</w:t>
       </w:r>
       <w:r>
         <w:t>s</w:t>
       </w:r>
       <w:r>
-        <w:t xml:space="preserve"> would just form a coalition</w:t>
-      </w:r>
-      <w:r>
-        <w:t xml:space="preserve"> without him. </w:t>
+        <w:t xml:space="preserve">.js. After writing code in the .sol file and </w:t>
+      </w:r>
+      <w:r>
+        <w:t xml:space="preserve">making sure to deploy in in the deploy_contracts.js, you could then run truffle compile to create .json build files which contains fields such as the abi. This could then be deployed to the “real” blockchain, however while in development, Truffle has a tool develop, which allows you to write to deploy the smart contract to a local network. It also provides several addresses preloaded with Ethereum, this allows me to test my program without having to pay any money.  </w:t>
+      </w:r>
+    </w:p>
+    <w:p>
+      <w:pPr>
+        <w:rPr>
+          <w:u w:val="single"/>
+        </w:rPr>
+      </w:pPr>
+      <w:r>
+        <w:rPr>
+          <w:u w:val="single"/>
+        </w:rPr>
+        <w:t>Club Contract Inheritance</w:t>
+      </w:r>
+    </w:p>
+    <w:p>
+      <w:r>
+        <w:t xml:space="preserve">I decided to split my Club smart contract into three, RegistrationClub, VotingClub and BudgetClub. With BudgetClub inheriting from VotingClub and VotingClub </w:t>
+      </w:r>
+      <w:r>
+        <w:t>inheriting from RegistrationClub. The first reason this was done was to increase readability. Another reason is that I want to make it easier for developers to adapt my smart contract to their situation. E.g A completely different way of choosing representatives, would mean that only VotingClub needs to be changed.</w:t>
       </w:r>
       <w:r>
         <w:t xml:space="preserve"> </w:t>
@@ -1167,76 +1346,213 @@
     </w:p>
     <w:p>
       <w:r>
-        <w:t xml:space="preserve">The next step was to create a function which took a representative’s budget, their current coalition’s budget, and the current size of the coalition and returned the representative’s current utility. </w:t>
-      </w:r>
-      <w:r>
-        <w:t>To make the utility easy to understand, the range of the function will be from 0 to 100. 100 utility would be when the coalition size is the quota and the coalition budget is the representatives preferred budget</w:t>
-      </w:r>
-      <w:r>
-        <w:t>. The functio</w:t>
-      </w:r>
-      <w:r>
-        <w:t>n I decided on was as followed.</w:t>
-      </w:r>
-    </w:p>
-    <w:p>
-      <w:r>
-        <w:t xml:space="preserve">Next I had to decide how coalitions would be formed. The first step would be to initialise each representative with his own coalition with his preferred budget. </w:t>
-      </w:r>
-      <w:r>
-        <w:t>From this point I had to decide whether representatives would</w:t>
-      </w:r>
-      <w:r>
-        <w:t xml:space="preserve"> take turns</w:t>
-      </w:r>
-      <w:r>
-        <w:t xml:space="preserve"> join</w:t>
-      </w:r>
-      <w:r>
-        <w:t>ing</w:t>
-      </w:r>
-      <w:r>
-        <w:t xml:space="preserve"> coalitions or coalitions would </w:t>
-      </w:r>
-      <w:r>
-        <w:t xml:space="preserve">take turns inviting </w:t>
-      </w:r>
-      <w:r>
-        <w:t>representatives. The negatives of coalitions inviting representatives is that larger coalitions would have more chance to have a representative stolen by another coalition</w:t>
-      </w:r>
-      <w:r>
-        <w:t xml:space="preserve"> and therefore take longer and cost more to calculate. The advantage is that there would be more negotiations and that should re</w:t>
-      </w:r>
-      <w:r>
-        <w:t>sult in a more balanced budget. One problem with both of these solutions is that it could lead to a infinite loop and never end, however the joining coalitions method resulted in a lot less of them. Therefore I will use that method.</w:t>
-      </w:r>
-      <w:r>
-        <w:t xml:space="preserve"> Representatives will take turns, negotiating with each coalition, they will then compare their utility by joining their coalition and choose the coalition which offers the best utility, or stay in the current coalition if its better utility then all offers.</w:t>
+        <w:t>I also created a library called MyLib which will contain all my structs.</w:t>
+      </w:r>
+    </w:p>
+    <w:p>
+      <w:pPr>
+        <w:rPr>
+          <w:u w:val="single"/>
+        </w:rPr>
+      </w:pPr>
+      <w:r>
+        <w:rPr>
+          <w:u w:val="single"/>
+        </w:rPr>
+        <w:t>Registration Club</w:t>
+      </w:r>
+    </w:p>
+    <w:p>
+      <w:r>
+        <w:t xml:space="preserve">This contract needs to take a registration cost when its created, and then allow users to pay that much Ethereum to register. It then needs to store that user in a array as a Struct containing the users name and address. </w:t>
+      </w:r>
+      <w:r>
+        <w:t xml:space="preserve">I also require getters to return the number of registered uses, a certain registered user and the balance in the smart contract. </w:t>
+      </w:r>
+      <w:r>
+        <w:t xml:space="preserve">This was done with the following code </w:t>
+      </w:r>
+    </w:p>
+    <w:p>
+      <w:r>
+        <w:lastRenderedPageBreak/>
+        <w:t>Solidity the smart contract coding languages uses many function modifiers. Payable allows users to send extra gas with the contract. Constant is an important function modifier which states that the function will not modify the storage (global variables).</w:t>
+      </w:r>
+      <w:r>
+        <w:t xml:space="preserve"> Because it does not modify the storage the function is not run on the blockchain, and therefore costs no gas to run.</w:t>
+      </w:r>
+    </w:p>
+    <w:p>
+      <w:r>
+        <w:t>One problem with this registration is that users could register multiple times, with different addresses. This problem could be solved with a one time code that is given to prospective members when they wish to join. However that comes with its own problems as it centralises the control of the club. In the end, I decided that if users wished to pay more registration fees, then it would be fair to allow them greater representation of where that money went.</w:t>
+      </w:r>
+    </w:p>
+    <w:p>
+      <w:r>
+        <w:t xml:space="preserve">I also needed to add the functionality </w:t>
+      </w:r>
+      <w:r>
+        <w:t>to allow users to change the registration cost if a super-majority of users wish it.</w:t>
+      </w:r>
+      <w:r>
+        <w:t xml:space="preserve"> </w:t>
+      </w:r>
+      <w:r>
+        <w:t xml:space="preserve"> First I added a global mapping which takes a registered user index and returns their current suggestion that user has for the new registration cost. When a new user registered I will set their suggestion to the current registration cost.</w:t>
+      </w:r>
+      <w:r>
+        <w:t xml:space="preserve"> After that I needed the ability to submit a new registration cost suggestion, and another to check all the submissions and check if a super majority of the same submissions has been reached. This was done with the code as follows.</w:t>
+      </w:r>
+    </w:p>
+    <w:p>
+      <w:r>
+        <w:t xml:space="preserve">An important part of the code is that </w:t>
+      </w:r>
+      <w:r>
+        <w:t>checkRegistrationSuggestion</w:t>
+      </w:r>
+      <w:r>
+        <w:t xml:space="preserve">s() is constant and public. This is important as running </w:t>
+      </w:r>
+      <w:r>
+        <w:t>changeRegistrationCost()</w:t>
+      </w:r>
+      <w:r>
+        <w:t xml:space="preserve"> costs gas even if no changes are made to the registration cost. Therefore a user only wants to run </w:t>
+      </w:r>
+      <w:r>
+        <w:t>changeRegistrationCost()</w:t>
+      </w:r>
+      <w:r>
+        <w:t xml:space="preserve"> when he is certain that it will change the registration cost. A user can do this by running </w:t>
+      </w:r>
+      <w:r>
+        <w:t>checkRegistrationSuggestions()</w:t>
+      </w:r>
+      <w:r>
+        <w:t xml:space="preserve"> for free and seeing if the return is a value different than the current registration cost.</w:t>
+      </w:r>
+      <w:r>
+        <w:t xml:space="preserve"> </w:t>
+      </w:r>
+    </w:p>
+    <w:p>
+      <w:pPr>
+        <w:rPr>
+          <w:u w:val="single"/>
+        </w:rPr>
+      </w:pPr>
+      <w:r>
+        <w:rPr>
+          <w:u w:val="single"/>
+        </w:rPr>
+        <w:t>Voting Club</w:t>
+      </w:r>
+    </w:p>
+    <w:p>
+      <w:r>
+        <w:t xml:space="preserve">The basic </w:t>
+      </w:r>
+      <w:r>
+        <w:t xml:space="preserve">features this needs to implement is the ability to start the voting, each user to submit one list of ranked users, end voting and then rank each user by their second order Copeland score. After ranking their score they will be given a weight according to the algorithm submitted (or with a default one). </w:t>
+      </w:r>
+      <w:r>
+        <w:t>It will also take three variables, the registration cost, the term length and the number of representatives.</w:t>
+      </w:r>
+    </w:p>
+    <w:p>
+      <w:r>
+        <w:t xml:space="preserve">One problem </w:t>
+      </w:r>
+      <w:r>
+        <w:t>that was spotted was that second order Copeland does pairwise comparison on each agent. This means we could be comparing users who have no votes which could cost a lot of gas. To solve this problem I added another list of users “candidates”. Any user can become a candidate and users can only vote for candidates. This greatly reduces the average number of users I have doing pairwise comparison on.</w:t>
+      </w:r>
+      <w:r>
+        <w:t xml:space="preserve"> </w:t>
+      </w:r>
+      <w:r>
+        <w:t xml:space="preserve">Also since storage is expensive on smart contract </w:t>
+      </w:r>
+      <w:r>
+        <w:t xml:space="preserve">I will store the candidates as a array of </w:t>
+      </w:r>
+      <w:r>
+        <w:t>registeredU</w:t>
+      </w:r>
+      <w:r>
+        <w:t>sers index’s instead of the User struct.</w:t>
+      </w:r>
+      <w:r>
+        <w:t xml:space="preserve"> My apply method is as follow.</w:t>
       </w:r>
       <w:bookmarkStart w:id="1" w:name="_GoBack"/>
       <w:bookmarkEnd w:id="1"/>
+    </w:p>
+    <w:p>
+      <w:r>
+        <w:t>The startVote function is as follows.</w:t>
+      </w:r>
+    </w:p>
+    <w:p>
+      <w:r>
+        <w:t xml:space="preserve">The block.timestamp is insecure as a malicious actor with a large amount of computing power could create fake blocks with the wrong timestamp. However I decided this was not of huge concern, as it would cost a lot of energy and money and all the actor would be able to do is start and end the voting a few minutes or seconds early or late. </w:t>
+      </w:r>
+    </w:p>
+    <w:p/>
+    <w:p>
       <w:r>
         <w:t xml:space="preserve"> </w:t>
       </w:r>
     </w:p>
-    <w:p>
-      <w:r>
+    <w:p/>
+    <w:p/>
+    <w:p>
+      <w:pPr>
+        <w:rPr>
+          <w:u w:val="single"/>
+        </w:rPr>
+      </w:pPr>
+      <w:r>
+        <w:rPr>
+          <w:u w:val="single"/>
+        </w:rPr>
         <w:lastRenderedPageBreak/>
-        <w:t xml:space="preserve">However any infinite loops are unacceptable in the algorithm. To solve this </w:t>
-      </w:r>
-      <w:r>
-        <w:t xml:space="preserve">I came up with two solutions. First, representatives could be impatient, this means that a budget in round n is better than a budget in round m if n &lt; m. Another method is to make the coalition size less relevant is earlier turns and make it more important in later turns. The first method allows representatives to look forward to later rounds in order to make an more informed decision. However to work out the single negotiation would be factorial, and therefore unusable with a medium number of representatives. For this reason I will use the second method. With the new utility function as follows.  </w:t>
-      </w:r>
-    </w:p>
-    <w:p>
-      <w:r>
-        <w:t xml:space="preserve">The next decision. </w:t>
-      </w:r>
-    </w:p>
-    <w:p>
-      <w:r>
+        <w:t>Budget Club</w:t>
+      </w:r>
+    </w:p>
+    <w:p>
+      <w:pPr>
+        <w:rPr>
+          <w:u w:val="single"/>
+        </w:rPr>
+      </w:pPr>
+      <w:r>
+        <w:rPr>
+          <w:u w:val="single"/>
+        </w:rPr>
+        <w:t>Club Contract Website</w:t>
+      </w:r>
+    </w:p>
+    <w:p/>
+    <w:p>
+      <w:pPr>
+        <w:rPr>
+          <w:u w:val="single"/>
+        </w:rPr>
+      </w:pPr>
+      <w:r>
+        <w:rPr>
+          <w:u w:val="single"/>
+        </w:rPr>
         <w:t xml:space="preserve"> </w:t>
       </w:r>
+    </w:p>
+    <w:p>
+      <w:pPr>
+        <w:rPr>
+          <w:u w:val="single"/>
+        </w:rPr>
+      </w:pPr>
     </w:p>
     <w:sectPr>
       <w:pgSz w:w="11906" w:h="16838"/>
@@ -1995,7 +2311,7 @@
 </file>
 
 <file path=customXml/itemProps1.xml><?xml version="1.0" encoding="utf-8"?>
-<ds:datastoreItem xmlns:ds="http://schemas.openxmlformats.org/officeDocument/2006/customXml" ds:itemID="{3567D7BD-11D4-48A9-82A2-8DABB2A741D7}">
+<ds:datastoreItem xmlns:ds="http://schemas.openxmlformats.org/officeDocument/2006/customXml" ds:itemID="{A6026F5D-419C-44EA-8F37-DE3D16D7D597}">
   <ds:schemaRefs>
     <ds:schemaRef ds:uri="http://schemas.openxmlformats.org/officeDocument/2006/bibliography"/>
   </ds:schemaRefs>

</xml_diff>

<commit_message>
forgot to save work
</commit_message>
<xml_diff>
--- a/Report/report words.docx
+++ b/Report/report words.docx
@@ -20,7 +20,23 @@
         <w:t>My project will be a smart contract builder that allows a founder to create a decentralised sports club</w:t>
       </w:r>
       <w:r>
-        <w:t>. This will use the blockchain to provide a trustless environment to collect and allocate money.  It will also use multi agent system algorithms to speed up and rationalise the method of choosing representatives and deciding budgets. By combining multi agent systems and blockchain, users will be able to agree to the algorithms before hand and trust that they will be carried out accurately. The project will also look at the cost of running the algorithms and make sure it can scale with the number of representatives</w:t>
+        <w:t xml:space="preserve">. This will use the blockchain to provide a </w:t>
+      </w:r>
+      <w:proofErr w:type="spellStart"/>
+      <w:r>
+        <w:t>trustless</w:t>
+      </w:r>
+      <w:proofErr w:type="spellEnd"/>
+      <w:r>
+        <w:t xml:space="preserve"> environment to collect and allocate money.  It will also use multi agent system algorithms to speed up and rationalise the method of choosing representatives and deciding budgets. By combining multi agent systems and blockchain, users will be able to agree to the algorithms </w:t>
+      </w:r>
+      <w:proofErr w:type="spellStart"/>
+      <w:r>
+        <w:t>before hand</w:t>
+      </w:r>
+      <w:proofErr w:type="spellEnd"/>
+      <w:r>
+        <w:t xml:space="preserve"> and trust that they will be carried out accurately. The project will also look at the cost of running the algorithms and make sure it can scale with the number of representatives</w:t>
       </w:r>
       <w:r>
         <w:t xml:space="preserve"> and users. </w:t>
@@ -58,7 +74,15 @@
         <w:t xml:space="preserve">d. Then </w:t>
       </w:r>
       <w:r>
-        <w:t xml:space="preserve">at the annual general meeting  (AGM) , members vote for representatives and for managers. The problem with this is that the AGM is often held before the start of semester one, this means that many members and first years, who are a large proportion of the club members, are unable to vote. </w:t>
+        <w:t xml:space="preserve">at the annual general </w:t>
+      </w:r>
+      <w:proofErr w:type="gramStart"/>
+      <w:r>
+        <w:t>meeting  (</w:t>
+      </w:r>
+      <w:proofErr w:type="gramEnd"/>
+      <w:r>
+        <w:t xml:space="preserve">AGM) , members vote for representatives and for managers. The problem with this is that the AGM is often held before the start of semester one, this means that many members and first years, who are a large proportion of the club members, are unable to vote. </w:t>
       </w:r>
     </w:p>
     <w:p>
@@ -77,10 +101,26 @@
     </w:p>
     <w:p>
       <w:r>
-        <w:t>Another problem is that current systems run on private servers and databases, and therefore users can not trust that the owners of the systems are not manipulating the data.</w:t>
-      </w:r>
-      <w:r>
-        <w:t xml:space="preserve"> Also the servers and databases require a upfront cost.</w:t>
+        <w:t xml:space="preserve">Another problem is that current systems run on private servers and databases, and therefore users </w:t>
+      </w:r>
+      <w:proofErr w:type="spellStart"/>
+      <w:r>
+        <w:t>can not</w:t>
+      </w:r>
+      <w:proofErr w:type="spellEnd"/>
+      <w:r>
+        <w:t xml:space="preserve"> trust that the owners of the systems are not manipulating the data.</w:t>
+      </w:r>
+      <w:r>
+        <w:t xml:space="preserve"> </w:t>
+      </w:r>
+      <w:proofErr w:type="gramStart"/>
+      <w:r>
+        <w:t>Also</w:t>
+      </w:r>
+      <w:proofErr w:type="gramEnd"/>
+      <w:r>
+        <w:t xml:space="preserve"> the servers and databases require a upfront cost.</w:t>
       </w:r>
     </w:p>
     <w:p>
@@ -104,7 +144,15 @@
         <w:t>non repudiable</w:t>
       </w:r>
       <w:r>
-        <w:t xml:space="preserve">. This means that there is a method for confirming the user has paid the fee. Also we can check the authenticity of a registration. This means that we a user can identify himself as the one who paid the registration. Another feature is transparency, everyone should be able to see how much money has been collected from fees. </w:t>
+        <w:t xml:space="preserve">. This means that there is a method for confirming the user has paid the fee. </w:t>
+      </w:r>
+      <w:proofErr w:type="gramStart"/>
+      <w:r>
+        <w:t>Also</w:t>
+      </w:r>
+      <w:proofErr w:type="gramEnd"/>
+      <w:r>
+        <w:t xml:space="preserve"> we can check the authenticity of a registration. This means that we a user can identify himself as the one who paid the registration. Another feature is transparency, everyone should be able to see how much money has been collected from fees. </w:t>
       </w:r>
       <w:r>
         <w:t>Lastly until the budget has been decided no one should be able to access the money.</w:t>
@@ -115,7 +163,15 @@
         <w:t xml:space="preserve">For the voting, the features are as follows. </w:t>
       </w:r>
       <w:r>
-        <w:t xml:space="preserve">First off all members who have paid their registration fees should have equal voting power and the ability to apply as a representative. Another feature is the ability for a user to submit a full ranking of representative to allow him a larger ability to customize his vote. We also want to give representatives weights, to take account of the fact that some of them will receive more votes than their </w:t>
+        <w:t xml:space="preserve">First </w:t>
+      </w:r>
+      <w:proofErr w:type="gramStart"/>
+      <w:r>
+        <w:t>off</w:t>
+      </w:r>
+      <w:proofErr w:type="gramEnd"/>
+      <w:r>
+        <w:t xml:space="preserve"> all members who have paid their registration fees should have equal voting power and the ability to apply as a representative. Another feature is the ability for a user to submit a full ranking of representative to allow him a larger ability to customize his vote. We also want to give representatives weights, to take account of the fact that some of them will receive more votes than their </w:t>
       </w:r>
       <w:r>
         <w:t>counterparts and therefore should have a larger mandate. Lastly the system should discourage tactical voting, as we want people to submit their real votes.</w:t>
@@ -126,14 +182,48 @@
         <w:t xml:space="preserve">For the negotiation and distribution of the budget, the beneficial characteristics are thus. </w:t>
       </w:r>
       <w:r>
-        <w:t xml:space="preserve">Representatives can submit sources of expenditures and what their preferred budget is. During this pre negotiation phase all messages sent to each other is recorded and non repudiable, this should </w:t>
+        <w:t xml:space="preserve">Representatives can submit sources of expenditures and what their preferred budget is. During this </w:t>
+      </w:r>
+      <w:proofErr w:type="gramStart"/>
+      <w:r>
+        <w:t>pre negotiation</w:t>
+      </w:r>
+      <w:proofErr w:type="gramEnd"/>
+      <w:r>
+        <w:t xml:space="preserve"> phase all messages sent to each other is recorded and non repudiable, this should </w:t>
       </w:r>
       <w:r>
         <w:lastRenderedPageBreak/>
-        <w:t xml:space="preserve">increase accountability. Then the system will run a automated negotiation algorithm, which solves the problem of representatives’ personality affecting the outcome. The negotiation algorithm should be deterministic and therefore others users can check the integrity of the budget. </w:t>
-      </w:r>
-      <w:r>
-        <w:t>Again the algorithm should be difficult to manipulate by submitting a “fake preferred  budget”.</w:t>
+        <w:t xml:space="preserve">increase accountability. Then the system will run </w:t>
+      </w:r>
+      <w:proofErr w:type="spellStart"/>
+      <w:proofErr w:type="gramStart"/>
+      <w:r>
+        <w:t>a</w:t>
+      </w:r>
+      <w:proofErr w:type="spellEnd"/>
+      <w:proofErr w:type="gramEnd"/>
+      <w:r>
+        <w:t xml:space="preserve"> automated negotiation algorithm, which solves the problem of representatives’ personality affecting the outcome. The negotiation algorithm should be deterministic and therefore </w:t>
+      </w:r>
+      <w:proofErr w:type="gramStart"/>
+      <w:r>
+        <w:t>others</w:t>
+      </w:r>
+      <w:proofErr w:type="gramEnd"/>
+      <w:r>
+        <w:t xml:space="preserve"> users can check the integrity of the budget. </w:t>
+      </w:r>
+      <w:r>
+        <w:t xml:space="preserve">Again the algorithm should be difficult to manipulate by submitting a “fake </w:t>
+      </w:r>
+      <w:proofErr w:type="gramStart"/>
+      <w:r>
+        <w:t>preferred  budget</w:t>
+      </w:r>
+      <w:proofErr w:type="gramEnd"/>
+      <w:r>
+        <w:t>”.</w:t>
       </w:r>
       <w:r>
         <w:t xml:space="preserve"> Lastly for the distribution of the budget, after the </w:t>
@@ -248,7 +338,15 @@
               <w:t>Signatories</w:t>
             </w:r>
             <w:r>
-              <w:t xml:space="preserve"> To Access Money</w:t>
+              <w:t xml:space="preserve"> </w:t>
+            </w:r>
+            <w:proofErr w:type="gramStart"/>
+            <w:r>
+              <w:t>To</w:t>
+            </w:r>
+            <w:proofErr w:type="gramEnd"/>
+            <w:r>
+              <w:t xml:space="preserve"> Access Money</w:t>
             </w:r>
           </w:p>
         </w:tc>
@@ -274,7 +372,15 @@
               <w:t>’</w:t>
             </w:r>
             <w:r>
-              <w:t>t unless given the money by the buget.</w:t>
+              <w:t xml:space="preserve">t unless given the money by the </w:t>
+            </w:r>
+            <w:proofErr w:type="spellStart"/>
+            <w:r>
+              <w:t>buget</w:t>
+            </w:r>
+            <w:proofErr w:type="spellEnd"/>
+            <w:r>
+              <w:t>.</w:t>
             </w:r>
           </w:p>
         </w:tc>
@@ -363,8 +469,13 @@
               <w:t>Legally yes, but practically nothing to stop someone from denying registration</w:t>
             </w:r>
             <w:r>
-              <w:t xml:space="preserve"> happend</w:t>
-            </w:r>
+              <w:t xml:space="preserve"> </w:t>
+            </w:r>
+            <w:proofErr w:type="spellStart"/>
+            <w:r>
+              <w:t>happend</w:t>
+            </w:r>
+            <w:proofErr w:type="spellEnd"/>
             <w:r>
               <w:t xml:space="preserve">. </w:t>
             </w:r>
@@ -494,16 +605,40 @@
         <w:t xml:space="preserve"> would have to change annually which would require a lot of time and effort</w:t>
       </w:r>
       <w:r>
-        <w:t>. Also if one of the signatories is busy, then the club would be unable to access the funds.</w:t>
+        <w:t xml:space="preserve">. </w:t>
+      </w:r>
+      <w:proofErr w:type="gramStart"/>
+      <w:r>
+        <w:t>Also</w:t>
+      </w:r>
+      <w:proofErr w:type="gramEnd"/>
+      <w:r>
+        <w:t xml:space="preserve"> if one of the signatories is busy, then the club would be unable to access the funds.</w:t>
       </w:r>
       <w:r>
         <w:t xml:space="preserve"> Compared to the smart contract, which would do this automatically. </w:t>
       </w:r>
       <w:r>
-        <w:t xml:space="preserve"> Another problem is that although the registration is legally non repudiable, a member would have to take the club to small claims to enforce it. Lastly the account is viewable by the signatories, therefore a regular member can not confirm how much money has been gathered and where it has </w:t>
-      </w:r>
-      <w:r>
-        <w:t>spent. However a smart contract all members can see how much money has been gathered and where it has been spent.</w:t>
+        <w:t xml:space="preserve"> Another problem is that although the registration is legally non repudiable, a member would have to take the club to small claims to enforce it. Lastly the account is viewable by the signatories, therefore a regular member </w:t>
+      </w:r>
+      <w:proofErr w:type="spellStart"/>
+      <w:r>
+        <w:t>can not</w:t>
+      </w:r>
+      <w:proofErr w:type="spellEnd"/>
+      <w:r>
+        <w:t xml:space="preserve"> confirm how much money has been gathered and where it has </w:t>
+      </w:r>
+      <w:r>
+        <w:t xml:space="preserve">spent. </w:t>
+      </w:r>
+      <w:proofErr w:type="gramStart"/>
+      <w:r>
+        <w:t>However</w:t>
+      </w:r>
+      <w:proofErr w:type="gramEnd"/>
+      <w:r>
+        <w:t xml:space="preserve"> a smart contract all members can see how much money has been gathered and where it has been spent.</w:t>
       </w:r>
     </w:p>
     <w:p>
@@ -511,16 +646,48 @@
         <w:t>From this I decided that the best design was a smart contract, however care must be taken to keep the Gas</w:t>
       </w:r>
       <w:r>
-        <w:t xml:space="preserve"> (how many instruction used)</w:t>
+        <w:t xml:space="preserve"> (how many </w:t>
+      </w:r>
+      <w:proofErr w:type="gramStart"/>
+      <w:r>
+        <w:t>instruction</w:t>
+      </w:r>
+      <w:proofErr w:type="gramEnd"/>
+      <w:r>
+        <w:t xml:space="preserve"> used)</w:t>
       </w:r>
       <w:r>
         <w:t xml:space="preserve"> used down.</w:t>
       </w:r>
       <w:r>
-        <w:t xml:space="preserve"> Also to monitor the Gas Price (cost miners are changing to run a instruction) which this</w:t>
-      </w:r>
-      <w:r>
-        <w:t xml:space="preserve"> year to date has fallen by 70%, and the price of Ethereum in GBP. Also Another problem to consider is that if a user loses his private key to his Ethereum account it is unrecoverable and you will lose the ability to prove you registered.</w:t>
+        <w:t xml:space="preserve"> </w:t>
+      </w:r>
+      <w:proofErr w:type="gramStart"/>
+      <w:r>
+        <w:t>Also</w:t>
+      </w:r>
+      <w:proofErr w:type="gramEnd"/>
+      <w:r>
+        <w:t xml:space="preserve"> to monitor the Gas Price (cost miners are changing to run </w:t>
+      </w:r>
+      <w:proofErr w:type="spellStart"/>
+      <w:r>
+        <w:t>a</w:t>
+      </w:r>
+      <w:proofErr w:type="spellEnd"/>
+      <w:r>
+        <w:t xml:space="preserve"> instruction) which this</w:t>
+      </w:r>
+      <w:r>
+        <w:t xml:space="preserve"> year to date has fallen by 70%, and the price of Ethereum in GBP. </w:t>
+      </w:r>
+      <w:proofErr w:type="gramStart"/>
+      <w:r>
+        <w:t>Also</w:t>
+      </w:r>
+      <w:proofErr w:type="gramEnd"/>
+      <w:r>
+        <w:t xml:space="preserve"> Another problem to consider is that if a user loses his private key to his Ethereum account it is unrecoverable and you will lose the ability to prove you registered.</w:t>
       </w:r>
     </w:p>
     <w:p>
@@ -538,11 +705,27 @@
     </w:p>
     <w:p>
       <w:r>
-        <w:t xml:space="preserve">A feature of blockchain is all data stored on it is publicly visible. Therefore, thought must be put into how much data is stored about each user. At minimum we must store the registered users public address. However storing only the users address will make it so communication and accountability is </w:t>
+        <w:t xml:space="preserve">A feature of blockchain is all data stored on it is publicly visible. Therefore, thought must be put into how much data is stored about each user. At minimum we must store the registered users public address. However storing </w:t>
+      </w:r>
+      <w:proofErr w:type="gramStart"/>
+      <w:r>
+        <w:t>only</w:t>
+      </w:r>
+      <w:proofErr w:type="gramEnd"/>
+      <w:r>
+        <w:t xml:space="preserve"> the users address will make it so communication and accountability is </w:t>
       </w:r>
       <w:r>
         <w:lastRenderedPageBreak/>
-        <w:t>hindered, as a public address is long and non memorable, and will make it hard to see who said and did what. I decided that storing the address and name was the best compromise.</w:t>
+        <w:t xml:space="preserve">hindered, as a public address is long and </w:t>
+      </w:r>
+      <w:proofErr w:type="spellStart"/>
+      <w:r>
+        <w:t>non memorable</w:t>
+      </w:r>
+      <w:proofErr w:type="spellEnd"/>
+      <w:r>
+        <w:t>, and will make it hard to see who said and did what. I decided that storing the address and name was the best compromise.</w:t>
       </w:r>
       <w:r>
         <w:t xml:space="preserve"> In the rare situation two users had the same name and there was argument on who did what, it would not be too much effort for one of them to digitally sign using their private address.</w:t>
@@ -563,7 +746,15 @@
     </w:p>
     <w:p>
       <w:r>
-        <w:t>The voting algorithm to choose representatives is a social welfare function which takes a list of ordered preferences and outputs a ordered preference. I compared a few algorithms to see which best bit my problem.</w:t>
+        <w:t xml:space="preserve">The voting algorithm to choose representatives is a social welfare function which takes a list of ordered preferences and outputs </w:t>
+      </w:r>
+      <w:proofErr w:type="gramStart"/>
+      <w:r>
+        <w:t>a</w:t>
+      </w:r>
+      <w:proofErr w:type="gramEnd"/>
+      <w:r>
+        <w:t xml:space="preserve"> ordered preference. I compared a few algorithms to see which best bit my problem.</w:t>
       </w:r>
     </w:p>
     <w:tbl>
@@ -592,8 +783,13 @@
             <w:tcW w:w="1502" w:type="dxa"/>
           </w:tcPr>
           <w:p>
-            <w:r>
-              <w:t>Borda Count</w:t>
+            <w:proofErr w:type="spellStart"/>
+            <w:r>
+              <w:t>Borda</w:t>
+            </w:r>
+            <w:proofErr w:type="spellEnd"/>
+            <w:r>
+              <w:t xml:space="preserve"> Count</w:t>
             </w:r>
           </w:p>
         </w:tc>
@@ -760,6 +956,7 @@
             <w:tcW w:w="1738" w:type="dxa"/>
           </w:tcPr>
           <w:p>
+            <w:proofErr w:type="gramStart"/>
             <w:r>
               <w:t>Non</w:t>
             </w:r>
@@ -769,6 +966,7 @@
             <w:r>
               <w:t>dictatorship</w:t>
             </w:r>
+            <w:proofErr w:type="gramEnd"/>
           </w:p>
         </w:tc>
         <w:tc>
@@ -992,10 +1190,26 @@
     </w:p>
     <w:p>
       <w:r>
-        <w:t>Voting should start a “term length” after the last voting had ended and the voting should end after “voting length” after the voting had started. Both term length and voting length are set when the club contract is made. How</w:t>
-      </w:r>
-      <w:r>
-        <w:t>ever the smart contract is not constantly running, and therefore needs to have a function called. I have two options for calling the functions. First I could use “Ethereum Alarm Clock”. This allows my smart contract to pay someone to run the function at a certain block time. The other option is waiting for one of the users to run the start and end vote functions. The first option has the benefit that we can assume that the voting period will end at a more precise time. The latter has the benefit that it is cheaper.</w:t>
+        <w:t xml:space="preserve">Voting should start a “term length” after the last voting had ended and the voting should end after “voting length” after the voting had started. Both term length and voting length are set when the club contract is made. </w:t>
+      </w:r>
+      <w:proofErr w:type="gramStart"/>
+      <w:r>
+        <w:t>How</w:t>
+      </w:r>
+      <w:r>
+        <w:t>ever</w:t>
+      </w:r>
+      <w:proofErr w:type="gramEnd"/>
+      <w:r>
+        <w:t xml:space="preserve"> the smart contract is not constantly running, and therefore needs to have a function called. I have two options for calling the functions. </w:t>
+      </w:r>
+      <w:proofErr w:type="gramStart"/>
+      <w:r>
+        <w:t>First</w:t>
+      </w:r>
+      <w:proofErr w:type="gramEnd"/>
+      <w:r>
+        <w:t xml:space="preserve"> I could use “Ethereum Alarm Clock”. This allows my smart contract to pay someone to run the function at a certain block time. The other option is waiting for one of the users to run the start and end vote functions. The first option has the benefit that we can assume that the voting period will end at a more precise time. The latter has the benefit that it is cheaper.</w:t>
       </w:r>
     </w:p>
     <w:p>
@@ -1032,7 +1246,15 @@
         <w:t>epresentatives</w:t>
       </w:r>
       <w:r>
-        <w:t xml:space="preserve"> should be elected. The trade off is between the system being more representative and the system being cheaper to run. Because the voting algorithm compares each candidate in a pair wise election, the gas cost is exponential to the number of r</w:t>
+        <w:t xml:space="preserve"> should be elected. The </w:t>
+      </w:r>
+      <w:proofErr w:type="spellStart"/>
+      <w:r>
+        <w:t>trade off</w:t>
+      </w:r>
+      <w:proofErr w:type="spellEnd"/>
+      <w:r>
+        <w:t xml:space="preserve"> is between the system being more representative and the system being cheaper to run. Because the voting algorithm compares each candidate in a pair wise election, the gas cost is exponential to the number of r</w:t>
       </w:r>
       <w:r>
         <w:t>epresentatives</w:t>
@@ -1041,7 +1263,15 @@
         <w:t xml:space="preserve">. </w:t>
       </w:r>
       <w:r>
-        <w:t>In my system the number of representatives will be set when the contract is created. Also due to the fact in can have a large impact on the cost of the contract, if users wish to change it, a super majority should be acquired.</w:t>
+        <w:t xml:space="preserve">In my system the number of representatives will be set when the contract is created. </w:t>
+      </w:r>
+      <w:proofErr w:type="gramStart"/>
+      <w:r>
+        <w:t>Also</w:t>
+      </w:r>
+      <w:proofErr w:type="gramEnd"/>
+      <w:r>
+        <w:t xml:space="preserve"> due to the fact in can have a large impact on the cost of the contract, if users wish to change it, a super majority should be acquired.</w:t>
       </w:r>
     </w:p>
     <w:p>
@@ -1060,7 +1290,15 @@
     <w:p>
       <w:r>
         <w:lastRenderedPageBreak/>
-        <w:t>After the voting algorithm is complete it will output a list of ranked representatives. From this point the system will need to determine how much weight they have in the budget negotiations. One example system  could be weighting the 1</w:t>
+        <w:t xml:space="preserve">After the voting algorithm is complete it will output a list of ranked representatives. From this point the system will need to determine how much weight they have in the budget negotiations. One example </w:t>
+      </w:r>
+      <w:proofErr w:type="gramStart"/>
+      <w:r>
+        <w:t>system  could</w:t>
+      </w:r>
+      <w:proofErr w:type="gramEnd"/>
+      <w:r>
+        <w:t xml:space="preserve"> be weighting the 1</w:t>
       </w:r>
       <w:r>
         <w:rPr>
@@ -1081,7 +1319,15 @@
         <w:t xml:space="preserve">, number of representatives – 1 and so on. Another system could be weighting them all one. </w:t>
       </w:r>
       <w:r>
-        <w:t>These are common methods and found in numerous other systems and therefore my system should make it easy to choose these two methods. However in order to make the system more flexible, my system should allow the creator to also create their own function.</w:t>
+        <w:t xml:space="preserve">These are common methods and found in numerous other systems and therefore my system should make it easy to choose these two methods. </w:t>
+      </w:r>
+      <w:proofErr w:type="gramStart"/>
+      <w:r>
+        <w:t>However</w:t>
+      </w:r>
+      <w:proofErr w:type="gramEnd"/>
+      <w:r>
+        <w:t xml:space="preserve"> in order to make the system more flexible, my system should allow the creator to also create their own function.</w:t>
       </w:r>
     </w:p>
     <w:p>
@@ -1108,10 +1354,34 @@
         <w:t>Another decision is how many sinks (budget expenditures), should be allowed to be created</w:t>
       </w:r>
       <w:r>
-        <w:t>. Again the system will allow you to choose the number at contract creation</w:t>
-      </w:r>
-      <w:r>
-        <w:t>. The benefit of more sinks is that the money will more distributed more and each manager will have more time to focus on a sink with less responsibilities. The disadvantage is that communicated between the managers may be poor, and double spending could occur. Another problem is that due to economies of scale, money concentrated in fewer hands may be able to afford more items . lastly it will raise the gas price of the budget negotiation. However since it only affects the cost linearly, the system should only require a plurality</w:t>
+        <w:t xml:space="preserve">. </w:t>
+      </w:r>
+      <w:proofErr w:type="gramStart"/>
+      <w:r>
+        <w:t>Again</w:t>
+      </w:r>
+      <w:proofErr w:type="gramEnd"/>
+      <w:r>
+        <w:t xml:space="preserve"> the system will allow you to choose the number at contract creation</w:t>
+      </w:r>
+      <w:r>
+        <w:t xml:space="preserve">. The benefit of more sinks is that the money will more distributed more and each manager will have more time to focus on a sink with less responsibilities. The disadvantage is that communicated between the managers may be poor, and double spending could occur. Another problem is that due to economies of scale, money concentrated in fewer hands may be able to afford more </w:t>
+      </w:r>
+      <w:proofErr w:type="gramStart"/>
+      <w:r>
+        <w:t>items .</w:t>
+      </w:r>
+      <w:proofErr w:type="gramEnd"/>
+      <w:r>
+        <w:t xml:space="preserve"> lastly it will raise the gas price of the budget negotiation. </w:t>
+      </w:r>
+      <w:proofErr w:type="gramStart"/>
+      <w:r>
+        <w:t>However</w:t>
+      </w:r>
+      <w:proofErr w:type="gramEnd"/>
+      <w:r>
+        <w:t xml:space="preserve"> since it only affects the cost linearly, the system should only require a plurality</w:t>
       </w:r>
       <w:r>
         <w:t xml:space="preserve"> to change the number of sinks</w:t>
@@ -1121,14 +1391,43 @@
       </w:r>
     </w:p>
     <w:p>
-      <w:r>
-        <w:t xml:space="preserve">Also the system must have a system for submitting sinks. </w:t>
-      </w:r>
-      <w:r>
-        <w:t>I have identified 3 ways to do this. First, all users have the ability, second all representatives have the ability and last, each sink is proposed and then voted on. The first option has the benefit that the system is more interactive for more users. However it is prone to abuse, as being a user only requires paying the fee, and a malicious person could fill up the sinks with bogus sinks.  The second option is less like to be abused, as representatives are likely to have a greater attachment to the club. The last option should prevent all abuse, however it is time consuming to have to vote on each sink, and could end up costing a lot of money to run each vote.</w:t>
-      </w:r>
-      <w:r>
-        <w:t xml:space="preserve"> Therefore I have decided on my second option.</w:t>
+      <w:proofErr w:type="gramStart"/>
+      <w:r>
+        <w:t>Also</w:t>
+      </w:r>
+      <w:proofErr w:type="gramEnd"/>
+      <w:r>
+        <w:t xml:space="preserve"> the system must have a system for submitting sinks. </w:t>
+      </w:r>
+      <w:r>
+        <w:t xml:space="preserve">I have identified 3 ways to do this. First, all users have the ability, second all representatives have the ability and last, each sink is proposed and then voted on. The first option has the benefit that the system is more interactive for more users. </w:t>
+      </w:r>
+      <w:proofErr w:type="gramStart"/>
+      <w:r>
+        <w:t>However</w:t>
+      </w:r>
+      <w:proofErr w:type="gramEnd"/>
+      <w:r>
+        <w:t xml:space="preserve"> it is prone to abuse, as being a user only requires paying the fee, and a malicious person could fill up the sinks with bogus sinks.  The second option is less like to be abused, as representatives are likely to have a greater attachment to the club. The last option should prevent all </w:t>
+      </w:r>
+      <w:proofErr w:type="gramStart"/>
+      <w:r>
+        <w:t>abuse,</w:t>
+      </w:r>
+      <w:proofErr w:type="gramEnd"/>
+      <w:r>
+        <w:t xml:space="preserve"> however it is time consuming to have to vote on each sink, and could end up costing a lot of money to run each vote.</w:t>
+      </w:r>
+      <w:r>
+        <w:t xml:space="preserve"> </w:t>
+      </w:r>
+      <w:proofErr w:type="gramStart"/>
+      <w:r>
+        <w:t>Therefore</w:t>
+      </w:r>
+      <w:proofErr w:type="gramEnd"/>
+      <w:r>
+        <w:t xml:space="preserve"> I have decided on my second option.</w:t>
       </w:r>
     </w:p>
     <w:p>
@@ -1193,7 +1492,17 @@
         <w:t>quota</w:t>
       </w:r>
       <w:r>
-        <w:t>. This solves the problem of a representative submitting a extreme budget</w:t>
+        <w:t xml:space="preserve">. This solves the problem of a representative submitting </w:t>
+      </w:r>
+      <w:proofErr w:type="spellStart"/>
+      <w:proofErr w:type="gramStart"/>
+      <w:r>
+        <w:t>a</w:t>
+      </w:r>
+      <w:proofErr w:type="spellEnd"/>
+      <w:proofErr w:type="gramEnd"/>
+      <w:r>
+        <w:t xml:space="preserve"> extreme budget</w:t>
       </w:r>
       <w:r>
         <w:t xml:space="preserve"> to manipulate the final budget</w:t>
@@ -1219,7 +1528,15 @@
         <w:t xml:space="preserve">The next step was to create a function which took a representative’s budget, their current coalition’s budget, and the current size of the coalition and returned the representative’s current utility. </w:t>
       </w:r>
       <w:r>
-        <w:t>To make the utility easy to understand, the range of the function will be from 0 to 100. 100 utility would be when the coalition size is the quota and the coalition budget is the representatives preferred budget</w:t>
+        <w:t xml:space="preserve">To make the utility easy to understand, the range of the function will be from 0 to 100. 100 </w:t>
+      </w:r>
+      <w:proofErr w:type="gramStart"/>
+      <w:r>
+        <w:t>utility</w:t>
+      </w:r>
+      <w:proofErr w:type="gramEnd"/>
+      <w:r>
+        <w:t xml:space="preserve"> would be when the coalition size is the quota and the coalition budget is the representatives preferred budget</w:t>
       </w:r>
       <w:r>
         <w:t>. The functio</w:t>
@@ -1229,9 +1546,14 @@
       </w:r>
     </w:p>
     <w:p>
+      <w:proofErr w:type="gramStart"/>
       <w:r>
         <w:lastRenderedPageBreak/>
-        <w:t xml:space="preserve">Next I had to decide how coalitions would be formed. The first step would be to initialise each representative with his own coalition with his preferred budget. </w:t>
+        <w:t>Next</w:t>
+      </w:r>
+      <w:proofErr w:type="gramEnd"/>
+      <w:r>
+        <w:t xml:space="preserve"> I had to decide how coalitions would be formed. The first step would be to initialise each representative with his own coalition with his preferred budget. </w:t>
       </w:r>
       <w:r>
         <w:t>From this point I had to decide whether representatives would</w:t>
@@ -1258,18 +1580,73 @@
         <w:t xml:space="preserve"> and therefore take longer and cost more to calculate. The advantage is that there would be more negotiations and that should re</w:t>
       </w:r>
       <w:r>
-        <w:t>sult in a more balanced budget. One problem with both of these solutions is that it could lead to a infinite loop and never end, however the joining coalitions method resulted in a lot less of them. Therefore I will use that method.</w:t>
+        <w:t xml:space="preserve">sult in a more balanced budget. One problem with both of these solutions is that it could lead to </w:t>
+      </w:r>
+      <w:proofErr w:type="spellStart"/>
+      <w:proofErr w:type="gramStart"/>
+      <w:r>
+        <w:t>a</w:t>
+      </w:r>
+      <w:proofErr w:type="spellEnd"/>
+      <w:proofErr w:type="gramEnd"/>
+      <w:r>
+        <w:t xml:space="preserve"> infinite loop and never end, however the joining coalitions method resulted in a lot less of them. </w:t>
+      </w:r>
+      <w:proofErr w:type="gramStart"/>
+      <w:r>
+        <w:t>Therefore</w:t>
+      </w:r>
+      <w:proofErr w:type="gramEnd"/>
+      <w:r>
+        <w:t xml:space="preserve"> I will use that method.</w:t>
       </w:r>
       <w:r>
         <w:t xml:space="preserve"> Representatives will take turns, negotiating with each coalition, they will then compare their utility by joining their coalition and choose the coalition which offers the best utility, or stay in the current coalition if its better utility then all offers. </w:t>
       </w:r>
     </w:p>
     <w:p>
-      <w:r>
-        <w:t xml:space="preserve">However any infinite loops are unacceptable in the algorithm. To solve this </w:t>
-      </w:r>
-      <w:r>
-        <w:t xml:space="preserve">I came up with two solutions. First, representatives could be impatient, this means that a budget in round n is better than a budget in round m if n &lt; m. Another method is to make the coalition size less relevant is earlier turns and make it more important in later turns. The first method allows representatives to look forward to later rounds in order to make an more informed decision. However to work out the single negotiation would be factorial, and therefore unusable with a medium number of representatives. For this reason I will use the second method. With the new utility function as follows.  </w:t>
+      <w:proofErr w:type="gramStart"/>
+      <w:r>
+        <w:t>However</w:t>
+      </w:r>
+      <w:proofErr w:type="gramEnd"/>
+      <w:r>
+        <w:t xml:space="preserve"> any infinite loops are unacceptable in the algorithm. To solve </w:t>
+      </w:r>
+      <w:proofErr w:type="gramStart"/>
+      <w:r>
+        <w:t>this</w:t>
+      </w:r>
+      <w:proofErr w:type="gramEnd"/>
+      <w:r>
+        <w:t xml:space="preserve"> </w:t>
+      </w:r>
+      <w:r>
+        <w:t xml:space="preserve">I came up with two solutions. First, representatives could be impatient, this means that a budget in round n is better than a budget in round m if n &lt; m. Another method is to make the coalition size less relevant is earlier turns and make it more important in later turns. The first method allows representatives to look forward to later rounds in order to make </w:t>
+      </w:r>
+      <w:proofErr w:type="gramStart"/>
+      <w:r>
+        <w:t>an</w:t>
+      </w:r>
+      <w:proofErr w:type="gramEnd"/>
+      <w:r>
+        <w:t xml:space="preserve"> more informed decision. </w:t>
+      </w:r>
+      <w:proofErr w:type="gramStart"/>
+      <w:r>
+        <w:t>However</w:t>
+      </w:r>
+      <w:proofErr w:type="gramEnd"/>
+      <w:r>
+        <w:t xml:space="preserve"> to work out the single negotiation would be factorial, and therefore unusable with a medium number of representatives. For this </w:t>
+      </w:r>
+      <w:proofErr w:type="gramStart"/>
+      <w:r>
+        <w:t>reason</w:t>
+      </w:r>
+      <w:proofErr w:type="gramEnd"/>
+      <w:r>
+        <w:t xml:space="preserve"> I will use the second method. With the new utility function as follows.  </w:t>
       </w:r>
     </w:p>
     <w:p>
@@ -1307,8 +1684,13 @@
       </w:r>
     </w:p>
     <w:p>
-      <w:r>
-        <w:t>In order to create and migrate the smart contract onto the blockchain I used a tool called Truffle. This had boilerplate code which had a .sol contract file and a initial_migration.js and a deploy_contract</w:t>
+      <w:proofErr w:type="gramStart"/>
+      <w:r>
+        <w:t>In order to</w:t>
+      </w:r>
+      <w:proofErr w:type="gramEnd"/>
+      <w:r>
+        <w:t xml:space="preserve"> create and migrate the smart contract onto the blockchain I used a tool called Truffle. This had boilerplate code which had a .sol contract file and a initial_migration.js and a deploy_contract</w:t>
       </w:r>
       <w:r>
         <w:t>s</w:t>
@@ -1317,7 +1699,28 @@
         <w:t xml:space="preserve">.js. After writing code in the .sol file and </w:t>
       </w:r>
       <w:r>
-        <w:t xml:space="preserve">making sure to deploy in in the deploy_contracts.js, you could then run truffle compile to create .json build files which contains fields such as the abi. This could then be deployed to the “real” blockchain, however while in development, Truffle has a tool develop, which allows you to write to deploy the smart contract to a local network. It also provides several addresses preloaded with Ethereum, this allows me to test my program without having to pay any money.  </w:t>
+        <w:t xml:space="preserve">making sure to deploy in in the deploy_contracts.js, you could then run truffle compile to </w:t>
+      </w:r>
+      <w:proofErr w:type="gramStart"/>
+      <w:r>
+        <w:t>create .</w:t>
+      </w:r>
+      <w:proofErr w:type="spellStart"/>
+      <w:r>
+        <w:t>json</w:t>
+      </w:r>
+      <w:proofErr w:type="spellEnd"/>
+      <w:proofErr w:type="gramEnd"/>
+      <w:r>
+        <w:t xml:space="preserve"> build files which contains fields such as the </w:t>
+      </w:r>
+      <w:proofErr w:type="spellStart"/>
+      <w:r>
+        <w:t>abi</w:t>
+      </w:r>
+      <w:proofErr w:type="spellEnd"/>
+      <w:r>
+        <w:t xml:space="preserve">. This could then be deployed to the “real” blockchain, however while in development, Truffle has a tool develop, which allows you to write to deploy the smart contract to a local network. It also provides several addresses preloaded with Ethereum, this allows me to test my program without having to pay any money.  </w:t>
       </w:r>
     </w:p>
     <w:p>
@@ -1335,18 +1738,106 @@
     </w:p>
     <w:p>
       <w:r>
-        <w:t xml:space="preserve">I decided to split my Club smart contract into three, RegistrationClub, VotingClub and BudgetClub. With BudgetClub inheriting from VotingClub and VotingClub </w:t>
-      </w:r>
-      <w:r>
-        <w:t>inheriting from RegistrationClub. The first reason this was done was to increase readability. Another reason is that I want to make it easier for developers to adapt my smart contract to their situation. E.g A completely different way of choosing representatives, would mean that only VotingClub needs to be changed.</w:t>
-      </w:r>
+        <w:t xml:space="preserve">I decided to split my Club smart contract into three, </w:t>
+      </w:r>
+      <w:proofErr w:type="spellStart"/>
+      <w:r>
+        <w:t>RegistrationClub</w:t>
+      </w:r>
+      <w:proofErr w:type="spellEnd"/>
+      <w:r>
+        <w:t xml:space="preserve">, </w:t>
+      </w:r>
+      <w:proofErr w:type="spellStart"/>
+      <w:r>
+        <w:t>VotingClub</w:t>
+      </w:r>
+      <w:proofErr w:type="spellEnd"/>
+      <w:r>
+        <w:t xml:space="preserve"> and </w:t>
+      </w:r>
+      <w:proofErr w:type="spellStart"/>
+      <w:r>
+        <w:t>BudgetClub</w:t>
+      </w:r>
+      <w:proofErr w:type="spellEnd"/>
+      <w:r>
+        <w:t xml:space="preserve">. With </w:t>
+      </w:r>
+      <w:proofErr w:type="spellStart"/>
+      <w:r>
+        <w:t>BudgetClub</w:t>
+      </w:r>
+      <w:proofErr w:type="spellEnd"/>
+      <w:r>
+        <w:t xml:space="preserve"> inheriting from </w:t>
+      </w:r>
+      <w:proofErr w:type="spellStart"/>
+      <w:r>
+        <w:t>VotingClub</w:t>
+      </w:r>
+      <w:proofErr w:type="spellEnd"/>
+      <w:r>
+        <w:t xml:space="preserve"> and </w:t>
+      </w:r>
+      <w:proofErr w:type="spellStart"/>
+      <w:r>
+        <w:t>VotingClub</w:t>
+      </w:r>
+      <w:proofErr w:type="spellEnd"/>
       <w:r>
         <w:t xml:space="preserve"> </w:t>
       </w:r>
-    </w:p>
-    <w:p>
-      <w:r>
-        <w:t>I also created a library called MyLib which will contain all my structs.</w:t>
+      <w:r>
+        <w:t xml:space="preserve">inheriting from </w:t>
+      </w:r>
+      <w:proofErr w:type="spellStart"/>
+      <w:r>
+        <w:t>RegistrationClub</w:t>
+      </w:r>
+      <w:proofErr w:type="spellEnd"/>
+      <w:r>
+        <w:t xml:space="preserve">. The first reason this was done was to increase readability. Another reason is that I want to make it easier for developers to adapt my smart contract to their situation. </w:t>
+      </w:r>
+      <w:proofErr w:type="spellStart"/>
+      <w:r>
+        <w:t>E.g</w:t>
+      </w:r>
+      <w:proofErr w:type="spellEnd"/>
+      <w:r>
+        <w:t xml:space="preserve"> A completely different way of choosing representatives, would mean that only </w:t>
+      </w:r>
+      <w:proofErr w:type="spellStart"/>
+      <w:r>
+        <w:t>VotingClub</w:t>
+      </w:r>
+      <w:proofErr w:type="spellEnd"/>
+      <w:r>
+        <w:t xml:space="preserve"> needs to be changed.</w:t>
+      </w:r>
+      <w:r>
+        <w:t xml:space="preserve"> </w:t>
+      </w:r>
+    </w:p>
+    <w:p>
+      <w:r>
+        <w:t xml:space="preserve">I also created a library called </w:t>
+      </w:r>
+      <w:proofErr w:type="spellStart"/>
+      <w:r>
+        <w:t>MyLib</w:t>
+      </w:r>
+      <w:proofErr w:type="spellEnd"/>
+      <w:r>
+        <w:t xml:space="preserve"> which will contain all </w:t>
+      </w:r>
+      <w:proofErr w:type="gramStart"/>
+      <w:r>
+        <w:t>my</w:t>
+      </w:r>
+      <w:proofErr w:type="gramEnd"/>
+      <w:r>
+        <w:t xml:space="preserve"> structs.</w:t>
       </w:r>
     </w:p>
     <w:p>
@@ -1364,7 +1855,15 @@
     </w:p>
     <w:p>
       <w:r>
-        <w:t xml:space="preserve">This contract needs to take a registration cost when its created, and then allow users to pay that much Ethereum to register. It then needs to store that user in a array as a Struct containing the users name and address. </w:t>
+        <w:t xml:space="preserve">This contract needs to take a registration cost when its created, and then allow users to pay that much Ethereum to register. It then needs to store that user in </w:t>
+      </w:r>
+      <w:proofErr w:type="gramStart"/>
+      <w:r>
+        <w:t>a</w:t>
+      </w:r>
+      <w:proofErr w:type="gramEnd"/>
+      <w:r>
+        <w:t xml:space="preserve"> array as a Struct containing the users name and address. </w:t>
       </w:r>
       <w:r>
         <w:t xml:space="preserve">I also require getters to return the number of registered uses, a certain registered user and the balance in the smart contract. </w:t>
@@ -1384,7 +1883,25 @@
     </w:p>
     <w:p>
       <w:r>
-        <w:t>One problem with this registration is that users could register multiple times, with different addresses. This problem could be solved with a one time code that is given to prospective members when they wish to join. However that comes with its own problems as it centralises the control of the club. In the end, I decided that if users wished to pay more registration fees, then it would be fair to allow them greater representation of where that money went.</w:t>
+        <w:t xml:space="preserve">One problem with this registration is that users could register multiple times, with different addresses. This problem could be solved with a </w:t>
+      </w:r>
+      <w:proofErr w:type="spellStart"/>
+      <w:proofErr w:type="gramStart"/>
+      <w:r>
+        <w:t>one time</w:t>
+      </w:r>
+      <w:proofErr w:type="spellEnd"/>
+      <w:proofErr w:type="gramEnd"/>
+      <w:r>
+        <w:t xml:space="preserve"> code that is given to prospective members when they wish to join. </w:t>
+      </w:r>
+      <w:proofErr w:type="gramStart"/>
+      <w:r>
+        <w:t>However</w:t>
+      </w:r>
+      <w:proofErr w:type="gramEnd"/>
+      <w:r>
+        <w:t xml:space="preserve"> that comes with its own problems as it centralises the control of the club. In the end, I decided that if users wished to pay more registration fees, then it would be fair to allow them greater representation of where that money went.</w:t>
       </w:r>
     </w:p>
     <w:p>
@@ -1398,7 +1915,15 @@
         <w:t xml:space="preserve"> </w:t>
       </w:r>
       <w:r>
-        <w:t xml:space="preserve"> First I added a global mapping which takes a registered user index and returns their current suggestion that user has for the new registration cost. When a new user registered I will set their suggestion to the current registration cost.</w:t>
+        <w:t xml:space="preserve"> </w:t>
+      </w:r>
+      <w:proofErr w:type="gramStart"/>
+      <w:r>
+        <w:t>First</w:t>
+      </w:r>
+      <w:proofErr w:type="gramEnd"/>
+      <w:r>
+        <w:t xml:space="preserve"> I added a global mapping which takes a registered user index and returns their current suggestion that user has for the new registration cost. When a new user registered I will set their suggestion to the current registration cost.</w:t>
       </w:r>
       <w:r>
         <w:t xml:space="preserve"> After that I needed the ability to submit a new registration cost suggestion, and another to check all the submissions and check if a super majority of the same submissions has been reached. This was done with the code as follows.</w:t>
@@ -1408,26 +1933,66 @@
       <w:r>
         <w:t xml:space="preserve">An important part of the code is that </w:t>
       </w:r>
+      <w:proofErr w:type="spellStart"/>
+      <w:proofErr w:type="gramStart"/>
       <w:r>
         <w:t>checkRegistrationSuggestion</w:t>
       </w:r>
       <w:r>
-        <w:t xml:space="preserve">s() is constant and public. This is important as running </w:t>
-      </w:r>
-      <w:r>
-        <w:t>changeRegistrationCost()</w:t>
+        <w:t>s</w:t>
+      </w:r>
+      <w:proofErr w:type="spellEnd"/>
+      <w:r>
+        <w:t>(</w:t>
+      </w:r>
+      <w:proofErr w:type="gramEnd"/>
+      <w:r>
+        <w:t xml:space="preserve">) is constant and public. This is important as running </w:t>
+      </w:r>
+      <w:proofErr w:type="spellStart"/>
+      <w:proofErr w:type="gramStart"/>
+      <w:r>
+        <w:t>changeRegistrationCost</w:t>
+      </w:r>
+      <w:proofErr w:type="spellEnd"/>
+      <w:r>
+        <w:t>(</w:t>
+      </w:r>
+      <w:proofErr w:type="gramEnd"/>
+      <w:r>
+        <w:t>)</w:t>
       </w:r>
       <w:r>
         <w:t xml:space="preserve"> costs gas even if no changes are made to the registration cost. Therefore a user only wants to run </w:t>
       </w:r>
-      <w:r>
-        <w:t>changeRegistrationCost()</w:t>
+      <w:proofErr w:type="spellStart"/>
+      <w:proofErr w:type="gramStart"/>
+      <w:r>
+        <w:t>changeRegistrationCost</w:t>
+      </w:r>
+      <w:proofErr w:type="spellEnd"/>
+      <w:r>
+        <w:t>(</w:t>
+      </w:r>
+      <w:proofErr w:type="gramEnd"/>
+      <w:r>
+        <w:t>)</w:t>
       </w:r>
       <w:r>
         <w:t xml:space="preserve"> when he is certain that it will change the registration cost. A user can do this by running </w:t>
       </w:r>
-      <w:r>
-        <w:t>checkRegistrationSuggestions()</w:t>
+      <w:proofErr w:type="spellStart"/>
+      <w:proofErr w:type="gramStart"/>
+      <w:r>
+        <w:t>checkRegistrationSuggestions</w:t>
+      </w:r>
+      <w:proofErr w:type="spellEnd"/>
+      <w:r>
+        <w:t>(</w:t>
+      </w:r>
+      <w:proofErr w:type="gramEnd"/>
+      <w:r>
+        <w:t>)</w:t>
       </w:r>
       <w:r>
         <w:t xml:space="preserve"> for free and seeing if the return is a value different than the current registration cost.</w:t>
@@ -1454,7 +2019,15 @@
         <w:t xml:space="preserve">The basic </w:t>
       </w:r>
       <w:r>
-        <w:t xml:space="preserve">features this needs to implement is the ability to start the voting, each user to submit one list of ranked users, end voting and then rank each user by their second order Copeland score. After ranking their score they will be given a weight according to the algorithm submitted (or with a default one). </w:t>
+        <w:t xml:space="preserve">features this needs to implement is the ability to start the voting, each user to submit one list of ranked users, end voting and then rank each user by their second order Copeland score. After ranking their </w:t>
+      </w:r>
+      <w:proofErr w:type="gramStart"/>
+      <w:r>
+        <w:t>score</w:t>
+      </w:r>
+      <w:proofErr w:type="gramEnd"/>
+      <w:r>
+        <w:t xml:space="preserve"> they will be given a weight according to the algorithm submitted (or with a default one). </w:t>
       </w:r>
       <w:r>
         <w:t>It will also take three variables, the registration cost, the term length and the number of representatives.</w:t>
@@ -1465,7 +2038,15 @@
         <w:t xml:space="preserve">One problem </w:t>
       </w:r>
       <w:r>
-        <w:t>that was spotted was that second order Copeland does pairwise comparison on each agent. This means we could be comparing users who have no votes which could cost a lot of gas. To solve this problem I added another list of users “candidates”. Any user can become a candidate and users can only vote for candidates. This greatly reduces the average number of users I have doing pairwise comparison on.</w:t>
+        <w:t xml:space="preserve">that was spotted was that second order Copeland does pairwise comparison on each agent. This means we could be comparing users who have no votes which could cost a lot of gas. To solve this </w:t>
+      </w:r>
+      <w:proofErr w:type="gramStart"/>
+      <w:r>
+        <w:t>problem</w:t>
+      </w:r>
+      <w:proofErr w:type="gramEnd"/>
+      <w:r>
+        <w:t xml:space="preserve"> I added another list of users “candidates”. Any user can become a candidate and users can only vote for candidates. This greatly reduces the average number of users I have doing pairwise comparison on.</w:t>
       </w:r>
       <w:r>
         <w:t xml:space="preserve"> </w:t>
@@ -1474,30 +2055,94 @@
         <w:t xml:space="preserve">Also since storage is expensive on smart contract </w:t>
       </w:r>
       <w:r>
-        <w:t xml:space="preserve">I will store the candidates as a array of </w:t>
-      </w:r>
+        <w:t xml:space="preserve">I will store the candidates as </w:t>
+      </w:r>
+      <w:proofErr w:type="spellStart"/>
+      <w:proofErr w:type="gramStart"/>
+      <w:r>
+        <w:t>a</w:t>
+      </w:r>
+      <w:proofErr w:type="spellEnd"/>
+      <w:proofErr w:type="gramEnd"/>
+      <w:r>
+        <w:t xml:space="preserve"> array of </w:t>
+      </w:r>
+      <w:proofErr w:type="spellStart"/>
       <w:r>
         <w:t>registeredU</w:t>
       </w:r>
       <w:r>
-        <w:t>sers index’s instead of the User struct.</w:t>
-      </w:r>
-      <w:r>
-        <w:t xml:space="preserve"> My apply method is as follow.</w:t>
-      </w:r>
+        <w:t>sers</w:t>
+      </w:r>
+      <w:proofErr w:type="spellEnd"/>
+      <w:r>
+        <w:t xml:space="preserve"> index’s instead of the User struct.</w:t>
+      </w:r>
+      <w:r>
+        <w:t xml:space="preserve"> </w:t>
+      </w:r>
+      <w:proofErr w:type="gramStart"/>
+      <w:r>
+        <w:t>My</w:t>
+      </w:r>
+      <w:proofErr w:type="gramEnd"/>
+      <w:r>
+        <w:t xml:space="preserve"> apply method is as follow.</w:t>
+      </w:r>
+    </w:p>
+    <w:p>
+      <w:r>
+        <w:t xml:space="preserve">The </w:t>
+      </w:r>
+      <w:proofErr w:type="spellStart"/>
+      <w:r>
+        <w:t>startVote</w:t>
+      </w:r>
+      <w:proofErr w:type="spellEnd"/>
+      <w:r>
+        <w:t xml:space="preserve"> function is as follows.</w:t>
+      </w:r>
+    </w:p>
+    <w:p>
+      <w:r>
+        <w:t xml:space="preserve">The </w:t>
+      </w:r>
+      <w:proofErr w:type="spellStart"/>
+      <w:proofErr w:type="gramStart"/>
+      <w:r>
+        <w:t>block.timestamp</w:t>
+      </w:r>
+      <w:proofErr w:type="spellEnd"/>
+      <w:proofErr w:type="gramEnd"/>
+      <w:r>
+        <w:t xml:space="preserve"> is insecure as a malicious actor with a large amount of computing power could create fake blocks with the wrong timestamp. </w:t>
+      </w:r>
+      <w:proofErr w:type="gramStart"/>
+      <w:r>
+        <w:t>However</w:t>
+      </w:r>
+      <w:proofErr w:type="gramEnd"/>
+      <w:r>
+        <w:t xml:space="preserve"> I decided this was not of huge concern, as it would cost a lot of energy and money and all the actor would be able to do is start and end the voting a few minutes or seconds early or late. </w:t>
+      </w:r>
+    </w:p>
+    <w:p>
+      <w:r>
+        <w:t xml:space="preserve">The </w:t>
+      </w:r>
+      <w:proofErr w:type="spellStart"/>
+      <w:r>
+        <w:t>VoteFunction</w:t>
+      </w:r>
+      <w:proofErr w:type="spellEnd"/>
+      <w:r>
+        <w:t xml:space="preserve"> is as follows.</w:t>
+      </w:r>
+    </w:p>
+    <w:p>
       <w:bookmarkStart w:id="1" w:name="_GoBack"/>
       <w:bookmarkEnd w:id="1"/>
     </w:p>
-    <w:p>
-      <w:r>
-        <w:t>The startVote function is as follows.</w:t>
-      </w:r>
-    </w:p>
-    <w:p>
-      <w:r>
-        <w:t xml:space="preserve">The block.timestamp is insecure as a malicious actor with a large amount of computing power could create fake blocks with the wrong timestamp. However I decided this was not of huge concern, as it would cost a lot of energy and money and all the actor would be able to do is start and end the voting a few minutes or seconds early or late. </w:t>
-      </w:r>
-    </w:p>
     <w:p/>
     <w:p>
       <w:r>
@@ -1516,7 +2161,6 @@
         <w:rPr>
           <w:u w:val="single"/>
         </w:rPr>
-        <w:lastRenderedPageBreak/>
         <w:t>Budget Club</w:t>
       </w:r>
     </w:p>
@@ -2311,7 +2955,7 @@
 </file>
 
 <file path=customXml/itemProps1.xml><?xml version="1.0" encoding="utf-8"?>
-<ds:datastoreItem xmlns:ds="http://schemas.openxmlformats.org/officeDocument/2006/customXml" ds:itemID="{A6026F5D-419C-44EA-8F37-DE3D16D7D597}">
+<ds:datastoreItem xmlns:ds="http://schemas.openxmlformats.org/officeDocument/2006/customXml" ds:itemID="{3BF20A94-B0E2-4E50-BC91-E96FA47BE2DA}">
   <ds:schemaRefs>
     <ds:schemaRef ds:uri="http://schemas.openxmlformats.org/officeDocument/2006/bibliography"/>
   </ds:schemaRefs>

</xml_diff>

<commit_message>
can only enetr a certain number of sinks
</commit_message>
<xml_diff>
--- a/Report/report words.docx
+++ b/Report/report words.docx
@@ -2193,36 +2193,271 @@
       <w:r>
         <w:t xml:space="preserve"> is stored in memory. </w:t>
       </w:r>
+      <w:r>
+        <w:t xml:space="preserve">Memory load costs 3 gas whereas Storage load costs 50. </w:t>
+      </w:r>
     </w:p>
     <w:p>
       <w:r>
         <w:t xml:space="preserve">This however lead to another problem, as the solidity language only allows 7 items of data on the stack. </w:t>
       </w:r>
+      <w:r>
+        <w:t>To</w:t>
+      </w:r>
+      <w:r>
+        <w:t xml:space="preserve"> solve this is reused counter variables and split the count vote into separate functions.</w:t>
+      </w:r>
+    </w:p>
+    <w:p>
+      <w:r>
+        <w:t xml:space="preserve">Another way I saved gas was by moving the initialising the p counter as 1 + i. This made it so my I only had to do n(n+1)/2 pairwise comparisons to calculate all the Copeland scores. This can be done because a defeat for one candidate increases the Copeland score of the other. If this was not done it would have taken n^2 pairwise comparison. </w:t>
+      </w:r>
+    </w:p>
+    <w:p>
+      <w:r>
+        <w:t xml:space="preserve">Also during the pairwise comparison I reduced gas cost by </w:t>
+      </w:r>
+      <w:r>
+        <w:t>stopping counting v</w:t>
+      </w:r>
+      <w:r>
+        <w:t xml:space="preserve">otes when either of the candidate has been rated higher in over half the votes. We can do this because Copeland score does not care about the quality of pairwise victories, but the quantity. This does not reduce the </w:t>
+      </w:r>
+      <w:proofErr w:type="gramStart"/>
+      <w:r>
+        <w:t>worst case</w:t>
+      </w:r>
+      <w:proofErr w:type="gramEnd"/>
+      <w:r>
+        <w:t xml:space="preserve"> gas cost, however the majority of times it should have significant impact.</w:t>
+      </w:r>
+    </w:p>
+    <w:p>
+      <w:r>
+        <w:t xml:space="preserve">Another decision I made was to break the for loop as soon as either candidate </w:t>
+      </w:r>
+      <w:proofErr w:type="spellStart"/>
+      <w:r>
+        <w:t>i</w:t>
+      </w:r>
+      <w:proofErr w:type="spellEnd"/>
+      <w:r>
+        <w:t xml:space="preserve"> or candidate p’s address has been found. This is because in Copeland score we do not need to know how much more a candidate is ranked higher, only if it is. </w:t>
+      </w:r>
+      <w:r>
+        <w:t>This again saved gas.</w:t>
+      </w:r>
+    </w:p>
+    <w:p>
+      <w:r>
+        <w:t>After finding the Copeland score of each user and an array for each candidate of the candidates they defeated. I worked out the second order Copeland of each candidate by summing the Copeland score of their defeated candidates.</w:t>
+      </w:r>
+    </w:p>
+    <w:p>
+      <w:r>
+        <w:t xml:space="preserve">One problem that I faced now was that I could not just simply sort the second order Copeland scores. This is because to save gas all my variables stored the candidate list user index instead of the users themselves. This meant if I just sorted the scores, I would lose who had what score. To solve this problem I sorted them, then compared the sorted and unsorted scores to create another array called ranked, which stored the list of candidate index’s, ranked by second order Copeland scores. </w:t>
+      </w:r>
+      <w:r>
+        <w:t xml:space="preserve">I used quick sort to sort as it has the best average case time </w:t>
+      </w:r>
+      <w:proofErr w:type="gramStart"/>
+      <w:r>
+        <w:t>complexity</w:t>
+      </w:r>
+      <w:r>
+        <w:t xml:space="preserve"> </w:t>
+      </w:r>
+      <w:r>
+        <w:t xml:space="preserve"> O</w:t>
+      </w:r>
+      <w:proofErr w:type="gramEnd"/>
+      <w:r>
+        <w:t>(n log n)</w:t>
+      </w:r>
+      <w:r>
+        <w:t>, it also has space complexity of log n</w:t>
+      </w:r>
+      <w:r>
+        <w:t>.</w:t>
+      </w:r>
+      <w:r>
+        <w:t xml:space="preserve"> </w:t>
+      </w:r>
+      <w:proofErr w:type="gramStart"/>
+      <w:r>
+        <w:t>Also</w:t>
+      </w:r>
+      <w:proofErr w:type="gramEnd"/>
+      <w:r>
+        <w:t xml:space="preserve"> while testing I realised </w:t>
+      </w:r>
+      <w:proofErr w:type="spellStart"/>
+      <w:r>
+        <w:t>a</w:t>
+      </w:r>
+      <w:proofErr w:type="spellEnd"/>
+      <w:r>
+        <w:t xml:space="preserve"> error occurred where if multiple candidates had the same second order Copeland score, they would all be ranked to the first candidate in the list. To solve this I </w:t>
+      </w:r>
+      <w:r>
+        <w:t>added;</w:t>
+      </w:r>
+      <w:r>
+        <w:t xml:space="preserve"> </w:t>
+      </w:r>
+      <w:proofErr w:type="spellStart"/>
+      <w:r>
+        <w:t>secondOrderCopeland</w:t>
+      </w:r>
+      <w:proofErr w:type="spellEnd"/>
+      <w:r>
+        <w:t xml:space="preserve">[p] = </w:t>
+      </w:r>
+      <w:proofErr w:type="spellStart"/>
+      <w:proofErr w:type="gramStart"/>
+      <w:r>
+        <w:t>copelandScore.length</w:t>
+      </w:r>
+      <w:proofErr w:type="spellEnd"/>
+      <w:r>
+        <w:t xml:space="preserve">  *</w:t>
+      </w:r>
+      <w:proofErr w:type="gramEnd"/>
+      <w:r>
+        <w:t xml:space="preserve"> </w:t>
+      </w:r>
+      <w:proofErr w:type="spellStart"/>
+      <w:r>
+        <w:t>copelandScore.length</w:t>
+      </w:r>
+      <w:proofErr w:type="spellEnd"/>
+      <w:r>
+        <w:t>;</w:t>
+      </w:r>
+    </w:p>
+    <w:p>
+      <w:r>
+        <w:t xml:space="preserve">The last function to implement was how to weight the candidates. I decided upon creation of the contract the creator can choose options, with developers being able to add more options. By </w:t>
+      </w:r>
+      <w:proofErr w:type="gramStart"/>
+      <w:r>
+        <w:t>default</w:t>
+      </w:r>
+      <w:proofErr w:type="gramEnd"/>
+      <w:r>
+        <w:t xml:space="preserve"> I added the two simplest options, each representative getting 1 weight, and each representative get decreasingly less weight. </w:t>
+      </w:r>
+      <w:r>
+        <w:t>The function is as follows.</w:t>
+      </w:r>
+    </w:p>
+    <w:p>
+      <w:r>
+        <w:t xml:space="preserve">One other important feature of solidity is that storage variable creation costs 20,000, but resizing the array length to 0 costs 5000. This means that cost of the first run of the system will cost more than the usual amount. </w:t>
+      </w:r>
+    </w:p>
+    <w:p>
+      <w:pPr>
+        <w:rPr>
+          <w:u w:val="single"/>
+        </w:rPr>
+      </w:pPr>
+      <w:r>
+        <w:rPr>
+          <w:u w:val="single"/>
+        </w:rPr>
+        <w:t>Budget Club</w:t>
+      </w:r>
+    </w:p>
+    <w:p>
+      <w:r>
+        <w:t xml:space="preserve">This smart contract had to allow representatives to submit sinks, and preferred budgets. It then had to run </w:t>
+      </w:r>
+      <w:proofErr w:type="gramStart"/>
+      <w:r>
+        <w:t>my</w:t>
+      </w:r>
+      <w:proofErr w:type="gramEnd"/>
+      <w:r>
+        <w:t xml:space="preserve"> decide budget algorithm. </w:t>
+      </w:r>
+      <w:proofErr w:type="gramStart"/>
+      <w:r>
+        <w:t>Finally</w:t>
+      </w:r>
+      <w:proofErr w:type="gramEnd"/>
+      <w:r>
+        <w:t xml:space="preserve"> after a final budget is reached, the contract must send out the money according to the budget.</w:t>
+      </w:r>
+    </w:p>
+    <w:p>
+      <w:r>
+        <w:t>The code for submitting budgets and sinks is as follows.</w:t>
+      </w:r>
+      <w:r>
+        <w:t xml:space="preserve"> </w:t>
+      </w:r>
+    </w:p>
+    <w:p>
+      <w:r>
+        <w:lastRenderedPageBreak/>
+        <w:t xml:space="preserve">Only representatives can do these actions. </w:t>
+      </w:r>
+      <w:proofErr w:type="gramStart"/>
+      <w:r>
+        <w:t>Also</w:t>
+      </w:r>
+      <w:proofErr w:type="gramEnd"/>
+      <w:r>
+        <w:t xml:space="preserve"> to stop </w:t>
+      </w:r>
+      <w:r>
+        <w:t xml:space="preserve">representatives </w:t>
+      </w:r>
+      <w:r>
+        <w:t xml:space="preserve">from abusing their ability and filling up the number of sinks with their own addresses, I created a variable </w:t>
+      </w:r>
+      <w:proofErr w:type="spellStart"/>
+      <w:r>
+        <w:t>numOfSinksAllowedToSubmit</w:t>
+      </w:r>
+      <w:proofErr w:type="spellEnd"/>
+      <w:r>
+        <w:t xml:space="preserve"> w</w:t>
+      </w:r>
+      <w:r>
+        <w:t xml:space="preserve">hich is set to sinks / reps + 1 and tracked how many sinks each </w:t>
+      </w:r>
+      <w:r>
+        <w:t>representatives</w:t>
+      </w:r>
+      <w:r>
+        <w:t xml:space="preserve"> had already submitted.</w:t>
+      </w:r>
+    </w:p>
+    <w:p>
+      <w:r>
+        <w:t xml:space="preserve">The next code to implement was </w:t>
+      </w:r>
+      <w:r>
+        <w:t>the end budget submit, this can be done after a certain amount of time after voting had ended. With the code as follows.</w:t>
+      </w:r>
+    </w:p>
+    <w:p>
+      <w:proofErr w:type="gramStart"/>
+      <w:r>
+        <w:t>Next</w:t>
+      </w:r>
+      <w:proofErr w:type="gramEnd"/>
+      <w:r>
+        <w:t xml:space="preserve"> I had to implement the decide budget algorithm.</w:t>
+      </w:r>
+    </w:p>
+    <w:p>
       <w:bookmarkStart w:id="1" w:name="_GoBack"/>
       <w:bookmarkEnd w:id="1"/>
     </w:p>
     <w:p/>
-    <w:p/>
-    <w:p>
-      <w:r>
-        <w:t xml:space="preserve"> </w:t>
-      </w:r>
-    </w:p>
-    <w:p/>
-    <w:p/>
-    <w:p>
-      <w:pPr>
-        <w:rPr>
-          <w:u w:val="single"/>
-        </w:rPr>
-      </w:pPr>
-      <w:r>
-        <w:rPr>
-          <w:u w:val="single"/>
-        </w:rPr>
-        <w:t>Budget Club</w:t>
-      </w:r>
-    </w:p>
     <w:p>
       <w:pPr>
         <w:rPr>
@@ -3014,7 +3249,7 @@
 </file>
 
 <file path=customXml/itemProps1.xml><?xml version="1.0" encoding="utf-8"?>
-<ds:datastoreItem xmlns:ds="http://schemas.openxmlformats.org/officeDocument/2006/customXml" ds:itemID="{D37BAC5F-387E-4024-B56D-4CE80C1BCC35}">
+<ds:datastoreItem xmlns:ds="http://schemas.openxmlformats.org/officeDocument/2006/customXml" ds:itemID="{0F52FC2A-2749-4E85-8A03-BAEB69EEA2C6}">
   <ds:schemaRefs>
     <ds:schemaRef ds:uri="http://schemas.openxmlformats.org/officeDocument/2006/bibliography"/>
   </ds:schemaRefs>

</xml_diff>

<commit_message>
4 candidates not working shit
</commit_message>
<xml_diff>
--- a/Report/report words.docx
+++ b/Report/report words.docx
@@ -1742,6 +1742,14 @@
       </w:r>
     </w:p>
     <w:p>
+      <w:r>
+        <w:t>I also realised that the first user who registered can change the registration cost as he would have a super majority by himself. To solve this I made it so there has to be two registered users befo</w:t>
+      </w:r>
+      <w:r>
+        <w:t>re registration cost can change.</w:t>
+      </w:r>
+    </w:p>
+    <w:p>
       <w:pPr>
         <w:rPr>
           <w:u w:val="single"/>
@@ -1767,269 +1775,266 @@
     </w:p>
     <w:p>
       <w:r>
+        <w:lastRenderedPageBreak/>
         <w:t xml:space="preserve">One problem </w:t>
       </w:r>
       <w:r>
-        <w:t xml:space="preserve">that was spotted was that second order Copeland does pairwise comparison on each agent. This means we could be comparing users who have no votes which could cost a lot of gas. To solve this problem I added another list of users “candidates”. Any user can become a candidate and users can only vote for candidates. This greatly reduces the average number of users I have doing </w:t>
+        <w:t>that was spotted was that second order Copeland does pairwise comparison on each agent. This means we could be comparing users who have no votes which could cost a lot of gas. To solve this problem I added another list of users “candidates”. Any user can become a candidate and users can only vote for candidates. This greatly reduces the average number of users I have doing pairwise comparison on.</w:t>
+      </w:r>
+      <w:r>
+        <w:t xml:space="preserve"> Also since storage is expensive on smart contract I will store the candidates as a array of </w:t>
+      </w:r>
+      <w:r>
+        <w:t>registeredU</w:t>
+      </w:r>
+      <w:r>
+        <w:t>sers index’s instead of the User struct.</w:t>
+      </w:r>
+      <w:r>
+        <w:t xml:space="preserve"> My apply method is as follow.</w:t>
+      </w:r>
+    </w:p>
+    <w:p>
+      <w:r>
+        <w:t>The startVote function is as follows.</w:t>
+      </w:r>
+    </w:p>
+    <w:p>
+      <w:r>
+        <w:t xml:space="preserve">The block.timestamp is insecure as a malicious actor with a large amount of computing power could create fake blocks with the wrong timestamp. However I decided this was not of huge concern, as it would cost a lot of energy and money and all the actor would be able to do is start and end the voting a few minutes or seconds early or late. </w:t>
+      </w:r>
+    </w:p>
+    <w:p>
+      <w:r>
+        <w:t>The Vote</w:t>
+      </w:r>
+      <w:r>
+        <w:t xml:space="preserve"> f</w:t>
+      </w:r>
+      <w:r>
+        <w:t>unction is as follows.</w:t>
+      </w:r>
+    </w:p>
+    <w:p>
+      <w:r>
+        <w:t>The endVote function is as follows.</w:t>
+      </w:r>
+    </w:p>
+    <w:p>
+      <w:r>
+        <w:t>The countVotes function is as follows.</w:t>
+      </w:r>
+    </w:p>
+    <w:p>
+      <w:r>
+        <w:t xml:space="preserve">In order to save gas I implemented a number of strategies. One method is to only load data from storage once. This is why I used copelandScore.length instead </w:t>
+      </w:r>
+      <w:r>
+        <w:t>of candidates.length</w:t>
+      </w:r>
+      <w:r>
+        <w:t xml:space="preserve">. As copelandScore.length is stored in memory. </w:t>
+      </w:r>
+      <w:r>
+        <w:t xml:space="preserve">Memory load costs 3 gas whereas Storage load costs 50. </w:t>
+      </w:r>
+    </w:p>
+    <w:p>
+      <w:r>
+        <w:t xml:space="preserve">This however lead to another problem, as the solidity language only allows 7 items of data on the stack. </w:t>
+      </w:r>
+      <w:r>
+        <w:t>To</w:t>
+      </w:r>
+      <w:r>
+        <w:t xml:space="preserve"> solve this is reused counter variables and split the count vote into separate functions.</w:t>
+      </w:r>
+    </w:p>
+    <w:p>
+      <w:r>
+        <w:t xml:space="preserve">Another way I saved gas was by moving the initialising the p counter as 1 + i. This made it so my I only had to do n(n+1)/2 pairwise comparisons to calculate all the Copeland scores. This can be done because a defeat for one candidate increases the Copeland score of the other. If this was not done it would have taken n^2 pairwise comparison. </w:t>
+      </w:r>
+    </w:p>
+    <w:p>
+      <w:r>
+        <w:t xml:space="preserve">Also during the pairwise comparison I reduced gas cost by </w:t>
+      </w:r>
+      <w:r>
+        <w:t>stopping counting v</w:t>
+      </w:r>
+      <w:r>
+        <w:t>otes when either of the candidate has been rated higher in over half the votes. We can do this because Copeland score does not care about the quality of pairwise victories, but the quantity. This does not reduce the worst case gas cost, however the majority of times it should have significant impact.</w:t>
+      </w:r>
+    </w:p>
+    <w:p>
+      <w:r>
+        <w:t xml:space="preserve">Another decision I made was to break the for loop as soon as either candidate i or candidate p’s address has been found. This is because in Copeland score we do not need to know how much more a candidate is ranked higher, only if it is. </w:t>
+      </w:r>
+      <w:r>
+        <w:t>This again saved gas.</w:t>
+      </w:r>
+    </w:p>
+    <w:p>
+      <w:r>
+        <w:t>After finding the Copeland score of each user and an array for each candidate of the candidates they defeated. I worked out the second order Copeland of each candidate by summing the Copeland score of their defeated candidates.</w:t>
+      </w:r>
+    </w:p>
+    <w:p>
+      <w:r>
+        <w:t xml:space="preserve">One problem that I faced now was that I could not just simply sort the second order Copeland scores. This is because to save gas all my variables stored the candidate list user index instead of the users themselves. This meant if I just sorted the scores, I would lose who had what score. To solve this problem I sorted them, then compared the sorted and unsorted scores to create another array called ranked, which stored the list of candidate index’s, ranked by second order Copeland scores. </w:t>
+      </w:r>
+      <w:r>
+        <w:t>I used quick sort to sort as it has the best average case time complexity</w:t>
+      </w:r>
+      <w:r>
+        <w:t xml:space="preserve"> </w:t>
+      </w:r>
+      <w:r>
+        <w:t xml:space="preserve"> O(n log n)</w:t>
+      </w:r>
+      <w:r>
+        <w:t>, it also has space complexity of log n</w:t>
+      </w:r>
+      <w:r>
+        <w:t>.</w:t>
+      </w:r>
+      <w:r>
+        <w:t xml:space="preserve"> </w:t>
+      </w:r>
+      <w:r>
+        <w:t xml:space="preserve">Also while testing I realised a error occurred where if multiple candidates had </w:t>
       </w:r>
       <w:r>
         <w:lastRenderedPageBreak/>
-        <w:t>pairwise comparison on.</w:t>
-      </w:r>
-      <w:r>
-        <w:t xml:space="preserve"> Also since storage is expensive on smart contract I will store the candidates as a array of </w:t>
-      </w:r>
-      <w:r>
-        <w:t>registeredU</w:t>
-      </w:r>
-      <w:r>
-        <w:t>sers index’s instead of the User struct.</w:t>
-      </w:r>
-      <w:r>
-        <w:t xml:space="preserve"> My apply method is as follow.</w:t>
-      </w:r>
-    </w:p>
-    <w:p>
-      <w:r>
-        <w:t>The startVote function is as follows.</w:t>
-      </w:r>
-    </w:p>
-    <w:p>
-      <w:r>
-        <w:t xml:space="preserve">The block.timestamp is insecure as a malicious actor with a large amount of computing power could create fake blocks with the wrong timestamp. However I decided this was not of huge concern, as it would cost a lot of energy and money and all the actor would be able to do is start and end the voting a few minutes or seconds early or late. </w:t>
-      </w:r>
-    </w:p>
-    <w:p>
-      <w:r>
-        <w:t>The Vote</w:t>
-      </w:r>
-      <w:r>
-        <w:t xml:space="preserve"> f</w:t>
-      </w:r>
-      <w:r>
-        <w:t>unction is as follows.</w:t>
-      </w:r>
-    </w:p>
-    <w:p>
-      <w:r>
-        <w:t>The endVote function is as follows.</w:t>
-      </w:r>
-    </w:p>
-    <w:p>
-      <w:r>
-        <w:t>The countVotes function is as follows.</w:t>
-      </w:r>
-    </w:p>
-    <w:p>
-      <w:r>
-        <w:t xml:space="preserve">In order to save gas I implemented a number of strategies. One method is to only load data from storage once. This is why I used copelandScore.length instead </w:t>
-      </w:r>
-      <w:r>
-        <w:t>of candidates.length</w:t>
-      </w:r>
-      <w:r>
-        <w:t xml:space="preserve">. As copelandScore.length is stored in memory. </w:t>
-      </w:r>
-      <w:r>
-        <w:t xml:space="preserve">Memory load costs 3 gas whereas Storage load costs 50. </w:t>
-      </w:r>
-    </w:p>
-    <w:p>
-      <w:r>
-        <w:t xml:space="preserve">This however lead to another problem, as the solidity language only allows 7 items of data on the stack. </w:t>
-      </w:r>
-      <w:r>
-        <w:t>To</w:t>
-      </w:r>
-      <w:r>
-        <w:t xml:space="preserve"> solve this is reused counter variables and split the count vote into separate functions.</w:t>
-      </w:r>
-    </w:p>
-    <w:p>
-      <w:r>
-        <w:t xml:space="preserve">Another way I saved gas was by moving the initialising the p counter as 1 + i. This made it so my I only had to do n(n+1)/2 pairwise comparisons to calculate all the Copeland scores. This can be done because a defeat for one candidate increases the Copeland score of the other. If this was not done it would have taken n^2 pairwise comparison. </w:t>
-      </w:r>
-    </w:p>
-    <w:p>
-      <w:r>
-        <w:t xml:space="preserve">Also during the pairwise comparison I reduced gas cost by </w:t>
-      </w:r>
-      <w:r>
-        <w:t>stopping counting v</w:t>
-      </w:r>
-      <w:r>
-        <w:t>otes when either of the candidate has been rated higher in over half the votes. We can do this because Copeland score does not care about the quality of pairwise victories, but the quantity. This does not reduce the worst case gas cost, however the majority of times it should have significant impact.</w:t>
-      </w:r>
-    </w:p>
-    <w:p>
-      <w:r>
-        <w:t xml:space="preserve">Another decision I made was to break the for loop as soon as either candidate i or candidate p’s address has been found. This is because in Copeland score we do not need to know how much more a candidate is ranked higher, only if it is. </w:t>
-      </w:r>
-      <w:r>
-        <w:t>This again saved gas.</w:t>
-      </w:r>
-    </w:p>
-    <w:p>
-      <w:r>
-        <w:t>After finding the Copeland score of each user and an array for each candidate of the candidates they defeated. I worked out the second order Copeland of each candidate by summing the Copeland score of their defeated candidates.</w:t>
-      </w:r>
-    </w:p>
-    <w:p>
-      <w:r>
-        <w:t xml:space="preserve">One problem that I faced now was that I could not just simply sort the second order Copeland scores. This is because to save gas all my variables stored the candidate list user index instead of the users themselves. This meant if I just sorted the scores, I would lose who had what score. To solve this problem I sorted them, then compared the sorted and unsorted scores to create another array called ranked, which stored the list of candidate index’s, ranked by second order Copeland scores. </w:t>
-      </w:r>
-      <w:r>
-        <w:t>I used quick sort to sort as it has the best average case time complexity</w:t>
+        <w:t xml:space="preserve">the same second order Copeland score, they would all be ranked to the first candidate in the list. To solve this I </w:t>
+      </w:r>
+      <w:r>
+        <w:t>added;</w:t>
       </w:r>
       <w:r>
         <w:t xml:space="preserve"> </w:t>
       </w:r>
       <w:r>
-        <w:t xml:space="preserve"> O(n log n)</w:t>
-      </w:r>
-      <w:r>
-        <w:t>, it also has space complexity of log n</w:t>
-      </w:r>
-      <w:r>
-        <w:t>.</w:t>
+        <w:t>secondOrderCopeland[p] = copelandScore.length  * copelandScore.length;</w:t>
+      </w:r>
+    </w:p>
+    <w:p>
+      <w:r>
+        <w:t xml:space="preserve">The last function to implement was how to weight the candidates. I decided upon creation of the contract the creator can choose options, with developers being able to add more options. By default I added the two simplest options, each representative getting 1 weight, and each representative get decreasingly less weight. </w:t>
+      </w:r>
+      <w:r>
+        <w:t>The function is as follows.</w:t>
+      </w:r>
+    </w:p>
+    <w:p>
+      <w:r>
+        <w:t xml:space="preserve">One other important feature of solidity is that storage variable creation costs 20,000, but resizing the array length to 0 costs 5000. This means that cost of the first run of the system will cost more than the usual amount. </w:t>
+      </w:r>
+    </w:p>
+    <w:p>
+      <w:pPr>
+        <w:rPr>
+          <w:u w:val="single"/>
+        </w:rPr>
+      </w:pPr>
+      <w:r>
+        <w:rPr>
+          <w:u w:val="single"/>
+        </w:rPr>
+        <w:t>Budget Club</w:t>
+      </w:r>
+    </w:p>
+    <w:p>
+      <w:r>
+        <w:t>This smart contract had to allow representatives to submit sinks, and preferred budgets. It then had to run my decide budget algorithm. Finally after a final budget is reached, the contract must send out the money according to the budget.</w:t>
+      </w:r>
+    </w:p>
+    <w:p>
+      <w:r>
+        <w:t>The code for submitting budgets and sinks is as follows.</w:t>
       </w:r>
       <w:r>
         <w:t xml:space="preserve"> </w:t>
       </w:r>
-      <w:r>
-        <w:t xml:space="preserve">Also while testing I realised a error occurred where if multiple candidates had the same second order Copeland score, they would all be ranked to the first candidate in the list. To solve this I </w:t>
-      </w:r>
-      <w:r>
-        <w:t>added;</w:t>
+    </w:p>
+    <w:p>
+      <w:r>
+        <w:t xml:space="preserve">Only representatives can do these actions. Also to stop representatives from abusing their ability and filling up the number of sinks with their own addresses, I created a variable </w:t>
+      </w:r>
+      <w:r>
+        <w:t>numOfSinksAllowedToSubmit</w:t>
+      </w:r>
+      <w:r>
+        <w:t xml:space="preserve"> w</w:t>
+      </w:r>
+      <w:r>
+        <w:t>hich is set to sinks / reps + 1 and tracked how many sinks each representatives had already submitted.</w:t>
+      </w:r>
+    </w:p>
+    <w:p>
+      <w:r>
+        <w:t xml:space="preserve">The next code to implement was </w:t>
+      </w:r>
+      <w:r>
+        <w:t>the end budget submit, this can be done after a certain amount of time after voting had ended. With the code as follows.</w:t>
+      </w:r>
+    </w:p>
+    <w:p>
+      <w:r>
+        <w:t>Next I had to implement the decide budget algorithm.</w:t>
+      </w:r>
+      <w:r>
+        <w:t xml:space="preserve"> It is as follows.</w:t>
+      </w:r>
+    </w:p>
+    <w:p>
+      <w:r>
+        <w:t>Again I tried to put as many variables I was using from storage multiple times on the stack and memory variables to save gas cost.</w:t>
+      </w:r>
+    </w:p>
+    <w:p>
+      <w:r>
+        <w:t>One problem I faced was that there is no built in decimal types in solidity. This is why my calculate utility has been scaled up by 100 times</w:t>
+      </w:r>
+      <w:r>
+        <w:t>. The larger the scale the more accurately I will be able to calculate utility. It also allows more granularity in coalition size factor and coalition size factor increase. Another problem caused by this is that when negotiating a budget between representative and coalition, the total budget would not sum up to 100. To  solve this at the end of negotiating it would give each sink one more unit in the budget until it summed up to 100. This causes the problem that earlier sinks will benefit from this much more than later. However smart contracts are deterministic and there is no way to randomise the orders.</w:t>
+      </w:r>
+    </w:p>
+    <w:p>
+      <w:r>
+        <w:t xml:space="preserve">Another implantation decision was to decide the order in which representatives take turns. I decided to leave </w:t>
+      </w:r>
+      <w:r>
+        <w:t xml:space="preserve">the order of highest weight to lowest as it was. This was for two reason. First it would cost to reorder it, </w:t>
+      </w:r>
+      <w:r>
+        <w:t>and</w:t>
+      </w:r>
+      <w:r>
+        <w:t xml:space="preserve"> because letting the biggest representative form coalitions first should end the negotiation earlier and save more gas.</w:t>
+      </w:r>
+    </w:p>
+    <w:p>
+      <w:r>
+        <w:t xml:space="preserve">I also created another function calculate100utility. This returns the utility if the preferred budget and budget are the same. This saved gas as I need this often, and finding out how much the </w:t>
+      </w:r>
+      <w:r>
+        <w:t>preferred</w:t>
+      </w:r>
+      <w:r>
+        <w:t xml:space="preserve"> budget overlaps with the budget is expensive.</w:t>
+      </w:r>
+    </w:p>
+    <w:p>
+      <w:r>
+        <w:t>The negotiation function returned the utility for each agent. After finding the negotiation which returned the best utility for the representative, I then had to create a function negoToBudget which took the utility and the representative and coalition budgets and returned the new coalition budget.</w:t>
       </w:r>
       <w:r>
         <w:t xml:space="preserve"> </w:t>
       </w:r>
       <w:r>
-        <w:t>secondOrderCopeland[p] = copelandScore.length  * copelandScore.length;</w:t>
-      </w:r>
-    </w:p>
-    <w:p>
-      <w:r>
-        <w:t xml:space="preserve">The last function to implement was how to weight the candidates. I decided upon creation of the contract the creator can choose options, with developers being able to add more options. By default </w:t>
-      </w:r>
-      <w:r>
         <w:lastRenderedPageBreak/>
-        <w:t xml:space="preserve">I added the two simplest options, each representative getting 1 weight, and each representative get decreasingly less weight. </w:t>
-      </w:r>
-      <w:r>
-        <w:t>The function is as follows.</w:t>
-      </w:r>
-    </w:p>
-    <w:p>
-      <w:r>
-        <w:t xml:space="preserve">One other important feature of solidity is that storage variable creation costs 20,000, but resizing the array length to 0 costs 5000. This means that cost of the first run of the system will cost more than the usual amount. </w:t>
-      </w:r>
-    </w:p>
-    <w:p>
-      <w:pPr>
-        <w:rPr>
-          <w:u w:val="single"/>
-        </w:rPr>
-      </w:pPr>
-      <w:r>
-        <w:rPr>
-          <w:u w:val="single"/>
-        </w:rPr>
-        <w:t>Budget Club</w:t>
-      </w:r>
-    </w:p>
-    <w:p>
-      <w:r>
-        <w:t>This smart contract had to allow representatives to submit sinks, and preferred budgets. It then had to run my decide budget algorithm. Finally after a final budget is reached, the contract must send out the money according to the budget.</w:t>
-      </w:r>
-    </w:p>
-    <w:p>
-      <w:r>
-        <w:t>The code for submitting budgets and sinks is as follows.</w:t>
-      </w:r>
-      <w:r>
-        <w:t xml:space="preserve"> </w:t>
-      </w:r>
-    </w:p>
-    <w:p>
-      <w:r>
-        <w:t xml:space="preserve">Only representatives can do these actions. Also to stop representatives from abusing their ability and filling up the number of sinks with their own addresses, I created a variable </w:t>
-      </w:r>
-      <w:r>
-        <w:t>numOfSinksAllowedToSubmit</w:t>
-      </w:r>
-      <w:r>
-        <w:t xml:space="preserve"> w</w:t>
-      </w:r>
-      <w:r>
-        <w:t>hich is set to sinks / reps + 1 and tracked how many sinks each representatives had already submitted.</w:t>
-      </w:r>
-    </w:p>
-    <w:p>
-      <w:r>
-        <w:t xml:space="preserve">The next code to implement was </w:t>
-      </w:r>
-      <w:r>
-        <w:t>the end budget submit, this can be done after a certain amount of time after voting had ended. With the code as follows.</w:t>
-      </w:r>
-    </w:p>
-    <w:p>
-      <w:r>
-        <w:t>Next I had to implement the decide budget algorithm.</w:t>
-      </w:r>
-      <w:r>
-        <w:t xml:space="preserve"> It is as follows.</w:t>
-      </w:r>
-    </w:p>
-    <w:p>
-      <w:r>
-        <w:t>Again I tried to put as many variables I was using from storage multiple times on the stack and memory variables to save gas cost.</w:t>
-      </w:r>
-    </w:p>
-    <w:p>
-      <w:r>
-        <w:t>One problem I faced was that there is no built in decimal types in solidity. This is why my calculate utility has been scaled up by 100 times</w:t>
-      </w:r>
-      <w:r>
-        <w:t>. The larger the scale the more accurately I will be able to calculate utility. It also allows more granularity in coalition size factor and coalition size factor increase. Another problem caused by this is that when negotiating a budget between representative and coalition, the total budget would not sum up to 100. To  solve this at the end of negotiating it would give each sink one more unit in the budget until it summed up to 100. This causes the problem that earlier sinks will benefit from this much more than later. However smart contracts are deterministic and there is no way to randomise the orders.</w:t>
-      </w:r>
-    </w:p>
-    <w:p>
-      <w:r>
-        <w:t xml:space="preserve">Another implantation decision was to decide the order in which representatives take turns. I decided to leave </w:t>
-      </w:r>
-      <w:r>
-        <w:t xml:space="preserve">the order of highest weight to lowest as it was. This was for two reason. First it would cost to reorder it, </w:t>
-      </w:r>
-      <w:r>
-        <w:t>and</w:t>
-      </w:r>
-      <w:r>
-        <w:t xml:space="preserve"> because letting the biggest representative form coalitions first should end the negotiation earlier and save more gas.</w:t>
-      </w:r>
-    </w:p>
-    <w:p>
-      <w:r>
-        <w:t xml:space="preserve">I also created another function calculate100utility. This returns the utility if the preferred budget and budget are the same. This saved gas as I need this often, and finding out how much the </w:t>
-      </w:r>
-      <w:r>
-        <w:t>preferred</w:t>
-      </w:r>
-      <w:r>
-        <w:t xml:space="preserve"> budget overlaps with the budget is expensive.</w:t>
-      </w:r>
-    </w:p>
-    <w:p>
-      <w:r>
-        <w:t>The negotiation function returned the utility for each agent. After finding the negotiation which returned the best utility for the representative, I then had to create a function negoToBudget which took the utility and the representative and coalition budgets and returned the new coalition budget.</w:t>
-      </w:r>
-      <w:r>
-        <w:t xml:space="preserve"> To do this first, I took each utility and increased it to what it would be if the coalition size was the quota. I then took each of them away from how much the budgets overlap. This gave me three uints,  shardedab which is how much of the budgets overlap, individuala which is how much of the </w:t>
-      </w:r>
-      <w:r>
-        <w:lastRenderedPageBreak/>
-        <w:t xml:space="preserve">negotiated budget is only in the representative preferred budget, and individualb which is how much of the </w:t>
+        <w:t xml:space="preserve">To do this first, I took each utility and increased it to what it would be if the coalition size was the quota. I then took each of them away from how much the budgets overlap. This gave me three uints,  shardedab which is how much of the budgets overlap, individuala which is how much of the negotiated budget is only in the representative preferred budget, and individualb which is how much of the </w:t>
       </w:r>
       <w:r>
         <w:t>negotiated budget is only the coalitions current budget.</w:t>
@@ -2259,47 +2264,58 @@
     </w:p>
     <w:p>
       <w:r>
+        <w:lastRenderedPageBreak/>
         <w:t>I will run each algorithm multiple times with random numbers and average the gas cost.</w:t>
       </w:r>
       <w:r>
-        <w:t xml:space="preserve"> Also I will not run functions which are not impacted by any parameters as this does not change how well my program scales.</w:t>
+        <w:t xml:space="preserve"> Also I will not run functions which are not impacted by any parameters as this does not change how well my program scales. </w:t>
+      </w:r>
+    </w:p>
+    <w:p>
+      <w:pPr>
+        <w:rPr>
+          <w:u w:val="single"/>
+        </w:rPr>
+      </w:pPr>
+      <w:r>
+        <w:rPr>
+          <w:u w:val="single"/>
+        </w:rPr>
+        <w:t>Change Registration Cost</w:t>
+      </w:r>
+    </w:p>
+    <w:p>
+      <w:r>
+        <w:t xml:space="preserve">This has one parameter, the number of registered users. </w:t>
+      </w:r>
+      <w:r>
+        <w:t xml:space="preserve">I will graph the worst case situation, this is where no registration cost has a supermajority and therefore does not return a value until looping through all the costs suggestions. </w:t>
+      </w:r>
+    </w:p>
+    <w:p>
+      <w:pPr>
+        <w:rPr>
+          <w:u w:val="single"/>
+        </w:rPr>
+      </w:pPr>
+      <w:r>
+        <w:rPr>
+          <w:u w:val="single"/>
+        </w:rPr>
+        <w:t>End Vote</w:t>
+      </w:r>
+    </w:p>
+    <w:p>
+      <w:r>
+        <w:t>This has two parameters, number of votes and number of candidates</w:t>
+      </w:r>
+      <w:r>
+        <w:t>. I will assume that each vote gives a full ranking of candidates.</w:t>
       </w:r>
       <w:bookmarkStart w:id="1" w:name="_GoBack"/>
       <w:bookmarkEnd w:id="1"/>
       <w:r>
         <w:t xml:space="preserve"> </w:t>
-      </w:r>
-    </w:p>
-    <w:p>
-      <w:pPr>
-        <w:rPr>
-          <w:u w:val="single"/>
-        </w:rPr>
-      </w:pPr>
-      <w:r>
-        <w:rPr>
-          <w:u w:val="single"/>
-        </w:rPr>
-        <w:lastRenderedPageBreak/>
-        <w:t>Change Registration Cost</w:t>
-      </w:r>
-    </w:p>
-    <w:p>
-      <w:r>
-        <w:t xml:space="preserve">This has one parameter, the number of registered users. </w:t>
-      </w:r>
-    </w:p>
-    <w:p>
-      <w:pPr>
-        <w:rPr>
-          <w:u w:val="single"/>
-        </w:rPr>
-      </w:pPr>
-      <w:r>
-        <w:rPr>
-          <w:u w:val="single"/>
-        </w:rPr>
-        <w:t>End Vote</w:t>
       </w:r>
     </w:p>
     <w:p>
@@ -3121,7 +3137,7 @@
 </file>
 
 <file path=customXml/itemProps1.xml><?xml version="1.0" encoding="utf-8"?>
-<ds:datastoreItem xmlns:ds="http://schemas.openxmlformats.org/officeDocument/2006/customXml" ds:itemID="{4BAFA41D-B538-46AA-907C-24A41F14586F}">
+<ds:datastoreItem xmlns:ds="http://schemas.openxmlformats.org/officeDocument/2006/customXml" ds:itemID="{92BFC93A-7BAC-4F44-B3B6-99AF27D7D596}">
   <ds:schemaRefs>
     <ds:schemaRef ds:uri="http://schemas.openxmlformats.org/officeDocument/2006/bibliography"/>
   </ds:schemaRefs>

</xml_diff>

<commit_message>
conc future work and fairness done kinda
</commit_message>
<xml_diff>
--- a/Report/report words.docx
+++ b/Report/report words.docx
@@ -2268,7 +2268,13 @@
         <w:t>I will run each algorithm multiple times with random numbers and average the gas cost.</w:t>
       </w:r>
       <w:r>
-        <w:t xml:space="preserve"> Also I will not run functions which are not impacted by any parameters as this does not change how well my program scales. </w:t>
+        <w:t xml:space="preserve"> A</w:t>
+      </w:r>
+      <w:r>
+        <w:t xml:space="preserve">t </w:t>
+      </w:r>
+      <w:r>
+        <w:t xml:space="preserve">lso I will not run functions which are not impacted by any parameters as this does not change how well my program scales. </w:t>
       </w:r>
     </w:p>
     <w:p>
@@ -2289,9 +2295,18 @@
         <w:t xml:space="preserve">This has one parameter, the number of registered users. </w:t>
       </w:r>
       <w:r>
-        <w:t xml:space="preserve">I will graph the worst case situation, this is where no registration cost has a supermajority and therefore does not return a value until looping through all the costs suggestions. </w:t>
-      </w:r>
-    </w:p>
+        <w:t>I will graph the worst case situation, this is where no registration cost has a supermajority and therefore does not return a value until looping thr</w:t>
+      </w:r>
+      <w:r>
+        <w:t>ough all the costs suggestions. This gave me this data.</w:t>
+      </w:r>
+    </w:p>
+    <w:p>
+      <w:r>
+        <w:t>From this I can see that gas cost of change registration cost is exponential.</w:t>
+      </w:r>
+    </w:p>
+    <w:p/>
     <w:p>
       <w:pPr>
         <w:rPr>
@@ -2312,6 +2327,28 @@
       <w:r>
         <w:t xml:space="preserve">. I will assume that each vote gives a full ranking of candidates. </w:t>
       </w:r>
+      <w:r>
+        <w:t>This gave me this data.</w:t>
+      </w:r>
+    </w:p>
+    <w:p>
+      <w:r>
+        <w:t xml:space="preserve">From his I can see that gas cost is exponential to number of candidates and increases linearly for number of votes. We can also see that when there are more candidates, increasing the number of votes increases the gas cost by more. </w:t>
+      </w:r>
+    </w:p>
+    <w:p>
+      <w:r>
+        <w:t>This should scale well as there should be a lot more votes than candidates. However there is no li</w:t>
+      </w:r>
+      <w:r>
+        <w:t xml:space="preserve">mit on the number of candidates and so the number of candidates could be the number of registered users. One way this could be solved is by removing all candidates at the end who have received 0 votes. This should stop users who are applying to representatives to increase the gas cost of the voting algorithm. A problem with this </w:t>
+      </w:r>
+      <w:r>
+        <w:t>solution</w:t>
+      </w:r>
+      <w:r>
+        <w:t xml:space="preserve"> is that it will increase the base cost of the function.</w:t>
+      </w:r>
     </w:p>
     <w:p>
       <w:pPr>
@@ -2328,55 +2365,233 @@
     </w:p>
     <w:p>
       <w:r>
-        <w:t xml:space="preserve">This has 4 parameters number of representatives, number of sinks, coalition size factor, coalition size factor increase, and quota. </w:t>
-      </w:r>
-      <w:r>
-        <w:t>I will take the compare the gas cost  while changing the number of sinks and representatives and keep t</w:t>
-      </w:r>
-      <w:r>
-        <w:t xml:space="preserve">he coalition size factor, </w:t>
-      </w:r>
-      <w:r>
-        <w:t>coalition size factor increase the same</w:t>
-      </w:r>
-      <w:r>
-        <w:t xml:space="preserve"> and the quota will be a majority of the weight. </w:t>
-      </w:r>
-    </w:p>
-    <w:p/>
-    <w:p>
-      <w:r>
-        <w:t>I will also compare the gas cost while changing the coalition size factor and increase. I will set the number of representatives to be 5 and the number of sinks to be 3.</w:t>
+        <w:t>This has five</w:t>
+      </w:r>
+      <w:r>
+        <w:t xml:space="preserve"> parameters number of representatives, number of sinks, coalition size factor, coalition size factor increase, and quota. </w:t>
+      </w:r>
+      <w:r>
+        <w:t>For all my scaling test I will set quota to a majority of the total weights and collation size factor increase to one.</w:t>
+      </w:r>
+    </w:p>
+    <w:p>
+      <w:pPr>
+        <w:tabs>
+          <w:tab w:val="left" w:pos="6461"/>
+        </w:tabs>
+      </w:pPr>
+      <w:r>
+        <w:t>The first scaling test was how number of representatives affected gas cost. I set number of sinks to two and coalition size factor to 20.</w:t>
+      </w:r>
+      <w:r>
+        <w:t xml:space="preserve"> </w:t>
+      </w:r>
+    </w:p>
+    <w:p>
+      <w:pPr>
+        <w:rPr>
+          <w:u w:val="single"/>
+        </w:rPr>
+      </w:pPr>
+      <w:r>
+        <w:rPr>
+          <w:u w:val="single"/>
+        </w:rPr>
+        <w:t>Fairness</w:t>
+      </w:r>
+      <w:r>
+        <w:rPr>
+          <w:u w:val="single"/>
+        </w:rPr>
+        <w:t xml:space="preserve"> </w:t>
+      </w:r>
+    </w:p>
+    <w:p>
+      <w:r>
+        <w:t xml:space="preserve">I will measure the fairness of my voting algorithm and the budget algorithm. </w:t>
+      </w:r>
+    </w:p>
+    <w:p>
+      <w:pPr>
+        <w:rPr>
+          <w:u w:val="single"/>
+        </w:rPr>
+      </w:pPr>
+      <w:r>
+        <w:rPr>
+          <w:u w:val="single"/>
+        </w:rPr>
+        <w:t>Voting Algorithm</w:t>
+      </w:r>
+    </w:p>
+    <w:p>
+      <w:r>
+        <w:t xml:space="preserve">To measure fairness, I created a google forms questionnaire. It asked users to rank crisp flavours from 1 to 5. It then used </w:t>
+      </w:r>
+      <w:r>
+        <w:t xml:space="preserve">all the previous answered questions and the current users ranking with my voting algorithm and showed the user the current result of the voting algorithm. It then asked the user to rate the result on a 1 to 5 </w:t>
+      </w:r>
+      <w:r>
+        <w:t xml:space="preserve">Likert </w:t>
+      </w:r>
+      <w:r>
+        <w:t>scale.</w:t>
+      </w:r>
+      <w:r>
+        <w:t xml:space="preserve"> To allow me to return a result to the first user, I also created 5 dummy votes.</w:t>
+      </w:r>
+    </w:p>
+    <w:p>
+      <w:r>
+        <w:t>The reason I choose to collect crisp flavour votes is that it is non sensitive data, that users would be able to quickly be able to answer and also because it’s a subject the users knows about, the user will care about the result and therefore be able to put how happy he is with the result.</w:t>
+      </w:r>
+    </w:p>
+    <w:p>
+      <w:r>
+        <w:lastRenderedPageBreak/>
+        <w:t>I will take the total of all the Likert scales and divide by number of users. This is how fair I will evaluate my voting algorithm to be.</w:t>
+      </w:r>
+    </w:p>
+    <w:p>
+      <w:r>
+        <w:t xml:space="preserve">This was my </w:t>
+      </w:r>
+      <w:r>
+        <w:t>result.</w:t>
+      </w:r>
+    </w:p>
+    <w:p>
+      <w:pPr>
+        <w:rPr>
+          <w:u w:val="single"/>
+        </w:rPr>
+      </w:pPr>
+      <w:r>
+        <w:rPr>
+          <w:u w:val="single"/>
+        </w:rPr>
+        <w:t xml:space="preserve">Budget Algorithm </w:t>
+      </w:r>
+    </w:p>
+    <w:p>
+      <w:pPr>
+        <w:rPr>
+          <w:u w:val="single"/>
+        </w:rPr>
+      </w:pPr>
+      <w:r>
+        <w:rPr>
+          <w:u w:val="single"/>
+        </w:rPr>
+        <w:t>Conclusions</w:t>
+      </w:r>
+    </w:p>
+    <w:p>
+      <w:r>
+        <w:t xml:space="preserve">The System produced solves the current problem with clubs, where all the money is collected and spent by one or a few people. This problem is made worse at university clubs, where is its likely that a first year student has never seen the club before and therefore has no trust in the club or its leadership. </w:t>
+      </w:r>
+    </w:p>
+    <w:p>
+      <w:r>
+        <w:t>My solution is a smart contract which is run on the Ethereum network. Users can register, vote and decide the budget by sending transactions to the contract. Users do not have to trust the integrity of the smart contract due to the Ethereum miners who validate every transaction.</w:t>
+      </w:r>
+    </w:p>
+    <w:p>
+      <w:r>
+        <w:t xml:space="preserve">One problem added was that due to the complete transparency, malicious users could use other users transaction to manipulate the result of a election or final budget. I had to choose between simple algorithms that could be easily manipulated and cheaply run or algorithms that were hard to manipulate but cost more to run. </w:t>
+      </w:r>
+      <w:r>
+        <w:t>I choose the second option, but tried to reduce the gas price as much as possible.</w:t>
+      </w:r>
+    </w:p>
+    <w:p>
+      <w:r>
+        <w:t>My system can scale well for users registering and voting. However number of representatives and candidates must be kept low (around 15) or the gas price starts to become too high.</w:t>
+      </w:r>
+      <w:r>
+        <w:t xml:space="preserve"> However for the last couple of months the gas to usd value has been trending down and so in the future may allow for more representatives.</w:t>
+      </w:r>
+    </w:p>
+    <w:p>
+      <w:r>
+        <w:t xml:space="preserve">I have also written a html and javascript interface for my smart contract. This allows users to interact with the smart contract without a command line. </w:t>
+      </w:r>
+    </w:p>
+    <w:p>
+      <w:pPr>
+        <w:rPr>
+          <w:u w:val="single"/>
+        </w:rPr>
+      </w:pPr>
+      <w:r>
+        <w:rPr>
+          <w:u w:val="single"/>
+        </w:rPr>
+        <w:t>Future Work</w:t>
+      </w:r>
+    </w:p>
+    <w:p>
+      <w:r>
+        <w:t>One problem with my current system, is the html interface, although functional and more accessible than the command line, is still very basic and is not easy to use.</w:t>
+      </w:r>
+    </w:p>
+    <w:p>
+      <w:r>
+        <w:t xml:space="preserve">Another part to add to the system is the ability to raise and distribute money during the year with a subset of users e.g some players in the team are going to a tournament. </w:t>
+      </w:r>
+      <w:r>
+        <w:t>Now</w:t>
+      </w:r>
+      <w:r>
+        <w:t xml:space="preserve"> all money is raised at the start of the year by everyone and then distributed</w:t>
+      </w:r>
+      <w:r>
+        <w:t xml:space="preserve"> to managers</w:t>
+      </w:r>
+      <w:r>
+        <w:t>.</w:t>
+      </w:r>
+    </w:p>
+    <w:p>
+      <w:r>
+        <w:t xml:space="preserve">Another addition would be a way to monitor the managers of the sinks. </w:t>
+      </w:r>
+      <w:r>
+        <w:t xml:space="preserve">Instead of the all the money being sent to the managers, managers would have to start a vote (maybe only among representatives), and ask for a certain amount </w:t>
+      </w:r>
+      <w:r>
+        <w:t xml:space="preserve">of money for some task. </w:t>
+      </w:r>
+      <w:r>
+        <w:t>At the moment</w:t>
+      </w:r>
+      <w:r>
+        <w:t xml:space="preserve"> managers could get the money at the start of the year and just leave.</w:t>
+      </w:r>
+    </w:p>
+    <w:p>
+      <w:r>
+        <w:t>Another problem is that users are all cleared at the end of the term, and then they can register again for the next year.</w:t>
+      </w:r>
+      <w:r>
+        <w:t xml:space="preserve"> This is a problem as gas is wasted deleting then storing their address and name again. This could be solved with a reregister function.</w:t>
+      </w:r>
+    </w:p>
+    <w:p>
+      <w:r>
+        <w:t xml:space="preserve">Also if the second order Copeland algorithm or my budgeting algorithm can be verified in less time than it takes to solve, then the system can scale much better and use a lot less gas. Then users read the input, solve it on their computers, and upload the correct result to the smart contract. The smart </w:t>
+      </w:r>
+      <w:r>
+        <w:lastRenderedPageBreak/>
+        <w:t>contract can then verify the result and if it passes, set the result</w:t>
       </w:r>
       <w:bookmarkStart w:id="1" w:name="_GoBack"/>
       <w:bookmarkEnd w:id="1"/>
-    </w:p>
-    <w:p>
-      <w:pPr>
-        <w:rPr>
-          <w:u w:val="single"/>
-        </w:rPr>
-      </w:pPr>
-      <w:r>
-        <w:rPr>
-          <w:u w:val="single"/>
-        </w:rPr>
-        <w:t>Fairness</w:t>
-      </w:r>
-      <w:r>
-        <w:rPr>
-          <w:u w:val="single"/>
-        </w:rPr>
-        <w:t xml:space="preserve"> </w:t>
-      </w:r>
-    </w:p>
-    <w:p>
-      <w:pPr>
-        <w:rPr>
-          <w:u w:val="single"/>
-        </w:rPr>
-      </w:pPr>
-    </w:p>
+      <w:r>
+        <w:t>. However I do not know if this is possible for either of the algorithms</w:t>
+      </w:r>
+    </w:p>
+    <w:p/>
     <w:sectPr>
       <w:pgSz w:w="11906" w:h="16838"/>
       <w:pgMar w:top="1440" w:right="1440" w:bottom="1440" w:left="1440" w:header="708" w:footer="708" w:gutter="0"/>
@@ -2788,7 +3003,6 @@
   <w:style w:type="character" w:default="1" w:styleId="DefaultParagraphFont">
     <w:name w:val="Default Paragraph Font"/>
     <w:uiPriority w:val="1"/>
-    <w:semiHidden/>
     <w:unhideWhenUsed/>
   </w:style>
   <w:style w:type="table" w:default="1" w:styleId="TableNormal">
@@ -3157,7 +3371,7 @@
 </file>
 
 <file path=customXml/itemProps1.xml><?xml version="1.0" encoding="utf-8"?>
-<ds:datastoreItem xmlns:ds="http://schemas.openxmlformats.org/officeDocument/2006/customXml" ds:itemID="{025C2B9B-1CE2-4D00-B42E-9E9876EFE4AB}">
+<ds:datastoreItem xmlns:ds="http://schemas.openxmlformats.org/officeDocument/2006/customXml" ds:itemID="{44CC3AAA-F3F6-4123-9B77-DBC8D00DD51F}">
   <ds:schemaRefs>
     <ds:schemaRef ds:uri="http://schemas.openxmlformats.org/officeDocument/2006/bibliography"/>
   </ds:schemaRefs>

</xml_diff>

<commit_message>
need to finish background reading
</commit_message>
<xml_diff>
--- a/Report/report words.docx
+++ b/Report/report words.docx
@@ -20,7 +20,29 @@
         <w:t>My project will be a smart contract builder that allows a founder to create a decentralised sports club</w:t>
       </w:r>
       <w:r>
-        <w:t>. This will use the blockchain to provide a trustless environment to collect and allocate money.  It will also use multi agent system algorithms to speed up and rationalise the method of choosing representatives and deciding budgets. By combining multi agent systems and blockchain, users will be able to agree to the algorithms before hand and trust that they will be carried out accurately. The project will also look at the cost of running the algorithms and make sure it can scale with the number of representatives</w:t>
+        <w:t xml:space="preserve">. This will use the </w:t>
+      </w:r>
+      <w:r>
+        <w:t xml:space="preserve">Ethereum </w:t>
+      </w:r>
+      <w:r>
+        <w:t xml:space="preserve">blockchain to provide a </w:t>
+      </w:r>
+      <w:proofErr w:type="spellStart"/>
+      <w:r>
+        <w:t>trustless</w:t>
+      </w:r>
+      <w:proofErr w:type="spellEnd"/>
+      <w:r>
+        <w:t xml:space="preserve"> environment to collect and allocate money.  It will also use multi agent system algorithms to speed up and rationalise the method of choosing representatives and deciding budgets. By combining multi agent systems and blockchain, users will be able to agree to the algorithms </w:t>
+      </w:r>
+      <w:proofErr w:type="spellStart"/>
+      <w:r>
+        <w:t>before hand</w:t>
+      </w:r>
+      <w:proofErr w:type="spellEnd"/>
+      <w:r>
+        <w:t xml:space="preserve"> and trust that they will be carried out accurately. The project will also look at the cost of running the algorithms and make sure it can scale with the number of representatives</w:t>
       </w:r>
       <w:r>
         <w:t xml:space="preserve"> and users. </w:t>
@@ -28,6 +50,19 @@
     </w:p>
     <w:p>
       <w:r>
+        <w:t xml:space="preserve">Ethereum is a crypto currency which allows users to upload smart contracts to the network. Other users can then send transactions to the smart contract. These transactions are validated by miners in return for a </w:t>
+      </w:r>
+      <w:proofErr w:type="gramStart"/>
+      <w:r>
+        <w:t>miners</w:t>
+      </w:r>
+      <w:proofErr w:type="gramEnd"/>
+      <w:r>
+        <w:t xml:space="preserve"> fee, a certain amount of Ethereum. The miners then run the transaction and update the storage of the smart contract.</w:t>
+      </w:r>
+    </w:p>
+    <w:p>
+      <w:r>
         <w:t>The project will also come with an example web interface that allows users to interact with the block chain without a terminal</w:t>
       </w:r>
     </w:p>
@@ -73,7 +108,15 @@
         <w:t>A</w:t>
       </w:r>
       <w:r>
-        <w:t xml:space="preserve">t the annual general meeting  (AGM) , members vote for representatives and for managers. </w:t>
+        <w:t xml:space="preserve">t the annual general </w:t>
+      </w:r>
+      <w:proofErr w:type="gramStart"/>
+      <w:r>
+        <w:t>meeting  (</w:t>
+      </w:r>
+      <w:proofErr w:type="gramEnd"/>
+      <w:r>
+        <w:t xml:space="preserve">AGM) , members vote for representatives and for managers. </w:t>
       </w:r>
       <w:r>
         <w:t>A problem arises when the AGM is</w:t>
@@ -85,8 +128,13 @@
         <w:t xml:space="preserve"> and</w:t>
       </w:r>
       <w:r>
-        <w:t xml:space="preserve"> this means that many members and first years</w:t>
-      </w:r>
+        <w:t xml:space="preserve"> this means that many members and first </w:t>
+      </w:r>
+      <w:proofErr w:type="gramStart"/>
+      <w:r>
+        <w:t>years</w:t>
+      </w:r>
+      <w:proofErr w:type="gramEnd"/>
       <w:r>
         <w:t xml:space="preserve"> students</w:t>
       </w:r>
@@ -150,7 +198,15 @@
         <w:t>s</w:t>
       </w:r>
       <w:r>
-        <w:t xml:space="preserve">. This is very easy to manipulate by overexaggerating one expenditure, in order to make </w:t>
+        <w:t xml:space="preserve">. This is very easy to manipulate by overexaggerating one expenditure, </w:t>
+      </w:r>
+      <w:proofErr w:type="gramStart"/>
+      <w:r>
+        <w:t>in order to</w:t>
+      </w:r>
+      <w:proofErr w:type="gramEnd"/>
+      <w:r>
+        <w:t xml:space="preserve"> make </w:t>
       </w:r>
       <w:r>
         <w:t>that</w:t>
@@ -185,10 +241,26 @@
     </w:p>
     <w:p>
       <w:r>
-        <w:t>Another problem is that current systems run on private servers and databases, and therefore users can not trust that the owners of the systems are not manipulating the data.</w:t>
-      </w:r>
-      <w:r>
-        <w:t xml:space="preserve"> Also the servers and databases require a upfront cost.</w:t>
+        <w:t xml:space="preserve">Another problem is that current systems run on private servers and databases, and therefore users </w:t>
+      </w:r>
+      <w:proofErr w:type="spellStart"/>
+      <w:r>
+        <w:t>can not</w:t>
+      </w:r>
+      <w:proofErr w:type="spellEnd"/>
+      <w:r>
+        <w:t xml:space="preserve"> trust that the owners of the systems are not manipulating the data.</w:t>
+      </w:r>
+      <w:r>
+        <w:t xml:space="preserve"> </w:t>
+      </w:r>
+      <w:proofErr w:type="gramStart"/>
+      <w:r>
+        <w:t>Also</w:t>
+      </w:r>
+      <w:proofErr w:type="gramEnd"/>
+      <w:r>
+        <w:t xml:space="preserve"> the servers and databases require a upfront cost.</w:t>
       </w:r>
     </w:p>
     <w:p>
@@ -253,6 +325,7 @@
     </w:p>
     <w:p>
       <w:r>
+        <w:lastRenderedPageBreak/>
         <w:t>For the voti</w:t>
       </w:r>
       <w:r>
@@ -279,8 +352,13 @@
       <w:r>
         <w:t xml:space="preserve">each </w:t>
       </w:r>
-      <w:r>
-        <w:t xml:space="preserve">representatives </w:t>
+      <w:proofErr w:type="gramStart"/>
+      <w:r>
+        <w:t>representatives</w:t>
+      </w:r>
+      <w:proofErr w:type="gramEnd"/>
+      <w:r>
+        <w:t xml:space="preserve"> </w:t>
       </w:r>
       <w:r>
         <w:t>a weight</w:t>
@@ -295,11 +373,7 @@
         <w:t xml:space="preserve"> the fact that some of them will receive more votes than their </w:t>
       </w:r>
       <w:r>
-        <w:t xml:space="preserve">counterparts and therefore should have a larger mandate. </w:t>
-      </w:r>
-      <w:r>
-        <w:lastRenderedPageBreak/>
-        <w:t>Lastly</w:t>
+        <w:t>counterparts and therefore should have a larger mandate. Lastly</w:t>
       </w:r>
       <w:r>
         <w:t>,</w:t>
@@ -530,7 +604,15 @@
               <w:t>Signatories</w:t>
             </w:r>
             <w:r>
-              <w:t xml:space="preserve"> To Access Money</w:t>
+              <w:t xml:space="preserve"> </w:t>
+            </w:r>
+            <w:proofErr w:type="gramStart"/>
+            <w:r>
+              <w:t>To</w:t>
+            </w:r>
+            <w:proofErr w:type="gramEnd"/>
+            <w:r>
+              <w:t xml:space="preserve"> Access Money</w:t>
             </w:r>
           </w:p>
         </w:tc>
@@ -556,7 +638,13 @@
               <w:t>’</w:t>
             </w:r>
             <w:r>
-              <w:t>t unless given the money by the buget.</w:t>
+              <w:t>t unless given the money by the bu</w:t>
+            </w:r>
+            <w:r>
+              <w:t>d</w:t>
+            </w:r>
+            <w:r>
+              <w:t>get.</w:t>
             </w:r>
           </w:p>
         </w:tc>
@@ -645,7 +733,10 @@
               <w:t>Legally yes, but practically nothing to stop someone from denying registration</w:t>
             </w:r>
             <w:r>
-              <w:t xml:space="preserve"> happend</w:t>
+              <w:t xml:space="preserve"> </w:t>
+            </w:r>
+            <w:r>
+              <w:t>happened</w:t>
             </w:r>
             <w:r>
               <w:t xml:space="preserve">. </w:t>
@@ -702,7 +793,13 @@
           </w:tcPr>
           <w:p>
             <w:r>
-              <w:t xml:space="preserve">Transparency </w:t>
+              <w:t>Transparency</w:t>
+            </w:r>
+            <w:r>
+              <w:t xml:space="preserve"> (all users can see in and outflows)</w:t>
+            </w:r>
+            <w:r>
+              <w:t xml:space="preserve"> </w:t>
             </w:r>
           </w:p>
         </w:tc>
@@ -732,11 +829,7 @@
           <w:tcPr>
             <w:tcW w:w="3005" w:type="dxa"/>
           </w:tcPr>
-          <w:p>
-            <w:r>
-              <w:t xml:space="preserve">Accountability </w:t>
-            </w:r>
-          </w:p>
+          <w:p/>
         </w:tc>
         <w:tc>
           <w:tcPr>
@@ -776,16 +869,41 @@
         <w:t xml:space="preserve"> would have to change annually which would require a lot of time and effort</w:t>
       </w:r>
       <w:r>
-        <w:t>. Also if one of the signatories is busy, then the club would be unable to access the funds.</w:t>
+        <w:t xml:space="preserve">. </w:t>
+      </w:r>
+      <w:proofErr w:type="gramStart"/>
+      <w:r>
+        <w:t>Also</w:t>
+      </w:r>
+      <w:proofErr w:type="gramEnd"/>
+      <w:r>
+        <w:t xml:space="preserve"> if one of the signatories is busy, then the club would be unable to access the funds.</w:t>
       </w:r>
       <w:r>
         <w:t xml:space="preserve"> Compared to the smart contract, which would do this automatically. </w:t>
       </w:r>
       <w:r>
-        <w:t xml:space="preserve"> Another problem is that although the registration is legally non repudiable, a member would have to take the club to small claims to enforce it. Lastly the account is viewable by the signatories, therefore a regular member can not confirm how much money has been gathered and where it has </w:t>
-      </w:r>
-      <w:r>
-        <w:t>spent. However a smart contract all members can see how much money has been gathered and where it has been spent.</w:t>
+        <w:t xml:space="preserve"> Another problem is that although the registration is legally non repudiable, a member would have to take the club to small claims to enforce it. Lastly the account is viewable by the signatories, therefore a regular member </w:t>
+      </w:r>
+      <w:proofErr w:type="spellStart"/>
+      <w:r>
+        <w:t>can not</w:t>
+      </w:r>
+      <w:proofErr w:type="spellEnd"/>
+      <w:r>
+        <w:t xml:space="preserve"> confirm how much money has been gathered and where it has </w:t>
+      </w:r>
+      <w:r>
+        <w:lastRenderedPageBreak/>
+        <w:t xml:space="preserve">spent. </w:t>
+      </w:r>
+      <w:proofErr w:type="gramStart"/>
+      <w:r>
+        <w:t>However</w:t>
+      </w:r>
+      <w:proofErr w:type="gramEnd"/>
+      <w:r>
+        <w:t xml:space="preserve"> a smart contract all members can see how much money has been gathered and where it has been spent.</w:t>
       </w:r>
     </w:p>
     <w:p>
@@ -793,16 +911,48 @@
         <w:t>From this I decided that the best design was a smart contract, however care must be taken to keep the Gas</w:t>
       </w:r>
       <w:r>
-        <w:t xml:space="preserve"> (how many instruction used)</w:t>
+        <w:t xml:space="preserve"> (how many </w:t>
+      </w:r>
+      <w:proofErr w:type="gramStart"/>
+      <w:r>
+        <w:t>instruction</w:t>
+      </w:r>
+      <w:proofErr w:type="gramEnd"/>
+      <w:r>
+        <w:t xml:space="preserve"> used)</w:t>
       </w:r>
       <w:r>
         <w:t xml:space="preserve"> used down.</w:t>
       </w:r>
       <w:r>
-        <w:t xml:space="preserve"> Also to monitor the Gas Price (cost miners are changing to run a instruction) which this</w:t>
-      </w:r>
-      <w:r>
-        <w:t xml:space="preserve"> year to date has fallen by 70%, and the price of Ethereum in GBP. Also Another problem to consider is that if a user loses his private key to his Ethereum account it is unrecoverable and you will lose the ability to prove you registered.</w:t>
+        <w:t xml:space="preserve"> </w:t>
+      </w:r>
+      <w:proofErr w:type="gramStart"/>
+      <w:r>
+        <w:t>Also</w:t>
+      </w:r>
+      <w:proofErr w:type="gramEnd"/>
+      <w:r>
+        <w:t xml:space="preserve"> to monitor the Gas Price (cost miners are changing to run </w:t>
+      </w:r>
+      <w:proofErr w:type="spellStart"/>
+      <w:r>
+        <w:t>a</w:t>
+      </w:r>
+      <w:proofErr w:type="spellEnd"/>
+      <w:r>
+        <w:t xml:space="preserve"> instruction) which this</w:t>
+      </w:r>
+      <w:r>
+        <w:t xml:space="preserve"> year to date has fallen by 70%, and the price of Ethereum in GBP. </w:t>
+      </w:r>
+      <w:proofErr w:type="gramStart"/>
+      <w:r>
+        <w:t>Also</w:t>
+      </w:r>
+      <w:proofErr w:type="gramEnd"/>
+      <w:r>
+        <w:t xml:space="preserve"> Another problem to consider is that if a user loses his private key to his Ethereum account it is unrecoverable and you will lose the ability to prove you registered.</w:t>
       </w:r>
     </w:p>
     <w:p>
@@ -815,13 +965,28 @@
         <w:rPr>
           <w:u w:val="single"/>
         </w:rPr>
-        <w:lastRenderedPageBreak/>
         <w:t>How Registered Users Are Stored</w:t>
       </w:r>
     </w:p>
     <w:p>
       <w:r>
-        <w:t>A feature of blockchain is all data stored on it is publicly visible. Therefore, thought must be put into how much data is stored about each user. At minimum we must store the registered users public address. However storing only the users address will make it so communication and accountability is hindered, as a public address is long and non memorable, and will make it hard to see who said and did what. I decided that storing the address and name was the best compromise.</w:t>
+        <w:t xml:space="preserve">A feature of blockchain is all data stored on it is publicly visible. Therefore, thought must be put into how much data is stored about each user. At minimum we must store the registered users public address. However storing </w:t>
+      </w:r>
+      <w:proofErr w:type="gramStart"/>
+      <w:r>
+        <w:t>only</w:t>
+      </w:r>
+      <w:proofErr w:type="gramEnd"/>
+      <w:r>
+        <w:t xml:space="preserve"> the users address will make it so communication and accountability is hindered, as a public address is long and </w:t>
+      </w:r>
+      <w:proofErr w:type="spellStart"/>
+      <w:r>
+        <w:t>non memorable</w:t>
+      </w:r>
+      <w:proofErr w:type="spellEnd"/>
+      <w:r>
+        <w:t>, and will make it hard to see who said and did what. I decided that storing the address and name was the best compromise.</w:t>
       </w:r>
       <w:r>
         <w:t xml:space="preserve"> In the rare situation two users had the same name and there was argument on who did what, it would not be too much effort for one of them to digitally sign using their private address.</w:t>
@@ -842,7 +1007,15 @@
     </w:p>
     <w:p>
       <w:r>
-        <w:t>The voting algorithm to choose representatives is a social welfare function which takes a list of ordered preferences and outputs a ordered preference. I compared a few algorithms to see which best bit my problem.</w:t>
+        <w:t xml:space="preserve">The voting algorithm to choose representatives is a social welfare function which takes a list of ordered preferences and outputs </w:t>
+      </w:r>
+      <w:proofErr w:type="gramStart"/>
+      <w:r>
+        <w:t>a</w:t>
+      </w:r>
+      <w:proofErr w:type="gramEnd"/>
+      <w:r>
+        <w:t xml:space="preserve"> ordered preference. I compared a few algorithms to see which best bit my problem.</w:t>
       </w:r>
     </w:p>
     <w:tbl>
@@ -871,8 +1044,13 @@
             <w:tcW w:w="1502" w:type="dxa"/>
           </w:tcPr>
           <w:p>
-            <w:r>
-              <w:t>Borda Count</w:t>
+            <w:proofErr w:type="spellStart"/>
+            <w:r>
+              <w:t>Borda</w:t>
+            </w:r>
+            <w:proofErr w:type="spellEnd"/>
+            <w:r>
+              <w:t xml:space="preserve"> Count</w:t>
             </w:r>
           </w:p>
         </w:tc>
@@ -1039,6 +1217,7 @@
             <w:tcW w:w="1738" w:type="dxa"/>
           </w:tcPr>
           <w:p>
+            <w:proofErr w:type="gramStart"/>
             <w:r>
               <w:t>Non</w:t>
             </w:r>
@@ -1048,6 +1227,7 @@
             <w:r>
               <w:t>dictatorship</w:t>
             </w:r>
+            <w:proofErr w:type="gramEnd"/>
           </w:p>
         </w:tc>
         <w:tc>
@@ -1271,14 +1451,31 @@
     </w:p>
     <w:p>
       <w:r>
-        <w:t>Voting should start a “term length” after the last voting had ended and the voting should end after “voting length” after the voting had started. Both term length and voting length are set when the club contract is made. How</w:t>
-      </w:r>
-      <w:r>
-        <w:t>ever the smart contract is not constantly running, and therefore needs to have a function called. I have two options for calling the functions. First I could use “Ethereum Alarm Clock”. This allows my smart contract to pay someone to run the function at a certain block time. The other option is waiting for one of the users to run the start and end vote functions. The first option has the benefit that we can assume that the voting period will end at a more precise time. The latter has the benefit that it is cheaper.</w:t>
-      </w:r>
-    </w:p>
-    <w:p>
-      <w:r>
+        <w:t xml:space="preserve">Voting should start a “term length” after the last voting had ended and the voting should end after “voting length” after the voting had started. Both term length and voting length are set when the club contract is made. </w:t>
+      </w:r>
+      <w:proofErr w:type="gramStart"/>
+      <w:r>
+        <w:t>How</w:t>
+      </w:r>
+      <w:r>
+        <w:t>ever</w:t>
+      </w:r>
+      <w:proofErr w:type="gramEnd"/>
+      <w:r>
+        <w:t xml:space="preserve"> the smart contract is not constantly running, and therefore needs to have a function called. I have two options for calling the functions. </w:t>
+      </w:r>
+      <w:proofErr w:type="gramStart"/>
+      <w:r>
+        <w:t>First</w:t>
+      </w:r>
+      <w:proofErr w:type="gramEnd"/>
+      <w:r>
+        <w:t xml:space="preserve"> I could use “Ethereum Alarm Clock”. This allows my smart contract to pay someone to run the function at a certain block time. The other option is waiting for one of the users to run the start and end vote functions. The first option has the benefit that we can assume that the voting period will end at a more precise time. The latter has the benefit that it is cheaper.</w:t>
+      </w:r>
+    </w:p>
+    <w:p>
+      <w:r>
+        <w:lastRenderedPageBreak/>
         <w:t>I decided to go for the latter, as in my case a few extra minutes or hours of voting, should not be a significant problem. And if it is, then users could send the function a</w:t>
       </w:r>
       <w:r>
@@ -1311,21 +1508,1448 @@
         <w:t>epresentatives</w:t>
       </w:r>
       <w:r>
-        <w:t xml:space="preserve"> should be elected. The trade off is between the system being more representative and the system being cheaper to run. Because the voting algorithm compares each candidate in a pair wise election, the gas cost is exponential to the </w:t>
-      </w:r>
+        <w:t xml:space="preserve"> should be elected. The </w:t>
+      </w:r>
+      <w:proofErr w:type="spellStart"/>
+      <w:r>
+        <w:t>trade off</w:t>
+      </w:r>
+      <w:proofErr w:type="spellEnd"/>
+      <w:r>
+        <w:t xml:space="preserve"> is between the system being more representative and the system being cheaper to run. Because the voting algorithm compares each candidate in a pair wise election, the gas cost is exponential to the number of r</w:t>
+      </w:r>
+      <w:r>
+        <w:t>epresentatives</w:t>
+      </w:r>
+      <w:r>
+        <w:t xml:space="preserve">. </w:t>
+      </w:r>
+      <w:r>
+        <w:t xml:space="preserve">In my system the number of representatives will be set when the contract is created. </w:t>
+      </w:r>
+      <w:proofErr w:type="gramStart"/>
+      <w:r>
+        <w:t>Also</w:t>
+      </w:r>
+      <w:proofErr w:type="gramEnd"/>
+      <w:r>
+        <w:t xml:space="preserve"> due to the fact in can have a large impact on the cost of the contract, if users wish to change it, a super majority should be acquired.</w:t>
+      </w:r>
+    </w:p>
+    <w:p>
+      <w:pPr>
+        <w:rPr>
+          <w:u w:val="single"/>
+        </w:rPr>
+      </w:pPr>
+      <w:r>
+        <w:rPr>
+          <w:u w:val="single"/>
+        </w:rPr>
+        <w:t>How to choose their Weight</w:t>
+      </w:r>
+    </w:p>
+    <w:p>
+      <w:r>
+        <w:t xml:space="preserve">After the voting algorithm is complete it will output a list of ranked representatives. From this point the system will need to determine how much weight they have in the budget negotiations. One example </w:t>
+      </w:r>
+      <w:proofErr w:type="gramStart"/>
+      <w:r>
+        <w:t>system  could</w:t>
+      </w:r>
+      <w:proofErr w:type="gramEnd"/>
+      <w:r>
+        <w:t xml:space="preserve"> be weighting the 1</w:t>
+      </w:r>
+      <w:r>
+        <w:rPr>
+          <w:vertAlign w:val="superscript"/>
+        </w:rPr>
+        <w:t>st</w:t>
+      </w:r>
+      <w:r>
+        <w:t xml:space="preserve"> ranked representative, number of representatives, the 2</w:t>
+      </w:r>
+      <w:r>
+        <w:rPr>
+          <w:vertAlign w:val="superscript"/>
+        </w:rPr>
+        <w:t>nd</w:t>
+      </w:r>
+      <w:r>
+        <w:t xml:space="preserve">, number of representatives – 1 and so on. Another system could be weighting them all one. </w:t>
+      </w:r>
+      <w:r>
+        <w:t xml:space="preserve">These are common methods and found in numerous other systems and therefore my system should make it easy to choose these two methods. </w:t>
+      </w:r>
+      <w:proofErr w:type="gramStart"/>
+      <w:r>
+        <w:t>However</w:t>
+      </w:r>
+      <w:proofErr w:type="gramEnd"/>
+      <w:r>
+        <w:t xml:space="preserve"> in order to make the system more flexible, my system should allow the creator to also create their own function.</w:t>
+      </w:r>
+    </w:p>
+    <w:p>
+      <w:pPr>
+        <w:rPr>
+          <w:u w:val="single"/>
+        </w:rPr>
+      </w:pPr>
+      <w:r>
+        <w:rPr>
+          <w:u w:val="single"/>
+        </w:rPr>
+        <w:t>How many Sinks</w:t>
+      </w:r>
+      <w:r>
+        <w:rPr>
+          <w:u w:val="single"/>
+        </w:rPr>
+        <w:t xml:space="preserve"> and who can create them</w:t>
+      </w:r>
+    </w:p>
+    <w:p>
+      <w:r>
+        <w:t>Another decision is how many sinks (budget expenditures), should be allowed to be created</w:t>
+      </w:r>
+      <w:r>
+        <w:t xml:space="preserve">. </w:t>
+      </w:r>
+      <w:proofErr w:type="gramStart"/>
+      <w:r>
+        <w:t>Again</w:t>
+      </w:r>
+      <w:proofErr w:type="gramEnd"/>
+      <w:r>
+        <w:t xml:space="preserve"> the system will allow you to choose the number at contract creation</w:t>
+      </w:r>
+      <w:r>
+        <w:t xml:space="preserve">. The benefit of more sinks is that the money will more distributed more and each manager will have more time to focus on a sink with less responsibilities. The disadvantage is that communicated between the managers may be poor, and double spending could occur. Another problem is that due to economies of scale, money concentrated in fewer hands may be able to afford more </w:t>
+      </w:r>
+      <w:proofErr w:type="gramStart"/>
+      <w:r>
+        <w:t>items .</w:t>
+      </w:r>
+      <w:proofErr w:type="gramEnd"/>
+      <w:r>
+        <w:t xml:space="preserve"> lastly it will raise the gas price of the budget negotiation. </w:t>
+      </w:r>
+      <w:proofErr w:type="gramStart"/>
+      <w:r>
+        <w:t>However</w:t>
+      </w:r>
+      <w:proofErr w:type="gramEnd"/>
+      <w:r>
+        <w:t xml:space="preserve"> since it only affects the cost linearly, the system should only require a plurality</w:t>
+      </w:r>
+      <w:r>
+        <w:t xml:space="preserve"> to change the number of sinks</w:t>
+      </w:r>
+      <w:r>
+        <w:t>.</w:t>
+      </w:r>
+    </w:p>
+    <w:p>
+      <w:proofErr w:type="gramStart"/>
+      <w:r>
+        <w:t>Also</w:t>
+      </w:r>
+      <w:proofErr w:type="gramEnd"/>
+      <w:r>
+        <w:t xml:space="preserve"> the system must have a system for submitting sinks. </w:t>
+      </w:r>
+      <w:r>
+        <w:t xml:space="preserve">I have identified 3 ways to do this. First, all users have the ability, second all representatives have the ability and last, each sink is proposed and then voted on. The first option has the benefit that the system is more interactive for more users. </w:t>
+      </w:r>
+      <w:proofErr w:type="gramStart"/>
+      <w:r>
+        <w:t>However</w:t>
+      </w:r>
+      <w:proofErr w:type="gramEnd"/>
+      <w:r>
+        <w:t xml:space="preserve"> it is prone to abuse, as being a user only requires paying the fee, and a malicious person could fill up the sinks with bogus sinks.  The second option is less like to be abused, as representatives are likely to have a greater attachment to the club. The last option should prevent all </w:t>
+      </w:r>
+      <w:proofErr w:type="gramStart"/>
+      <w:r>
+        <w:t>abuse,</w:t>
+      </w:r>
+      <w:proofErr w:type="gramEnd"/>
+      <w:r>
+        <w:t xml:space="preserve"> however it is time consuming to have to vote on each sink, and could end up costing a lot of money to run each vote.</w:t>
+      </w:r>
+      <w:r>
+        <w:t xml:space="preserve"> </w:t>
+      </w:r>
+      <w:proofErr w:type="gramStart"/>
+      <w:r>
+        <w:t>Therefore</w:t>
+      </w:r>
+      <w:proofErr w:type="gramEnd"/>
+      <w:r>
+        <w:t xml:space="preserve"> I have decided on my second option.</w:t>
+      </w:r>
+    </w:p>
+    <w:p>
+      <w:pPr>
+        <w:rPr>
+          <w:u w:val="single"/>
+        </w:rPr>
+      </w:pPr>
+      <w:r>
+        <w:rPr>
+          <w:u w:val="single"/>
+        </w:rPr>
+        <w:t>When can B</w:t>
+      </w:r>
+      <w:r>
+        <w:rPr>
+          <w:u w:val="single"/>
+        </w:rPr>
+        <w:t>udget submit end</w:t>
+      </w:r>
+    </w:p>
+    <w:p/>
+    <w:p>
+      <w:pPr>
+        <w:rPr>
+          <w:u w:val="single"/>
+        </w:rPr>
+      </w:pPr>
+      <w:r>
+        <w:rPr>
+          <w:u w:val="single"/>
+        </w:rPr>
+        <w:t xml:space="preserve">Budget Negotiation Algorithm </w:t>
+      </w:r>
+    </w:p>
+    <w:p>
+      <w:pPr>
+        <w:rPr>
+          <w:u w:val="single"/>
+        </w:rPr>
+      </w:pPr>
+      <w:r>
+        <w:rPr>
+          <w:u w:val="single"/>
+        </w:rPr>
+        <w:t>(stuff moved around in latex)</w:t>
+      </w:r>
+    </w:p>
+    <w:p>
       <w:r>
         <w:lastRenderedPageBreak/>
-        <w:t>number of r</w:t>
-      </w:r>
-      <w:r>
-        <w:t>epresentatives</w:t>
+        <w:t xml:space="preserve">The first and easiest idea for deciding the budget was to take each representatives budget, sum each one and divide by number of representatives. This would be cheap to run and sounds fair. The problem occurs with that all budgets submitted are publicly viewable, and with this algorithm a representative could easily manipulate his budget to achieve the final budget he wanted. </w:t>
+      </w:r>
+    </w:p>
+    <w:p>
+      <w:r>
+        <w:t>A better</w:t>
+      </w:r>
+      <w:r>
+        <w:t xml:space="preserve"> algorithm would be for each representative to try and form coalitions with his peers, until the coalition reached a certain </w:t>
+      </w:r>
+      <w:r>
+        <w:t>quota</w:t>
+      </w:r>
+      <w:r>
+        <w:t xml:space="preserve">. This solves the problem of a representative submitting </w:t>
+      </w:r>
+      <w:proofErr w:type="spellStart"/>
+      <w:proofErr w:type="gramStart"/>
+      <w:r>
+        <w:t>a</w:t>
+      </w:r>
+      <w:proofErr w:type="spellEnd"/>
+      <w:proofErr w:type="gramEnd"/>
+      <w:r>
+        <w:t xml:space="preserve"> extreme budget</w:t>
+      </w:r>
+      <w:r>
+        <w:t xml:space="preserve"> to manipulate the final budget</w:t>
+      </w:r>
+      <w:r>
+        <w:t>, as the other representative</w:t>
+      </w:r>
+      <w:r>
+        <w:t>s</w:t>
+      </w:r>
+      <w:r>
+        <w:t xml:space="preserve"> would just form a coalition</w:t>
+      </w:r>
+      <w:r>
+        <w:t xml:space="preserve"> without him. </w:t>
+      </w:r>
+      <w:r>
+        <w:t xml:space="preserve"> </w:t>
+      </w:r>
+    </w:p>
+    <w:p>
+      <w:r>
+        <w:t xml:space="preserve">The next step was to create a function which took a representative’s budget, their current coalition’s budget, and the current size of the coalition and returned the representative’s current utility. </w:t>
+      </w:r>
+      <w:r>
+        <w:t xml:space="preserve">To make the utility easy to understand, the range of the function will be from 0 to 100. 100 </w:t>
+      </w:r>
+      <w:proofErr w:type="gramStart"/>
+      <w:r>
+        <w:t>utility</w:t>
+      </w:r>
+      <w:proofErr w:type="gramEnd"/>
+      <w:r>
+        <w:t xml:space="preserve"> would be when the coalition size is the quota and the coalition budget is the representatives preferred budget</w:t>
+      </w:r>
+      <w:r>
+        <w:t>. The functio</w:t>
+      </w:r>
+      <w:r>
+        <w:t>n I decided on was as followed.</w:t>
+      </w:r>
+    </w:p>
+    <w:p>
+      <w:proofErr w:type="gramStart"/>
+      <w:r>
+        <w:t>Next</w:t>
+      </w:r>
+      <w:proofErr w:type="gramEnd"/>
+      <w:r>
+        <w:t xml:space="preserve"> I had to decide how coalitions would be formed. The first step would be to initialise each representative with his own coalition with his preferred budget. </w:t>
+      </w:r>
+      <w:r>
+        <w:t>From this point I had to decide whether representatives would</w:t>
+      </w:r>
+      <w:r>
+        <w:t xml:space="preserve"> take turns</w:t>
+      </w:r>
+      <w:r>
+        <w:t xml:space="preserve"> join</w:t>
+      </w:r>
+      <w:r>
+        <w:t>ing</w:t>
+      </w:r>
+      <w:r>
+        <w:t xml:space="preserve"> coalitions or coalitions would </w:t>
+      </w:r>
+      <w:r>
+        <w:t xml:space="preserve">take turns inviting </w:t>
+      </w:r>
+      <w:r>
+        <w:t>representatives. The negatives of coalitions inviting representatives is that larger coalitions would have more chance to have a representative stolen by another coalition</w:t>
+      </w:r>
+      <w:r>
+        <w:t xml:space="preserve"> and therefore take longer and cost more to calculate. The advantage is that there would be more negotiations and that should re</w:t>
+      </w:r>
+      <w:r>
+        <w:t xml:space="preserve">sult in a more balanced budget. One problem with both of these solutions is that it could lead to </w:t>
+      </w:r>
+      <w:proofErr w:type="spellStart"/>
+      <w:proofErr w:type="gramStart"/>
+      <w:r>
+        <w:t>a</w:t>
+      </w:r>
+      <w:proofErr w:type="spellEnd"/>
+      <w:proofErr w:type="gramEnd"/>
+      <w:r>
+        <w:t xml:space="preserve"> infinite loop and never end, however the joining coalitions method resulted in a lot less of them. </w:t>
+      </w:r>
+      <w:proofErr w:type="gramStart"/>
+      <w:r>
+        <w:t>Therefore</w:t>
+      </w:r>
+      <w:proofErr w:type="gramEnd"/>
+      <w:r>
+        <w:t xml:space="preserve"> I will use that method.</w:t>
+      </w:r>
+      <w:r>
+        <w:t xml:space="preserve"> Representatives will take turns, negotiating with each coalition, they will then compare their utility by joining their coalition and choose the coalition which offers the best utility, or stay in the current coalition if its better utility then all offers. </w:t>
+      </w:r>
+    </w:p>
+    <w:p>
+      <w:proofErr w:type="gramStart"/>
+      <w:r>
+        <w:t>However</w:t>
+      </w:r>
+      <w:proofErr w:type="gramEnd"/>
+      <w:r>
+        <w:t xml:space="preserve"> any infinite loops are unacceptable in the algorithm. To solve </w:t>
+      </w:r>
+      <w:proofErr w:type="gramStart"/>
+      <w:r>
+        <w:t>this</w:t>
+      </w:r>
+      <w:proofErr w:type="gramEnd"/>
+      <w:r>
+        <w:t xml:space="preserve"> </w:t>
+      </w:r>
+      <w:r>
+        <w:t xml:space="preserve">I came up with two solutions. First, representatives could be impatient, this means that a budget in round n is better than a budget in round m if n &lt; m. Another method is to make the coalition size less relevant is earlier turns and make it more important in later turns. The first method allows representatives to look forward to later rounds in order to make </w:t>
+      </w:r>
+      <w:proofErr w:type="gramStart"/>
+      <w:r>
+        <w:t>an</w:t>
+      </w:r>
+      <w:proofErr w:type="gramEnd"/>
+      <w:r>
+        <w:t xml:space="preserve"> more informed decision. </w:t>
+      </w:r>
+      <w:proofErr w:type="gramStart"/>
+      <w:r>
+        <w:t>However</w:t>
+      </w:r>
+      <w:proofErr w:type="gramEnd"/>
+      <w:r>
+        <w:t xml:space="preserve"> to work out the single negotiation would be factorial, and therefore unusable with a medium number of representatives. For this </w:t>
+      </w:r>
+      <w:proofErr w:type="gramStart"/>
+      <w:r>
+        <w:t>reason</w:t>
+      </w:r>
+      <w:proofErr w:type="gramEnd"/>
+      <w:r>
+        <w:t xml:space="preserve"> I will use the second method. With the new utility function as follows.  </w:t>
+      </w:r>
+    </w:p>
+    <w:p>
+      <w:r>
+        <w:t xml:space="preserve">The next decision. </w:t>
+      </w:r>
+    </w:p>
+    <w:p>
+      <w:pPr>
+        <w:rPr>
+          <w:u w:val="single"/>
+        </w:rPr>
+      </w:pPr>
+      <w:r>
+        <w:rPr>
+          <w:u w:val="single"/>
+        </w:rPr>
+        <w:t>Club contract Website</w:t>
+      </w:r>
+    </w:p>
+    <w:p>
+      <w:r>
+        <w:t>The design of this will be very minimalistic. This is because any one can connect to the smart contract on the blockchain</w:t>
+      </w:r>
+      <w:r>
+        <w:t xml:space="preserve"> and therefore this website should be used as a template. </w:t>
+      </w:r>
+      <w:proofErr w:type="gramStart"/>
+      <w:r>
+        <w:t>Also</w:t>
+      </w:r>
+      <w:proofErr w:type="gramEnd"/>
+      <w:r>
+        <w:t xml:space="preserve"> the website functions need be easy to copy and therefore I need to split my html and </w:t>
+      </w:r>
+      <w:proofErr w:type="spellStart"/>
+      <w:r>
+        <w:t>javascript</w:t>
+      </w:r>
+      <w:proofErr w:type="spellEnd"/>
+      <w:r>
+        <w:t xml:space="preserve"> code. </w:t>
+      </w:r>
+    </w:p>
+    <w:p>
+      <w:r>
+        <w:t xml:space="preserve">The website will allow users to connect their account with </w:t>
+      </w:r>
+      <w:proofErr w:type="spellStart"/>
+      <w:r>
+        <w:t>metamask</w:t>
+      </w:r>
+      <w:proofErr w:type="spellEnd"/>
+      <w:r>
+        <w:t>. It will then allow them to run all the public function</w:t>
+      </w:r>
+      <w:r>
+        <w:t>s</w:t>
+      </w:r>
+      <w:r>
+        <w:t xml:space="preserve"> of the contract</w:t>
+      </w:r>
+      <w:r>
+        <w:t xml:space="preserve">, with textboxes to enter parameters, get </w:t>
+      </w:r>
+      <w:r>
+        <w:t xml:space="preserve">the public variables, and run the getters to access </w:t>
+      </w:r>
+      <w:proofErr w:type="gramStart"/>
+      <w:r>
+        <w:t>my</w:t>
+      </w:r>
+      <w:proofErr w:type="gramEnd"/>
+      <w:r>
+        <w:t xml:space="preserve"> structs.  </w:t>
+      </w:r>
+      <w:r>
+        <w:t>Lastly it</w:t>
+      </w:r>
+      <w:r>
+        <w:t xml:space="preserve"> will have </w:t>
+      </w:r>
+      <w:proofErr w:type="spellStart"/>
+      <w:proofErr w:type="gramStart"/>
+      <w:r>
+        <w:t>a</w:t>
+      </w:r>
+      <w:proofErr w:type="spellEnd"/>
+      <w:proofErr w:type="gramEnd"/>
+      <w:r>
+        <w:t xml:space="preserve"> ability to message and read messages.</w:t>
+      </w:r>
+    </w:p>
+    <w:p>
+      <w:pPr>
+        <w:rPr>
+          <w:u w:val="single"/>
+        </w:rPr>
+      </w:pPr>
+      <w:r>
+        <w:rPr>
+          <w:u w:val="single"/>
+        </w:rPr>
+        <w:t xml:space="preserve">Implementation </w:t>
+      </w:r>
+    </w:p>
+    <w:p>
+      <w:pPr>
+        <w:rPr>
+          <w:u w:val="single"/>
+        </w:rPr>
+      </w:pPr>
+      <w:r>
+        <w:rPr>
+          <w:u w:val="single"/>
+        </w:rPr>
+        <w:t>Setting up Development Environment</w:t>
+      </w:r>
+    </w:p>
+    <w:p>
+      <w:proofErr w:type="gramStart"/>
+      <w:r>
+        <w:lastRenderedPageBreak/>
+        <w:t>In order to</w:t>
+      </w:r>
+      <w:proofErr w:type="gramEnd"/>
+      <w:r>
+        <w:t xml:space="preserve"> create and migrate the smart contract onto the blockchain I used a tool called Truffle. This had boilerplate code which had a .sol contract file and a initial_migration.js and a deploy_contract</w:t>
+      </w:r>
+      <w:r>
+        <w:t>s</w:t>
+      </w:r>
+      <w:r>
+        <w:t xml:space="preserve">.js. After writing code in the .sol file and </w:t>
+      </w:r>
+      <w:r>
+        <w:t xml:space="preserve">making sure to deploy in in the deploy_contracts.js, you could then run truffle compile to </w:t>
+      </w:r>
+      <w:proofErr w:type="gramStart"/>
+      <w:r>
+        <w:t>create .</w:t>
+      </w:r>
+      <w:proofErr w:type="spellStart"/>
+      <w:r>
+        <w:t>json</w:t>
+      </w:r>
+      <w:proofErr w:type="spellEnd"/>
+      <w:proofErr w:type="gramEnd"/>
+      <w:r>
+        <w:t xml:space="preserve"> build files which contains fields such as the </w:t>
+      </w:r>
+      <w:proofErr w:type="spellStart"/>
+      <w:r>
+        <w:t>abi</w:t>
+      </w:r>
+      <w:proofErr w:type="spellEnd"/>
+      <w:r>
+        <w:t xml:space="preserve">. This could then be deployed to the “real” blockchain, however while in development, Truffle has a tool develop, which allows you to write to deploy the smart contract to a local network. It also provides several addresses preloaded with Ethereum, this allows me to test my program without having to pay any money.  </w:t>
+      </w:r>
+    </w:p>
+    <w:p>
+      <w:pPr>
+        <w:rPr>
+          <w:u w:val="single"/>
+        </w:rPr>
+      </w:pPr>
+      <w:r>
+        <w:rPr>
+          <w:u w:val="single"/>
+        </w:rPr>
+        <w:t>Club Contract Inheritance</w:t>
+      </w:r>
+    </w:p>
+    <w:p>
+      <w:r>
+        <w:t xml:space="preserve">I decided to split my Club smart contract into three, </w:t>
+      </w:r>
+      <w:proofErr w:type="spellStart"/>
+      <w:r>
+        <w:t>RegistrationClub</w:t>
+      </w:r>
+      <w:proofErr w:type="spellEnd"/>
+      <w:r>
+        <w:t xml:space="preserve">, </w:t>
+      </w:r>
+      <w:proofErr w:type="spellStart"/>
+      <w:r>
+        <w:t>VotingClub</w:t>
+      </w:r>
+      <w:proofErr w:type="spellEnd"/>
+      <w:r>
+        <w:t xml:space="preserve"> and </w:t>
+      </w:r>
+      <w:proofErr w:type="spellStart"/>
+      <w:r>
+        <w:t>BudgetClub</w:t>
+      </w:r>
+      <w:proofErr w:type="spellEnd"/>
+      <w:r>
+        <w:t xml:space="preserve">. With </w:t>
+      </w:r>
+      <w:proofErr w:type="spellStart"/>
+      <w:r>
+        <w:t>BudgetClub</w:t>
+      </w:r>
+      <w:proofErr w:type="spellEnd"/>
+      <w:r>
+        <w:t xml:space="preserve"> inheriting from </w:t>
+      </w:r>
+      <w:proofErr w:type="spellStart"/>
+      <w:r>
+        <w:t>VotingClub</w:t>
+      </w:r>
+      <w:proofErr w:type="spellEnd"/>
+      <w:r>
+        <w:t xml:space="preserve"> and </w:t>
+      </w:r>
+      <w:proofErr w:type="spellStart"/>
+      <w:r>
+        <w:t>VotingClub</w:t>
+      </w:r>
+      <w:proofErr w:type="spellEnd"/>
+      <w:r>
+        <w:t xml:space="preserve"> </w:t>
+      </w:r>
+      <w:r>
+        <w:t xml:space="preserve">inheriting from </w:t>
+      </w:r>
+      <w:proofErr w:type="spellStart"/>
+      <w:r>
+        <w:t>RegistrationClub</w:t>
+      </w:r>
+      <w:proofErr w:type="spellEnd"/>
+      <w:r>
+        <w:t xml:space="preserve">. The first reason this was done was to increase readability. Another reason is that I want to make it easier for developers to adapt my smart contract to their situation. </w:t>
+      </w:r>
+      <w:proofErr w:type="spellStart"/>
+      <w:r>
+        <w:t>E.g</w:t>
+      </w:r>
+      <w:proofErr w:type="spellEnd"/>
+      <w:r>
+        <w:t xml:space="preserve"> A completely different way of choosing representatives, would mean that only </w:t>
+      </w:r>
+      <w:proofErr w:type="spellStart"/>
+      <w:r>
+        <w:t>VotingClub</w:t>
+      </w:r>
+      <w:proofErr w:type="spellEnd"/>
+      <w:r>
+        <w:t xml:space="preserve"> needs to be changed.</w:t>
+      </w:r>
+      <w:r>
+        <w:t xml:space="preserve"> </w:t>
+      </w:r>
+    </w:p>
+    <w:p>
+      <w:r>
+        <w:t xml:space="preserve">I also created a library called </w:t>
+      </w:r>
+      <w:proofErr w:type="spellStart"/>
+      <w:r>
+        <w:t>MyLib</w:t>
+      </w:r>
+      <w:proofErr w:type="spellEnd"/>
+      <w:r>
+        <w:t xml:space="preserve"> which will contain all </w:t>
+      </w:r>
+      <w:proofErr w:type="gramStart"/>
+      <w:r>
+        <w:t>my</w:t>
+      </w:r>
+      <w:proofErr w:type="gramEnd"/>
+      <w:r>
+        <w:t xml:space="preserve"> structs.</w:t>
+      </w:r>
+    </w:p>
+    <w:p>
+      <w:pPr>
+        <w:rPr>
+          <w:u w:val="single"/>
+        </w:rPr>
+      </w:pPr>
+      <w:r>
+        <w:rPr>
+          <w:u w:val="single"/>
+        </w:rPr>
+        <w:t>Registration Club</w:t>
+      </w:r>
+    </w:p>
+    <w:p>
+      <w:r>
+        <w:t xml:space="preserve">This contract needs to take a registration cost when its created, and then allow users to pay that much Ethereum to register. It then needs to store that user in </w:t>
+      </w:r>
+      <w:proofErr w:type="gramStart"/>
+      <w:r>
+        <w:t>a</w:t>
+      </w:r>
+      <w:proofErr w:type="gramEnd"/>
+      <w:r>
+        <w:t xml:space="preserve"> array as a Struct containing the users name and address. </w:t>
+      </w:r>
+      <w:r>
+        <w:t xml:space="preserve">I also require getters to return the number of registered uses, a certain registered user and the balance in the smart contract. </w:t>
+      </w:r>
+      <w:r>
+        <w:t xml:space="preserve">This was done with the following code </w:t>
+      </w:r>
+    </w:p>
+    <w:p>
+      <w:r>
+        <w:t>Solidity the smart contract coding languages uses many function modifiers. Payable allows users to send extra gas with the contract. Constant is an important function modifier which states that the function will not modify the storage (global variables).</w:t>
+      </w:r>
+      <w:r>
+        <w:t xml:space="preserve"> Because it does not modify the storage the function is not run on the blockchain, and therefore costs no gas to run.</w:t>
+      </w:r>
+    </w:p>
+    <w:p>
+      <w:r>
+        <w:t xml:space="preserve">One problem with this registration is that users could register multiple times, with different addresses. This problem could be solved with a </w:t>
+      </w:r>
+      <w:proofErr w:type="spellStart"/>
+      <w:proofErr w:type="gramStart"/>
+      <w:r>
+        <w:t>one time</w:t>
+      </w:r>
+      <w:proofErr w:type="spellEnd"/>
+      <w:proofErr w:type="gramEnd"/>
+      <w:r>
+        <w:t xml:space="preserve"> code that is given to prospective members when they wish to join. </w:t>
+      </w:r>
+      <w:proofErr w:type="gramStart"/>
+      <w:r>
+        <w:t>However</w:t>
+      </w:r>
+      <w:proofErr w:type="gramEnd"/>
+      <w:r>
+        <w:t xml:space="preserve"> that comes with its own problems as it centralises the control of the club. In the end, I decided that if users wished to pay more registration fees, then it would be fair to allow them greater representation of where that money went.</w:t>
+      </w:r>
+    </w:p>
+    <w:p>
+      <w:r>
+        <w:t xml:space="preserve">I also needed to add the functionality </w:t>
+      </w:r>
+      <w:r>
+        <w:t>to allow users to change the registration cost if a super-majority of users wish it.</w:t>
+      </w:r>
+      <w:r>
+        <w:t xml:space="preserve"> </w:t>
+      </w:r>
+      <w:r>
+        <w:t xml:space="preserve"> </w:t>
+      </w:r>
+      <w:proofErr w:type="gramStart"/>
+      <w:r>
+        <w:t>First</w:t>
+      </w:r>
+      <w:proofErr w:type="gramEnd"/>
+      <w:r>
+        <w:t xml:space="preserve"> I added a global mapping which takes a registered user index and returns their current suggestion that user has for the new registration cost. When a new user registered I will set their suggestion to the current registration cost.</w:t>
+      </w:r>
+      <w:r>
+        <w:t xml:space="preserve"> After that I needed the ability to submit a new registration cost suggestion, and another to check all the submissions and check if a super majority of the same submissions has been reached. This was done with the code as follows.</w:t>
+      </w:r>
+    </w:p>
+    <w:p>
+      <w:r>
+        <w:t xml:space="preserve">An important part of the code is that </w:t>
+      </w:r>
+      <w:proofErr w:type="spellStart"/>
+      <w:proofErr w:type="gramStart"/>
+      <w:r>
+        <w:t>checkRegistrationSuggestions</w:t>
+      </w:r>
+      <w:proofErr w:type="spellEnd"/>
+      <w:r>
+        <w:t>(</w:t>
+      </w:r>
+      <w:proofErr w:type="gramEnd"/>
+      <w:r>
+        <w:t xml:space="preserve">) is constant and public. This is important as running </w:t>
+      </w:r>
+      <w:proofErr w:type="spellStart"/>
+      <w:proofErr w:type="gramStart"/>
+      <w:r>
+        <w:t>changeRegistrationCost</w:t>
+      </w:r>
+      <w:proofErr w:type="spellEnd"/>
+      <w:r>
+        <w:t>(</w:t>
+      </w:r>
+      <w:proofErr w:type="gramEnd"/>
+      <w:r>
+        <w:t xml:space="preserve">) costs gas even if no changes are made to the registration cost. Therefore a user only wants to run </w:t>
+      </w:r>
+      <w:proofErr w:type="spellStart"/>
+      <w:proofErr w:type="gramStart"/>
+      <w:r>
+        <w:t>changeRegistrationCost</w:t>
+      </w:r>
+      <w:proofErr w:type="spellEnd"/>
+      <w:r>
+        <w:t>(</w:t>
+      </w:r>
+      <w:proofErr w:type="gramEnd"/>
+      <w:r>
+        <w:t xml:space="preserve">) when he is certain that it will change the registration cost. A user can do this by running </w:t>
+      </w:r>
+      <w:proofErr w:type="spellStart"/>
+      <w:proofErr w:type="gramStart"/>
+      <w:r>
+        <w:t>checkRegistrationSuggestions</w:t>
+      </w:r>
+      <w:proofErr w:type="spellEnd"/>
+      <w:r>
+        <w:t>(</w:t>
+      </w:r>
+      <w:proofErr w:type="gramEnd"/>
+      <w:r>
+        <w:t xml:space="preserve">) </w:t>
+      </w:r>
+      <w:r>
+        <w:t xml:space="preserve">e </w:t>
+      </w:r>
+      <w:r>
+        <w:t>for free and seeing if the return is a value different than the current registration cost.</w:t>
+      </w:r>
+      <w:r>
+        <w:t xml:space="preserve"> </w:t>
+      </w:r>
+    </w:p>
+    <w:p>
+      <w:r>
+        <w:lastRenderedPageBreak/>
+        <w:t xml:space="preserve">I also realised that the first user who registered can change the registration cost as he would have a super majority by himself. To solve </w:t>
+      </w:r>
+      <w:proofErr w:type="gramStart"/>
+      <w:r>
+        <w:t>this</w:t>
+      </w:r>
+      <w:proofErr w:type="gramEnd"/>
+      <w:r>
+        <w:t xml:space="preserve"> I made it so there has to be two registered users befo</w:t>
+      </w:r>
+      <w:r>
+        <w:t>re registration cost can change.</w:t>
+      </w:r>
+    </w:p>
+    <w:p>
+      <w:pPr>
+        <w:rPr>
+          <w:u w:val="single"/>
+        </w:rPr>
+      </w:pPr>
+      <w:r>
+        <w:rPr>
+          <w:u w:val="single"/>
+        </w:rPr>
+        <w:t>Voting Club</w:t>
+      </w:r>
+    </w:p>
+    <w:p>
+      <w:r>
+        <w:t xml:space="preserve">The basic </w:t>
+      </w:r>
+      <w:r>
+        <w:t xml:space="preserve">features this needs to implement is the ability to start the voting, each user to submit one list of ranked users, end voting and then rank each user by their second order Copeland score. After ranking their </w:t>
+      </w:r>
+      <w:proofErr w:type="gramStart"/>
+      <w:r>
+        <w:t>score</w:t>
+      </w:r>
+      <w:proofErr w:type="gramEnd"/>
+      <w:r>
+        <w:t xml:space="preserve"> they will be given a weight according to the algorithm submitted (or with a default one). </w:t>
+      </w:r>
+      <w:r>
+        <w:t>It will also take three variables, the registration cost, the term length and the number of representatives.</w:t>
+      </w:r>
+    </w:p>
+    <w:p>
+      <w:r>
+        <w:t xml:space="preserve">One problem </w:t>
+      </w:r>
+      <w:r>
+        <w:t xml:space="preserve">that was spotted was that second order Copeland does pairwise comparison on each agent. This means we could be comparing users who have no votes which could cost a lot of gas. To solve this </w:t>
+      </w:r>
+      <w:proofErr w:type="gramStart"/>
+      <w:r>
+        <w:t>problem</w:t>
+      </w:r>
+      <w:proofErr w:type="gramEnd"/>
+      <w:r>
+        <w:t xml:space="preserve"> I added another list of users “candidates”. Any user can become a candidate and users can only vote for candidates. This greatly reduces the average number of users I have doing pairwise comparison on.</w:t>
+      </w:r>
+      <w:r>
+        <w:t xml:space="preserve"> Also since storage is expensive on smart contract I will store the candidates as </w:t>
+      </w:r>
+      <w:proofErr w:type="spellStart"/>
+      <w:proofErr w:type="gramStart"/>
+      <w:r>
+        <w:t>a</w:t>
+      </w:r>
+      <w:proofErr w:type="spellEnd"/>
+      <w:proofErr w:type="gramEnd"/>
+      <w:r>
+        <w:t xml:space="preserve"> array of </w:t>
+      </w:r>
+      <w:proofErr w:type="spellStart"/>
+      <w:r>
+        <w:t>registeredU</w:t>
+      </w:r>
+      <w:r>
+        <w:t>sers</w:t>
+      </w:r>
+      <w:proofErr w:type="spellEnd"/>
+      <w:r>
+        <w:t xml:space="preserve"> index’s instead of the User struct.</w:t>
+      </w:r>
+      <w:r>
+        <w:t xml:space="preserve"> </w:t>
+      </w:r>
+      <w:proofErr w:type="gramStart"/>
+      <w:r>
+        <w:t>My</w:t>
+      </w:r>
+      <w:proofErr w:type="gramEnd"/>
+      <w:r>
+        <w:t xml:space="preserve"> apply method is as follow.</w:t>
+      </w:r>
+    </w:p>
+    <w:p>
+      <w:r>
+        <w:t xml:space="preserve">The </w:t>
+      </w:r>
+      <w:proofErr w:type="spellStart"/>
+      <w:r>
+        <w:t>startVote</w:t>
+      </w:r>
+      <w:proofErr w:type="spellEnd"/>
+      <w:r>
+        <w:t xml:space="preserve"> function is as follows.</w:t>
+      </w:r>
+    </w:p>
+    <w:p>
+      <w:r>
+        <w:t xml:space="preserve">The </w:t>
+      </w:r>
+      <w:proofErr w:type="spellStart"/>
+      <w:proofErr w:type="gramStart"/>
+      <w:r>
+        <w:t>block.timestamp</w:t>
+      </w:r>
+      <w:proofErr w:type="spellEnd"/>
+      <w:proofErr w:type="gramEnd"/>
+      <w:r>
+        <w:t xml:space="preserve"> is insecure as a malicious actor with a large amount of computing power could create fake blocks with the wrong timestamp. </w:t>
+      </w:r>
+      <w:proofErr w:type="gramStart"/>
+      <w:r>
+        <w:t>However</w:t>
+      </w:r>
+      <w:proofErr w:type="gramEnd"/>
+      <w:r>
+        <w:t xml:space="preserve"> I decided this was not of huge concern, as it would cost a lot of energy and money and all the actor would be able to do is start and end the voting a few minutes or seconds early or late. </w:t>
+      </w:r>
+    </w:p>
+    <w:p>
+      <w:r>
+        <w:t>The Vote</w:t>
+      </w:r>
+      <w:r>
+        <w:t xml:space="preserve"> f</w:t>
+      </w:r>
+      <w:r>
+        <w:t>unction is as follows.</w:t>
+      </w:r>
+    </w:p>
+    <w:p>
+      <w:r>
+        <w:t xml:space="preserve">The </w:t>
+      </w:r>
+      <w:proofErr w:type="spellStart"/>
+      <w:r>
+        <w:t>endVote</w:t>
+      </w:r>
+      <w:proofErr w:type="spellEnd"/>
+      <w:r>
+        <w:t xml:space="preserve"> function is as follows.</w:t>
+      </w:r>
+    </w:p>
+    <w:p>
+      <w:r>
+        <w:t xml:space="preserve">The </w:t>
+      </w:r>
+      <w:proofErr w:type="spellStart"/>
+      <w:r>
+        <w:t>countVotes</w:t>
+      </w:r>
+      <w:proofErr w:type="spellEnd"/>
+      <w:r>
+        <w:t xml:space="preserve"> function is as follows.</w:t>
+      </w:r>
+    </w:p>
+    <w:p>
+      <w:r>
+        <w:t xml:space="preserve">In order to save </w:t>
+      </w:r>
+      <w:proofErr w:type="gramStart"/>
+      <w:r>
+        <w:t>gas</w:t>
+      </w:r>
+      <w:proofErr w:type="gramEnd"/>
+      <w:r>
+        <w:t xml:space="preserve"> I implemented a number of strategies. One method is to only load data from storage once. This is why I used </w:t>
+      </w:r>
+      <w:proofErr w:type="spellStart"/>
+      <w:r>
+        <w:t>copelandScore.length</w:t>
+      </w:r>
+      <w:proofErr w:type="spellEnd"/>
+      <w:r>
+        <w:t xml:space="preserve"> instead </w:t>
+      </w:r>
+      <w:r>
+        <w:t xml:space="preserve">of </w:t>
+      </w:r>
+      <w:proofErr w:type="spellStart"/>
+      <w:proofErr w:type="gramStart"/>
+      <w:r>
+        <w:t>candidates.length</w:t>
+      </w:r>
+      <w:proofErr w:type="spellEnd"/>
+      <w:proofErr w:type="gramEnd"/>
+      <w:r>
+        <w:t xml:space="preserve">. As </w:t>
+      </w:r>
+      <w:proofErr w:type="spellStart"/>
+      <w:r>
+        <w:t>copelandScore.length</w:t>
+      </w:r>
+      <w:proofErr w:type="spellEnd"/>
+      <w:r>
+        <w:t xml:space="preserve"> is stored in memory. </w:t>
+      </w:r>
+      <w:r>
+        <w:t xml:space="preserve">Memory load costs 3 gas whereas Storage load costs 50. </w:t>
+      </w:r>
+    </w:p>
+    <w:p>
+      <w:r>
+        <w:t xml:space="preserve">This however lead to another problem, as the solidity language only allows 7 items of data on the stack. </w:t>
+      </w:r>
+      <w:r>
+        <w:t>To</w:t>
+      </w:r>
+      <w:r>
+        <w:t xml:space="preserve"> solve this is reused counter variables and split the count vote into separate functions.</w:t>
+      </w:r>
+    </w:p>
+    <w:p>
+      <w:r>
+        <w:t xml:space="preserve">Another way I saved gas was by moving the initialising the p counter as 1 + i. This made it so my I only had to do n(n+1)/2 pairwise comparisons to calculate all the Copeland scores. This can be done because a defeat for one candidate increases the Copeland score of the other. If this was not done it would have taken n^2 pairwise comparison. </w:t>
+      </w:r>
+    </w:p>
+    <w:p>
+      <w:r>
+        <w:t xml:space="preserve">Also during the pairwise comparison I reduced gas cost by </w:t>
+      </w:r>
+      <w:r>
+        <w:t>stopping counting v</w:t>
+      </w:r>
+      <w:r>
+        <w:t xml:space="preserve">otes when either of the candidate has been rated higher in over half the votes. We can do this because Copeland score does not care about the quality of pairwise victories, but the quantity. This does not reduce the </w:t>
+      </w:r>
+      <w:proofErr w:type="gramStart"/>
+      <w:r>
+        <w:t>worst case</w:t>
+      </w:r>
+      <w:proofErr w:type="gramEnd"/>
+      <w:r>
+        <w:t xml:space="preserve"> gas cost, however the majority of times it should have significant impact.</w:t>
+      </w:r>
+    </w:p>
+    <w:p>
+      <w:r>
+        <w:t xml:space="preserve">Another decision I made was to break the for loop as soon as either candidate </w:t>
+      </w:r>
+      <w:proofErr w:type="spellStart"/>
+      <w:r>
+        <w:t>i</w:t>
+      </w:r>
+      <w:proofErr w:type="spellEnd"/>
+      <w:r>
+        <w:t xml:space="preserve"> or candidate p’s address has been found. This is because in Copeland score we do not need to know how much more a candidate is ranked higher, only if it is. </w:t>
+      </w:r>
+      <w:r>
+        <w:t>This again saved gas.</w:t>
+      </w:r>
+    </w:p>
+    <w:p>
+      <w:r>
+        <w:lastRenderedPageBreak/>
+        <w:t>After finding the Copeland score of each user and an array for each candidate of the candidates they defeated. I worked out the second order Copeland of each candidate by summing the Copeland score of their defeated candidates.</w:t>
+      </w:r>
+    </w:p>
+    <w:p>
+      <w:r>
+        <w:t xml:space="preserve">One problem that I faced now was that I could not just simply sort the second order Copeland scores. This is because to save gas all my variables stored the candidate list user index instead of the users themselves. This meant if I just sorted the scores, I would lose who had what score. To solve this problem I sorted them, then compared the sorted and unsorted scores to create another array called ranked, which stored the list of candidate index’s, ranked by second order Copeland scores. </w:t>
+      </w:r>
+      <w:r>
+        <w:t xml:space="preserve">I used quick sort to sort as it has the best average case time </w:t>
+      </w:r>
+      <w:proofErr w:type="gramStart"/>
+      <w:r>
+        <w:t>complexity</w:t>
+      </w:r>
+      <w:r>
+        <w:t xml:space="preserve"> </w:t>
+      </w:r>
+      <w:r>
+        <w:t xml:space="preserve"> O</w:t>
+      </w:r>
+      <w:proofErr w:type="gramEnd"/>
+      <w:r>
+        <w:t>(n log n)</w:t>
+      </w:r>
+      <w:r>
+        <w:t>, it also has space complexity of log n</w:t>
+      </w:r>
+      <w:r>
+        <w:t>.</w:t>
+      </w:r>
+      <w:r>
+        <w:t xml:space="preserve"> </w:t>
+      </w:r>
+      <w:proofErr w:type="gramStart"/>
+      <w:r>
+        <w:t>Also</w:t>
+      </w:r>
+      <w:proofErr w:type="gramEnd"/>
+      <w:r>
+        <w:t xml:space="preserve"> while testing I realised </w:t>
+      </w:r>
+      <w:proofErr w:type="spellStart"/>
+      <w:r>
+        <w:t>a</w:t>
+      </w:r>
+      <w:proofErr w:type="spellEnd"/>
+      <w:r>
+        <w:t xml:space="preserve"> error occurred where if multiple candidates had the same second order Copeland score, they would all be ranked to the first candidate in the list. To solve this I </w:t>
+      </w:r>
+      <w:r>
+        <w:t>added;</w:t>
+      </w:r>
+      <w:r>
+        <w:t xml:space="preserve"> </w:t>
+      </w:r>
+      <w:proofErr w:type="spellStart"/>
+      <w:r>
+        <w:t>secondOrderCopeland</w:t>
+      </w:r>
+      <w:proofErr w:type="spellEnd"/>
+      <w:r>
+        <w:t xml:space="preserve">[p] = </w:t>
+      </w:r>
+      <w:proofErr w:type="spellStart"/>
+      <w:proofErr w:type="gramStart"/>
+      <w:r>
+        <w:t>copelandScore.length</w:t>
+      </w:r>
+      <w:proofErr w:type="spellEnd"/>
+      <w:r>
+        <w:t xml:space="preserve">  *</w:t>
+      </w:r>
+      <w:proofErr w:type="gramEnd"/>
+      <w:r>
+        <w:t xml:space="preserve"> </w:t>
+      </w:r>
+      <w:proofErr w:type="spellStart"/>
+      <w:r>
+        <w:t>copelandScore.length</w:t>
+      </w:r>
+      <w:proofErr w:type="spellEnd"/>
+      <w:r>
+        <w:t>;</w:t>
+      </w:r>
+    </w:p>
+    <w:p>
+      <w:r>
+        <w:t xml:space="preserve">The last function to implement was how to weight the candidates. I decided upon creation of the contract the creator can choose options, with developers being able to add more options. By </w:t>
+      </w:r>
+      <w:proofErr w:type="gramStart"/>
+      <w:r>
+        <w:t>default</w:t>
+      </w:r>
+      <w:proofErr w:type="gramEnd"/>
+      <w:r>
+        <w:t xml:space="preserve"> I added the two simplest options, each representative getting 1 weight, and each representative get decreasingly less weight. </w:t>
+      </w:r>
+      <w:r>
+        <w:t>The function is as follows.</w:t>
+      </w:r>
+    </w:p>
+    <w:p>
+      <w:r>
+        <w:t xml:space="preserve">One other important feature of solidity is that storage variable creation costs 20,000, but resizing the array length to 0 costs 5000. This means that cost of the first run of the system will cost more than the usual amount. </w:t>
+      </w:r>
+    </w:p>
+    <w:p>
+      <w:pPr>
+        <w:rPr>
+          <w:u w:val="single"/>
+        </w:rPr>
+      </w:pPr>
+      <w:r>
+        <w:rPr>
+          <w:u w:val="single"/>
+        </w:rPr>
+        <w:t>Budget Club</w:t>
+      </w:r>
+    </w:p>
+    <w:p>
+      <w:r>
+        <w:t xml:space="preserve">This smart contract had to allow representatives to submit sinks, and preferred budgets. It then had to run </w:t>
+      </w:r>
+      <w:proofErr w:type="gramStart"/>
+      <w:r>
+        <w:t>my</w:t>
+      </w:r>
+      <w:proofErr w:type="gramEnd"/>
+      <w:r>
+        <w:t xml:space="preserve"> decide budget algorithm. </w:t>
+      </w:r>
+      <w:proofErr w:type="gramStart"/>
+      <w:r>
+        <w:t>Finally</w:t>
+      </w:r>
+      <w:proofErr w:type="gramEnd"/>
+      <w:r>
+        <w:t xml:space="preserve"> after a final budget is reached, the contract must send out the money according to the budget.</w:t>
+      </w:r>
+    </w:p>
+    <w:p>
+      <w:r>
+        <w:t>The code for submitting budgets and sinks is as follows.</w:t>
+      </w:r>
+      <w:r>
+        <w:t xml:space="preserve"> </w:t>
+      </w:r>
+    </w:p>
+    <w:p>
+      <w:r>
+        <w:t xml:space="preserve">Only representatives can do these actions. </w:t>
+      </w:r>
+      <w:proofErr w:type="gramStart"/>
+      <w:r>
+        <w:t>Also</w:t>
+      </w:r>
+      <w:proofErr w:type="gramEnd"/>
+      <w:r>
+        <w:t xml:space="preserve"> to stop representatives from abusing their ability and filling up the number of sinks with their own addresses, I created a variable </w:t>
+      </w:r>
+      <w:proofErr w:type="spellStart"/>
+      <w:r>
+        <w:t>numOfSinksAllowedToSubmit</w:t>
+      </w:r>
+      <w:proofErr w:type="spellEnd"/>
+      <w:r>
+        <w:t xml:space="preserve"> w</w:t>
+      </w:r>
+      <w:r>
+        <w:t>hich is set to sinks / reps + 1 and tracked how many sinks each representatives had already submitted.</w:t>
+      </w:r>
+    </w:p>
+    <w:p>
+      <w:r>
+        <w:t xml:space="preserve">The next code to implement was </w:t>
+      </w:r>
+      <w:r>
+        <w:t>the end budget submit, this can be done after a certain amount of time after voting had ended. With the code as follows.</w:t>
+      </w:r>
+    </w:p>
+    <w:p>
+      <w:proofErr w:type="gramStart"/>
+      <w:r>
+        <w:t>Next</w:t>
+      </w:r>
+      <w:proofErr w:type="gramEnd"/>
+      <w:r>
+        <w:t xml:space="preserve"> I had to implement the decide budget algorithm.</w:t>
+      </w:r>
+      <w:r>
+        <w:t xml:space="preserve"> It is as follows.</w:t>
+      </w:r>
+    </w:p>
+    <w:p>
+      <w:proofErr w:type="gramStart"/>
+      <w:r>
+        <w:t>Again</w:t>
+      </w:r>
+      <w:proofErr w:type="gramEnd"/>
+      <w:r>
+        <w:t xml:space="preserve"> I tried to put as many variables I was using from storage multiple times on the stack and memory variables to save gas cost.</w:t>
+      </w:r>
+    </w:p>
+    <w:p>
+      <w:r>
+        <w:t xml:space="preserve">One problem I faced was that there is no built in decimal types in solidity. This is why </w:t>
+      </w:r>
+      <w:proofErr w:type="gramStart"/>
+      <w:r>
+        <w:t>my</w:t>
+      </w:r>
+      <w:proofErr w:type="gramEnd"/>
+      <w:r>
+        <w:t xml:space="preserve"> calculate utility has been scaled up by 100 times</w:t>
+      </w:r>
+      <w:r>
+        <w:t xml:space="preserve">. The larger the scale the more accurately I will be able to calculate utility. It also allows more granularity in coalition size factor and coalition size factor increase. Another problem caused by this is that when negotiating a budget between representative and coalition, the total budget would not sum up to 100. </w:t>
+      </w:r>
+      <w:proofErr w:type="gramStart"/>
+      <w:r>
+        <w:t>To  solve</w:t>
+      </w:r>
+      <w:proofErr w:type="gramEnd"/>
+      <w:r>
+        <w:t xml:space="preserve"> this at the end of negotiating it would give each sink one more unit in the budget until it summed up to 100. This causes the problem that earlier sinks will benefit from this much more than later. However smart contracts are deterministic and there is no way to randomise the orders.</w:t>
+      </w:r>
+    </w:p>
+    <w:p>
+      <w:r>
+        <w:lastRenderedPageBreak/>
+        <w:t xml:space="preserve">Another implantation decision was to decide the order in which representatives take turns. I decided to leave </w:t>
+      </w:r>
+      <w:r>
+        <w:t xml:space="preserve">the order of highest weight to lowest as it was. This was for two </w:t>
+      </w:r>
+      <w:proofErr w:type="gramStart"/>
+      <w:r>
+        <w:t>reason</w:t>
+      </w:r>
+      <w:proofErr w:type="gramEnd"/>
+      <w:r>
+        <w:t xml:space="preserve">. First it would cost to reorder it, </w:t>
+      </w:r>
+      <w:r>
+        <w:t>and</w:t>
+      </w:r>
+      <w:r>
+        <w:t xml:space="preserve"> because letting the biggest representative form coalitions first should end the negotiation earlier and save more gas.</w:t>
+      </w:r>
+    </w:p>
+    <w:p>
+      <w:r>
+        <w:t xml:space="preserve">I also created another function calculate100utility. This returns the utility if the preferred budget and budget are the same. This saved gas as I need this often, and finding out how much the </w:t>
+      </w:r>
+      <w:r>
+        <w:t>preferred</w:t>
+      </w:r>
+      <w:r>
+        <w:t xml:space="preserve"> budget overlaps with the budget is expensive.</w:t>
+      </w:r>
+    </w:p>
+    <w:p>
+      <w:r>
+        <w:t xml:space="preserve">The negotiation function returned the utility for each agent. After finding the negotiation which returned the best utility for the representative, I then had to create a function </w:t>
+      </w:r>
+      <w:proofErr w:type="spellStart"/>
+      <w:r>
+        <w:t>negoToBudget</w:t>
+      </w:r>
+      <w:proofErr w:type="spellEnd"/>
+      <w:r>
+        <w:t xml:space="preserve"> which took the utility and the representative and coalition budgets and returned the new coalition budget.</w:t>
+      </w:r>
+      <w:r>
+        <w:t xml:space="preserve"> To do this first, I took each utility and increased it to what it would be if the coalition size was the quota. I then took each of them away from how much the budgets overlap. This gave me three </w:t>
+      </w:r>
+      <w:proofErr w:type="spellStart"/>
+      <w:proofErr w:type="gramStart"/>
+      <w:r>
+        <w:t>uints</w:t>
+      </w:r>
+      <w:proofErr w:type="spellEnd"/>
+      <w:r>
+        <w:t xml:space="preserve">,  </w:t>
+      </w:r>
+      <w:proofErr w:type="spellStart"/>
+      <w:r>
+        <w:t>shardedab</w:t>
+      </w:r>
+      <w:proofErr w:type="spellEnd"/>
+      <w:proofErr w:type="gramEnd"/>
+      <w:r>
+        <w:t xml:space="preserve"> which is how much of the budgets overlap, </w:t>
+      </w:r>
+      <w:proofErr w:type="spellStart"/>
+      <w:r>
+        <w:t>individuala</w:t>
+      </w:r>
+      <w:proofErr w:type="spellEnd"/>
+      <w:r>
+        <w:t xml:space="preserve"> which is how much of the negotiated budget is only in the representative preferred budget, and </w:t>
+      </w:r>
+      <w:proofErr w:type="spellStart"/>
+      <w:r>
+        <w:t>individualb</w:t>
+      </w:r>
+      <w:proofErr w:type="spellEnd"/>
+      <w:r>
+        <w:t xml:space="preserve"> which is how much of the </w:t>
+      </w:r>
+      <w:r>
+        <w:t>negotiated budget is only the coalitions current budget.</w:t>
+      </w:r>
+      <w:r>
+        <w:t xml:space="preserve"> </w:t>
+      </w:r>
+    </w:p>
+    <w:p>
+      <w:r>
+        <w:t xml:space="preserve">After working out these 3 variables, the function then starting the creating the new budget. First, all the overlapping budget is wanted by both agents so the new budget has them as well. Then I had to decide how the individual a and b where spread. Due to the way I created my utility function, if two sinks are 20 units below the budget, it generated the same utility as one sink 40 units below the budget. </w:t>
+      </w:r>
+      <w:r>
+        <w:t>I decided to spread the individual utility proportionally by how far away the ot</w:t>
+      </w:r>
+      <w:r>
+        <w:t>her agent</w:t>
+      </w:r>
+      <w:r>
+        <w:t>’</w:t>
+      </w:r>
+      <w:r>
+        <w:t>s budget was from the agent</w:t>
+      </w:r>
+      <w:r>
+        <w:t>s</w:t>
       </w:r>
       <w:r>
         <w:t xml:space="preserve">. </w:t>
       </w:r>
-      <w:r>
-        <w:t>In my system the number of representatives will be set when the contract is created. Also due to the fact in can have a large impact on the cost of the contract, if users wish to change it, a super majority should be acquired.</w:t>
-      </w:r>
     </w:p>
     <w:p>
       <w:pPr>
@@ -1337,33 +2961,7 @@
         <w:rPr>
           <w:u w:val="single"/>
         </w:rPr>
-        <w:t>How to choose their Weight</w:t>
-      </w:r>
-    </w:p>
-    <w:p>
-      <w:r>
-        <w:t>After the voting algorithm is complete it will output a list of ranked representatives. From this point the system will need to determine how much weight they have in the budget negotiations. One example system  could be weighting the 1</w:t>
-      </w:r>
-      <w:r>
-        <w:rPr>
-          <w:vertAlign w:val="superscript"/>
-        </w:rPr>
-        <w:t>st</w:t>
-      </w:r>
-      <w:r>
-        <w:t xml:space="preserve"> ranked representative, number of representatives, the 2</w:t>
-      </w:r>
-      <w:r>
-        <w:rPr>
-          <w:vertAlign w:val="superscript"/>
-        </w:rPr>
-        <w:t>nd</w:t>
-      </w:r>
-      <w:r>
-        <w:t xml:space="preserve">, number of representatives – 1 and so on. Another system could be weighting them all one. </w:t>
-      </w:r>
-      <w:r>
-        <w:t>These are common methods and found in numerous other systems and therefore my system should make it easy to choose these two methods. However in order to make the system more flexible, my system should allow the creator to also create their own function.</w:t>
+        <w:t>Club Contract Website</w:t>
       </w:r>
     </w:p>
     <w:p>
@@ -1376,41 +2974,113 @@
         <w:rPr>
           <w:u w:val="single"/>
         </w:rPr>
-        <w:t>How many Sinks</w:t>
-      </w:r>
-      <w:r>
-        <w:rPr>
-          <w:u w:val="single"/>
-        </w:rPr>
-        <w:t xml:space="preserve"> and who can create them</w:t>
-      </w:r>
-    </w:p>
-    <w:p>
-      <w:r>
-        <w:t>Another decision is how many sinks (budget expenditures), should be allowed to be created</w:t>
-      </w:r>
-      <w:r>
-        <w:t>. Again the system will allow you to choose the number at contract creation</w:t>
-      </w:r>
-      <w:r>
-        <w:t>. The benefit of more sinks is that the money will more distributed more and each manager will have more time to focus on a sink with less responsibilities. The disadvantage is that communicated between the managers may be poor, and double spending could occur. Another problem is that due to economies of scale, money concentrated in fewer hands may be able to afford more items . lastly it will raise the gas price of the budget negotiation. However since it only affects the cost linearly, the system should only require a plurality</w:t>
-      </w:r>
-      <w:r>
-        <w:t xml:space="preserve"> to change the number of sinks</w:t>
+        <w:t>Testing</w:t>
+      </w:r>
+    </w:p>
+    <w:p>
+      <w:pPr>
+        <w:rPr>
+          <w:u w:val="single"/>
+        </w:rPr>
+      </w:pPr>
+      <w:r>
+        <w:rPr>
+          <w:u w:val="single"/>
+        </w:rPr>
+        <w:t>Functionality</w:t>
+      </w:r>
+    </w:p>
+    <w:p>
+      <w:r>
+        <w:t xml:space="preserve">While creating the smart contract I used a </w:t>
+      </w:r>
+      <w:proofErr w:type="gramStart"/>
+      <w:r>
+        <w:t>test driven</w:t>
+      </w:r>
+      <w:proofErr w:type="gramEnd"/>
+      <w:r>
+        <w:t xml:space="preserve"> development. This meant that </w:t>
+      </w:r>
+      <w:r>
+        <w:t>before the creation of each club contract, I would create a skeleton of the function and return values of the club contract and then create a series of test that prove that my code meets the functionality.</w:t>
+      </w:r>
+      <w:r>
+        <w:t xml:space="preserve"> </w:t>
+      </w:r>
+    </w:p>
+    <w:p>
+      <w:r>
+        <w:t xml:space="preserve">The benefits of this was that I could quickly check to see if my code was functioning correctly, this combined with the fact that I could see what test where failing, allowed me to quickly find bugs and get rid of them. </w:t>
+      </w:r>
+      <w:r>
+        <w:t>Another benefit was that by writing tests, it allowed me to understand what features I need to add. Another benefit is that because it runs all the tests constantly, if I make a change it a latter part of the code that changes the earlier, I can make sure that it still passes the test.</w:t>
+      </w:r>
+      <w:r>
+        <w:t xml:space="preserve"> The cost was that writing </w:t>
+      </w:r>
+      <w:proofErr w:type="gramStart"/>
+      <w:r>
+        <w:t>these test</w:t>
+      </w:r>
+      <w:proofErr w:type="gramEnd"/>
+      <w:r>
+        <w:t xml:space="preserve"> took a fair amount of time at the start of each module. </w:t>
+      </w:r>
+      <w:proofErr w:type="gramStart"/>
+      <w:r>
+        <w:t>However</w:t>
+      </w:r>
+      <w:proofErr w:type="gramEnd"/>
+      <w:r>
+        <w:t xml:space="preserve"> </w:t>
+      </w:r>
+      <w:r>
+        <w:t>the tests have to be written at some time, and by doing it first was able to save me time debugging.</w:t>
+      </w:r>
+    </w:p>
+    <w:p>
+      <w:r>
+        <w:t>Truffle provides an ability to run tests with the Truffle test command</w:t>
+      </w:r>
+      <w:r>
+        <w:t xml:space="preserve"> (</w:t>
+      </w:r>
+      <w:r>
+        <w:t>http://truffleframework.com/docs/getting_started/javascript-tests</w:t>
+      </w:r>
+      <w:proofErr w:type="gramStart"/>
+      <w:r>
+        <w:t xml:space="preserve">) </w:t>
       </w:r>
       <w:r>
         <w:t>.</w:t>
       </w:r>
-    </w:p>
-    <w:p>
-      <w:r>
-        <w:t xml:space="preserve">Also the system must have a system for submitting sinks. </w:t>
-      </w:r>
-      <w:r>
-        <w:t>I have identified 3 ways to do this. First, all users have the ability, second all representatives have the ability and last, each sink is proposed and then voted on. The first option has the benefit that the system is more interactive for more users. However it is prone to abuse, as being a user only requires paying the fee, and a malicious person could fill up the sinks with bogus sinks.  The second option is less like to be abused, as representatives are likely to have a greater attachment to the club. The last option should prevent all abuse, however it is time consuming to have to vote on each sink, and could end up costing a lot of money to run each vote.</w:t>
-      </w:r>
-      <w:r>
-        <w:t xml:space="preserve"> Therefore I have decided on my second option.</w:t>
+      <w:proofErr w:type="gramEnd"/>
+      <w:r>
+        <w:t xml:space="preserve"> This</w:t>
+      </w:r>
+      <w:r>
+        <w:t xml:space="preserve"> allows you to create programs in JavaScript that </w:t>
+      </w:r>
+      <w:r>
+        <w:t>allow you to make assertion tests.</w:t>
+      </w:r>
+      <w:r>
+        <w:t xml:space="preserve"> For </w:t>
+      </w:r>
+      <w:proofErr w:type="gramStart"/>
+      <w:r>
+        <w:t>example</w:t>
+      </w:r>
+      <w:proofErr w:type="gramEnd"/>
+      <w:r>
+        <w:t xml:space="preserve"> here is my registration unit tests.</w:t>
+      </w:r>
+    </w:p>
+    <w:p>
+      <w:r>
+        <w:t>All functionality tests were passed in the final smart contract, and therefore I will conclude that all the functionality that was described in final design has been implemented.</w:t>
       </w:r>
     </w:p>
     <w:p>
@@ -1423,16 +3093,15 @@
         <w:rPr>
           <w:u w:val="single"/>
         </w:rPr>
-        <w:t>When can B</w:t>
-      </w:r>
-      <w:r>
-        <w:rPr>
-          <w:u w:val="single"/>
-        </w:rPr>
-        <w:t>udget submit end</w:t>
-      </w:r>
-    </w:p>
-    <w:p/>
+        <w:t>Evaluation</w:t>
+      </w:r>
+    </w:p>
+    <w:p>
+      <w:r>
+        <w:lastRenderedPageBreak/>
+        <w:t>The two ways I will evaluate my system is how well it scales, and how fair users believe my algorithms to be.</w:t>
+      </w:r>
+    </w:p>
     <w:p>
       <w:pPr>
         <w:rPr>
@@ -1443,773 +3112,32 @@
         <w:rPr>
           <w:u w:val="single"/>
         </w:rPr>
-        <w:t xml:space="preserve">Budget Negotiation Algorithm </w:t>
-      </w:r>
-    </w:p>
-    <w:p>
-      <w:pPr>
-        <w:rPr>
-          <w:u w:val="single"/>
-        </w:rPr>
-      </w:pPr>
-      <w:r>
-        <w:rPr>
-          <w:u w:val="single"/>
-        </w:rPr>
-        <w:t>(stuff moved around in latex)</w:t>
-      </w:r>
-    </w:p>
-    <w:p>
-      <w:r>
-        <w:t xml:space="preserve">The first and easiest idea for deciding the budget was to take each representatives budget, sum each one and divide by number of representatives. This would be cheap to run and sounds fair. The problem occurs with that all budgets submitted are publicly viewable, and with this algorithm a representative could easily manipulate his budget to achieve the final budget he wanted. </w:t>
-      </w:r>
-    </w:p>
-    <w:p>
-      <w:r>
-        <w:t>A better</w:t>
-      </w:r>
-      <w:r>
-        <w:t xml:space="preserve"> algorithm would be for each representative to try and form coalitions with his peers, until the coalition reached a certain </w:t>
-      </w:r>
-      <w:r>
-        <w:t>quota</w:t>
-      </w:r>
-      <w:r>
-        <w:t>. This solves the problem of a representative submitting a extreme budget</w:t>
-      </w:r>
-      <w:r>
-        <w:t xml:space="preserve"> to manipulate the final budget</w:t>
-      </w:r>
-      <w:r>
-        <w:t>, as the other representative</w:t>
-      </w:r>
-      <w:r>
-        <w:t>s</w:t>
-      </w:r>
-      <w:r>
-        <w:t xml:space="preserve"> would just form a coalition</w:t>
-      </w:r>
-      <w:r>
-        <w:t xml:space="preserve"> without him. </w:t>
-      </w:r>
-      <w:r>
-        <w:t xml:space="preserve"> </w:t>
-      </w:r>
-    </w:p>
-    <w:p>
-      <w:r>
-        <w:lastRenderedPageBreak/>
-        <w:t xml:space="preserve">The next step was to create a function which took a representative’s budget, their current coalition’s budget, and the current size of the coalition and returned the representative’s current utility. </w:t>
-      </w:r>
-      <w:r>
-        <w:t>To make the utility easy to understand, the range of the function will be from 0 to 100. 100 utility would be when the coalition size is the quota and the coalition budget is the representatives preferred budget</w:t>
-      </w:r>
-      <w:r>
-        <w:t>. The functio</w:t>
-      </w:r>
-      <w:r>
-        <w:t>n I decided on was as followed.</w:t>
-      </w:r>
-    </w:p>
-    <w:p>
-      <w:r>
-        <w:t xml:space="preserve">Next I had to decide how coalitions would be formed. The first step would be to initialise each representative with his own coalition with his preferred budget. </w:t>
-      </w:r>
-      <w:r>
-        <w:t>From this point I had to decide whether representatives would</w:t>
-      </w:r>
-      <w:r>
-        <w:t xml:space="preserve"> take turns</w:t>
-      </w:r>
-      <w:r>
-        <w:t xml:space="preserve"> join</w:t>
-      </w:r>
-      <w:r>
-        <w:t>ing</w:t>
-      </w:r>
-      <w:r>
-        <w:t xml:space="preserve"> coalitions or coalitions would </w:t>
-      </w:r>
-      <w:r>
-        <w:t xml:space="preserve">take turns inviting </w:t>
-      </w:r>
-      <w:r>
-        <w:t>representatives. The negatives of coalitions inviting representatives is that larger coalitions would have more chance to have a representative stolen by another coalition</w:t>
-      </w:r>
-      <w:r>
-        <w:t xml:space="preserve"> and therefore take longer and cost more to calculate. The advantage is that there would be more negotiations and that should re</w:t>
-      </w:r>
-      <w:r>
-        <w:t>sult in a more balanced budget. One problem with both of these solutions is that it could lead to a infinite loop and never end, however the joining coalitions method resulted in a lot less of them. Therefore I will use that method.</w:t>
-      </w:r>
-      <w:r>
-        <w:t xml:space="preserve"> Representatives will take turns, negotiating with each coalition, they will then compare their utility by joining their coalition and choose the coalition which offers the best utility, or stay in the current coalition if its better utility then all offers. </w:t>
-      </w:r>
-    </w:p>
-    <w:p>
-      <w:r>
-        <w:t xml:space="preserve">However any infinite loops are unacceptable in the algorithm. To solve this </w:t>
-      </w:r>
-      <w:r>
-        <w:t xml:space="preserve">I came up with two solutions. First, representatives could be impatient, this means that a budget in round n is better than a budget in round m if n &lt; m. Another method is to make the coalition size less relevant is earlier turns and make it more important in later turns. The first method allows representatives to look forward to later rounds in order to make an more informed decision. However to work out the single negotiation would be factorial, and therefore unusable with a medium number of representatives. For this reason I will use the second method. With the new utility function as follows.  </w:t>
-      </w:r>
-    </w:p>
-    <w:p>
-      <w:r>
-        <w:t xml:space="preserve">The next decision. </w:t>
-      </w:r>
-    </w:p>
-    <w:p>
-      <w:pPr>
-        <w:rPr>
-          <w:u w:val="single"/>
-        </w:rPr>
-      </w:pPr>
-      <w:r>
-        <w:rPr>
-          <w:u w:val="single"/>
-        </w:rPr>
-        <w:t>Club contract Website</w:t>
-      </w:r>
-    </w:p>
-    <w:p>
-      <w:r>
-        <w:t>The design of this will be very minimalistic. This is because any one can connect to the smart contract on the blockchain</w:t>
-      </w:r>
-      <w:r>
-        <w:t xml:space="preserve"> and therefore this website should be used as a template. Also the website functions need be easy to copy and therefore I need to split my html and javascript code. </w:t>
-      </w:r>
-    </w:p>
-    <w:p>
-      <w:r>
-        <w:t>The website will allow users to connect their account with metamask. It will then allow them to run all the public function</w:t>
-      </w:r>
-      <w:r>
-        <w:t>s</w:t>
-      </w:r>
-      <w:r>
-        <w:t xml:space="preserve"> of the contract</w:t>
-      </w:r>
-      <w:r>
-        <w:t xml:space="preserve">, with textboxes to enter parameters, get </w:t>
-      </w:r>
-      <w:r>
-        <w:t xml:space="preserve">the public variables, and run the getters to access my structs.  </w:t>
-      </w:r>
-      <w:r>
-        <w:t>Lastly it</w:t>
-      </w:r>
-      <w:r>
-        <w:t xml:space="preserve"> will have a ability to message and read messages.</w:t>
-      </w:r>
-    </w:p>
-    <w:p>
-      <w:pPr>
-        <w:rPr>
-          <w:u w:val="single"/>
-        </w:rPr>
-      </w:pPr>
-      <w:r>
-        <w:rPr>
-          <w:u w:val="single"/>
-        </w:rPr>
-        <w:t xml:space="preserve">Implementation </w:t>
-      </w:r>
-    </w:p>
-    <w:p>
-      <w:pPr>
-        <w:rPr>
-          <w:u w:val="single"/>
-        </w:rPr>
-      </w:pPr>
-      <w:r>
-        <w:rPr>
-          <w:u w:val="single"/>
-        </w:rPr>
-        <w:t>Setting up Development Environment</w:t>
-      </w:r>
-    </w:p>
-    <w:p>
-      <w:r>
-        <w:t>In order to create and migrate the smart contract onto the blockchain I used a tool called Truffle. This had boilerplate code which had a .sol contract file and a initial_migration.js and a deploy_contract</w:t>
-      </w:r>
-      <w:r>
-        <w:t>s</w:t>
-      </w:r>
-      <w:r>
-        <w:t xml:space="preserve">.js. After writing code in the .sol file and </w:t>
-      </w:r>
-      <w:r>
-        <w:t xml:space="preserve">making sure to deploy in in the deploy_contracts.js, you could then run truffle compile to create .json build files which contains fields such as the abi. This could then be deployed to the “real” blockchain, however while in development, Truffle has a tool develop, which allows you to write to deploy the smart contract to a local network. It also provides several addresses preloaded with Ethereum, this allows me to test my program without having to pay any money.  </w:t>
-      </w:r>
-    </w:p>
-    <w:p>
-      <w:pPr>
-        <w:rPr>
-          <w:u w:val="single"/>
-        </w:rPr>
-      </w:pPr>
-      <w:r>
-        <w:rPr>
-          <w:u w:val="single"/>
-        </w:rPr>
-        <w:lastRenderedPageBreak/>
-        <w:t>Club Contract Inheritance</w:t>
-      </w:r>
-    </w:p>
-    <w:p>
-      <w:r>
-        <w:t xml:space="preserve">I decided to split my Club smart contract into three, RegistrationClub, VotingClub and BudgetClub. With BudgetClub inheriting from VotingClub and VotingClub </w:t>
-      </w:r>
-      <w:r>
-        <w:t>inheriting from RegistrationClub. The first reason this was done was to increase readability. Another reason is that I want to make it easier for developers to adapt my smart contract to their situation. E.g A completely different way of choosing representatives, would mean that only VotingClub needs to be changed.</w:t>
-      </w:r>
-      <w:r>
-        <w:t xml:space="preserve"> </w:t>
-      </w:r>
-    </w:p>
-    <w:p>
-      <w:r>
-        <w:t>I also created a library called MyLib which will contain all my structs.</w:t>
-      </w:r>
-    </w:p>
-    <w:p>
-      <w:pPr>
-        <w:rPr>
-          <w:u w:val="single"/>
-        </w:rPr>
-      </w:pPr>
-      <w:r>
-        <w:rPr>
-          <w:u w:val="single"/>
-        </w:rPr>
-        <w:t>Registration Club</w:t>
-      </w:r>
-    </w:p>
-    <w:p>
-      <w:r>
-        <w:t xml:space="preserve">This contract needs to take a registration cost when its created, and then allow users to pay that much Ethereum to register. It then needs to store that user in a array as a Struct containing the users name and address. </w:t>
-      </w:r>
-      <w:r>
-        <w:t xml:space="preserve">I also require getters to return the number of registered uses, a certain registered user and the balance in the smart contract. </w:t>
-      </w:r>
-      <w:r>
-        <w:t xml:space="preserve">This was done with the following code </w:t>
-      </w:r>
-    </w:p>
-    <w:p>
-      <w:r>
-        <w:t>Solidity the smart contract coding languages uses many function modifiers. Payable allows users to send extra gas with the contract. Constant is an important function modifier which states that the function will not modify the storage (global variables).</w:t>
-      </w:r>
-      <w:r>
-        <w:t xml:space="preserve"> Because it does not modify the storage the function is not run on the blockchain, and therefore costs no gas to run.</w:t>
-      </w:r>
-    </w:p>
-    <w:p>
-      <w:r>
-        <w:t>One problem with this registration is that users could register multiple times, with different addresses. This problem could be solved with a one time code that is given to prospective members when they wish to join. However that comes with its own problems as it centralises the control of the club. In the end, I decided that if users wished to pay more registration fees, then it would be fair to allow them greater representation of where that money went.</w:t>
-      </w:r>
-    </w:p>
-    <w:p>
-      <w:r>
-        <w:t xml:space="preserve">I also needed to add the functionality </w:t>
-      </w:r>
-      <w:r>
-        <w:t>to allow users to change the registration cost if a super-majority of users wish it.</w:t>
-      </w:r>
-      <w:r>
-        <w:t xml:space="preserve"> </w:t>
-      </w:r>
-      <w:r>
-        <w:t xml:space="preserve"> First I added a global mapping which takes a registered user index and returns their current suggestion that user has for the new registration cost. When a new user registered I will set their suggestion to the current registration cost.</w:t>
-      </w:r>
-      <w:r>
-        <w:t xml:space="preserve"> After that I needed the ability to submit a new registration cost suggestion, and another to check all the submissions and check if a super majority of the same submissions has been reached. This was done with the code as follows.</w:t>
-      </w:r>
-    </w:p>
-    <w:p>
-      <w:r>
-        <w:t xml:space="preserve">An important part of the code is that checkRegistrationSuggestions() is constant and public. This is important as running changeRegistrationCost() costs gas even if no changes are made to the registration cost. Therefore a user only wants to run changeRegistrationCost() when he is certain that it will change the registration cost. A user can do this by running checkRegistrationSuggestions() </w:t>
-      </w:r>
-      <w:r>
-        <w:t xml:space="preserve">e </w:t>
-      </w:r>
-      <w:r>
-        <w:t>for free and seeing if the return is a value different than the current registration cost.</w:t>
-      </w:r>
-      <w:r>
-        <w:t xml:space="preserve"> </w:t>
-      </w:r>
-    </w:p>
-    <w:p>
-      <w:r>
-        <w:t>I also realised that the first user who registered can change the registration cost as he would have a super majority by himself. To solve this I made it so there has to be two registered users befo</w:t>
-      </w:r>
-      <w:r>
-        <w:t>re registration cost can change.</w:t>
-      </w:r>
-    </w:p>
-    <w:p>
-      <w:pPr>
-        <w:rPr>
-          <w:u w:val="single"/>
-        </w:rPr>
-      </w:pPr>
-      <w:r>
-        <w:rPr>
-          <w:u w:val="single"/>
-        </w:rPr>
-        <w:t>Voting Club</w:t>
-      </w:r>
-    </w:p>
-    <w:p>
-      <w:r>
-        <w:t xml:space="preserve">The basic </w:t>
-      </w:r>
-      <w:r>
-        <w:t xml:space="preserve">features this needs to implement is the ability to start the voting, each user to submit one list of ranked users, end voting and then rank each user by their second order Copeland score. After ranking their score they will be given a weight according to the algorithm submitted (or with a default one). </w:t>
-      </w:r>
-      <w:r>
-        <w:t>It will also take three variables, the registration cost, the term length and the number of representatives.</w:t>
-      </w:r>
-    </w:p>
-    <w:p>
-      <w:r>
-        <w:lastRenderedPageBreak/>
-        <w:t xml:space="preserve">One problem </w:t>
-      </w:r>
-      <w:r>
-        <w:t>that was spotted was that second order Copeland does pairwise comparison on each agent. This means we could be comparing users who have no votes which could cost a lot of gas. To solve this problem I added another list of users “candidates”. Any user can become a candidate and users can only vote for candidates. This greatly reduces the average number of users I have doing pairwise comparison on.</w:t>
-      </w:r>
-      <w:r>
-        <w:t xml:space="preserve"> Also since storage is expensive on smart contract I will store the candidates as a array of </w:t>
-      </w:r>
-      <w:r>
-        <w:t>registeredU</w:t>
-      </w:r>
-      <w:r>
-        <w:t>sers index’s instead of the User struct.</w:t>
-      </w:r>
-      <w:r>
-        <w:t xml:space="preserve"> My apply method is as follow.</w:t>
-      </w:r>
-    </w:p>
-    <w:p>
-      <w:r>
-        <w:t>The startVote function is as follows.</w:t>
-      </w:r>
-    </w:p>
-    <w:p>
-      <w:r>
-        <w:t xml:space="preserve">The block.timestamp is insecure as a malicious actor with a large amount of computing power could create fake blocks with the wrong timestamp. However I decided this was not of huge concern, as it would cost a lot of energy and money and all the actor would be able to do is start and end the voting a few minutes or seconds early or late. </w:t>
-      </w:r>
-    </w:p>
-    <w:p>
-      <w:r>
-        <w:t>The Vote</w:t>
-      </w:r>
-      <w:r>
-        <w:t xml:space="preserve"> f</w:t>
-      </w:r>
-      <w:r>
-        <w:t>unction is as follows.</w:t>
-      </w:r>
-    </w:p>
-    <w:p>
-      <w:r>
-        <w:t>The endVote function is as follows.</w:t>
-      </w:r>
-    </w:p>
-    <w:p>
-      <w:r>
-        <w:t>The countVotes function is as follows.</w:t>
-      </w:r>
-    </w:p>
-    <w:p>
-      <w:r>
-        <w:t xml:space="preserve">In order to save gas I implemented a number of strategies. One method is to only load data from storage once. This is why I used copelandScore.length instead </w:t>
-      </w:r>
-      <w:r>
-        <w:t>of candidates.length</w:t>
-      </w:r>
-      <w:r>
-        <w:t xml:space="preserve">. As copelandScore.length is stored in memory. </w:t>
-      </w:r>
-      <w:r>
-        <w:t xml:space="preserve">Memory load costs 3 gas whereas Storage load costs 50. </w:t>
-      </w:r>
-    </w:p>
-    <w:p>
-      <w:r>
-        <w:t xml:space="preserve">This however lead to another problem, as the solidity language only allows 7 items of data on the stack. </w:t>
-      </w:r>
-      <w:r>
-        <w:t>To</w:t>
-      </w:r>
-      <w:r>
-        <w:t xml:space="preserve"> solve this is reused counter variables and split the count vote into separate functions.</w:t>
-      </w:r>
-    </w:p>
-    <w:p>
-      <w:r>
-        <w:t xml:space="preserve">Another way I saved gas was by moving the initialising the p counter as 1 + i. This made it so my I only had to do n(n+1)/2 pairwise comparisons to calculate all the Copeland scores. This can be done because a defeat for one candidate increases the Copeland score of the other. If this was not done it would have taken n^2 pairwise comparison. </w:t>
-      </w:r>
-    </w:p>
-    <w:p>
-      <w:r>
-        <w:t xml:space="preserve">Also during the pairwise comparison I reduced gas cost by </w:t>
-      </w:r>
-      <w:r>
-        <w:t>stopping counting v</w:t>
-      </w:r>
-      <w:r>
-        <w:t>otes when either of the candidate has been rated higher in over half the votes. We can do this because Copeland score does not care about the quality of pairwise victories, but the quantity. This does not reduce the worst case gas cost, however the majority of times it should have significant impact.</w:t>
-      </w:r>
-    </w:p>
-    <w:p>
-      <w:r>
-        <w:t xml:space="preserve">Another decision I made was to break the for loop as soon as either candidate i or candidate p’s address has been found. This is because in Copeland score we do not need to know how much more a candidate is ranked higher, only if it is. </w:t>
-      </w:r>
-      <w:r>
-        <w:t>This again saved gas.</w:t>
-      </w:r>
-    </w:p>
-    <w:p>
-      <w:r>
-        <w:t>After finding the Copeland score of each user and an array for each candidate of the candidates they defeated. I worked out the second order Copeland of each candidate by summing the Copeland score of their defeated candidates.</w:t>
-      </w:r>
-    </w:p>
-    <w:p>
-      <w:r>
-        <w:t xml:space="preserve">One problem that I faced now was that I could not just simply sort the second order Copeland scores. This is because to save gas all my variables stored the candidate list user index instead of the users themselves. This meant if I just sorted the scores, I would lose who had what score. To solve this problem I sorted them, then compared the sorted and unsorted scores to create another array called ranked, which stored the list of candidate index’s, ranked by second order Copeland scores. </w:t>
-      </w:r>
-      <w:r>
-        <w:t>I used quick sort to sort as it has the best average case time complexity</w:t>
-      </w:r>
-      <w:r>
-        <w:t xml:space="preserve"> </w:t>
-      </w:r>
-      <w:r>
-        <w:t xml:space="preserve"> O(n log n)</w:t>
-      </w:r>
-      <w:r>
-        <w:t>, it also has space complexity of log n</w:t>
-      </w:r>
-      <w:r>
-        <w:t>.</w:t>
-      </w:r>
-      <w:r>
-        <w:t xml:space="preserve"> </w:t>
-      </w:r>
-      <w:r>
-        <w:t xml:space="preserve">Also while testing I realised a error occurred where if multiple candidates had </w:t>
-      </w:r>
-      <w:r>
-        <w:lastRenderedPageBreak/>
-        <w:t xml:space="preserve">the same second order Copeland score, they would all be ranked to the first candidate in the list. To solve this I </w:t>
-      </w:r>
-      <w:r>
-        <w:t>added;</w:t>
-      </w:r>
-      <w:r>
-        <w:t xml:space="preserve"> </w:t>
-      </w:r>
-      <w:r>
-        <w:t>secondOrderCopeland[p] = copelandScore.length  * copelandScore.length;</w:t>
-      </w:r>
-    </w:p>
-    <w:p>
-      <w:r>
-        <w:t xml:space="preserve">The last function to implement was how to weight the candidates. I decided upon creation of the contract the creator can choose options, with developers being able to add more options. By default I added the two simplest options, each representative getting 1 weight, and each representative get decreasingly less weight. </w:t>
-      </w:r>
-      <w:r>
-        <w:t>The function is as follows.</w:t>
-      </w:r>
-    </w:p>
-    <w:p>
-      <w:r>
-        <w:t xml:space="preserve">One other important feature of solidity is that storage variable creation costs 20,000, but resizing the array length to 0 costs 5000. This means that cost of the first run of the system will cost more than the usual amount. </w:t>
-      </w:r>
-    </w:p>
-    <w:p>
-      <w:pPr>
-        <w:rPr>
-          <w:u w:val="single"/>
-        </w:rPr>
-      </w:pPr>
-      <w:r>
-        <w:rPr>
-          <w:u w:val="single"/>
-        </w:rPr>
-        <w:t>Budget Club</w:t>
-      </w:r>
-    </w:p>
-    <w:p>
-      <w:r>
-        <w:t>This smart contract had to allow representatives to submit sinks, and preferred budgets. It then had to run my decide budget algorithm. Finally after a final budget is reached, the contract must send out the money according to the budget.</w:t>
-      </w:r>
-    </w:p>
-    <w:p>
-      <w:r>
-        <w:t>The code for submitting budgets and sinks is as follows.</w:t>
-      </w:r>
-      <w:r>
-        <w:t xml:space="preserve"> </w:t>
-      </w:r>
-    </w:p>
-    <w:p>
-      <w:r>
-        <w:t xml:space="preserve">Only representatives can do these actions. Also to stop representatives from abusing their ability and filling up the number of sinks with their own addresses, I created a variable </w:t>
-      </w:r>
-      <w:r>
-        <w:t>numOfSinksAllowedToSubmit</w:t>
-      </w:r>
-      <w:r>
-        <w:t xml:space="preserve"> w</w:t>
-      </w:r>
-      <w:r>
-        <w:t>hich is set to sinks / reps + 1 and tracked how many sinks each representatives had already submitted.</w:t>
-      </w:r>
-    </w:p>
-    <w:p>
-      <w:r>
-        <w:t xml:space="preserve">The next code to implement was </w:t>
-      </w:r>
-      <w:r>
-        <w:t>the end budget submit, this can be done after a certain amount of time after voting had ended. With the code as follows.</w:t>
-      </w:r>
-    </w:p>
-    <w:p>
-      <w:r>
-        <w:t>Next I had to implement the decide budget algorithm.</w:t>
-      </w:r>
-      <w:r>
-        <w:t xml:space="preserve"> It is as follows.</w:t>
-      </w:r>
-    </w:p>
-    <w:p>
-      <w:r>
-        <w:t>Again I tried to put as many variables I was using from storage multiple times on the stack and memory variables to save gas cost.</w:t>
-      </w:r>
-    </w:p>
-    <w:p>
-      <w:r>
-        <w:t>One problem I faced was that there is no built in decimal types in solidity. This is why my calculate utility has been scaled up by 100 times</w:t>
-      </w:r>
-      <w:r>
-        <w:t>. The larger the scale the more accurately I will be able to calculate utility. It also allows more granularity in coalition size factor and coalition size factor increase. Another problem caused by this is that when negotiating a budget between representative and coalition, the total budget would not sum up to 100. To  solve this at the end of negotiating it would give each sink one more unit in the budget until it summed up to 100. This causes the problem that earlier sinks will benefit from this much more than later. However smart contracts are deterministic and there is no way to randomise the orders.</w:t>
-      </w:r>
-    </w:p>
-    <w:p>
-      <w:r>
-        <w:t xml:space="preserve">Another implantation decision was to decide the order in which representatives take turns. I decided to leave </w:t>
-      </w:r>
-      <w:r>
-        <w:t xml:space="preserve">the order of highest weight to lowest as it was. This was for two reason. First it would cost to reorder it, </w:t>
-      </w:r>
-      <w:r>
-        <w:t>and</w:t>
-      </w:r>
-      <w:r>
-        <w:t xml:space="preserve"> because letting the biggest representative form coalitions first should end the negotiation earlier and save more gas.</w:t>
-      </w:r>
-    </w:p>
-    <w:p>
-      <w:r>
-        <w:t xml:space="preserve">I also created another function calculate100utility. This returns the utility if the preferred budget and budget are the same. This saved gas as I need this often, and finding out how much the </w:t>
-      </w:r>
-      <w:r>
-        <w:t>preferred</w:t>
-      </w:r>
-      <w:r>
-        <w:t xml:space="preserve"> budget overlaps with the budget is expensive.</w:t>
-      </w:r>
-    </w:p>
-    <w:p>
-      <w:r>
-        <w:t>The negotiation function returned the utility for each agent. After finding the negotiation which returned the best utility for the representative, I then had to create a function negoToBudget which took the utility and the representative and coalition budgets and returned the new coalition budget.</w:t>
-      </w:r>
-      <w:r>
-        <w:t xml:space="preserve"> </w:t>
-      </w:r>
-      <w:r>
-        <w:lastRenderedPageBreak/>
-        <w:t xml:space="preserve">To do this first, I took each utility and increased it to what it would be if the coalition size was the quota. I then took each of them away from how much the budgets overlap. This gave me three uints,  shardedab which is how much of the budgets overlap, individuala which is how much of the negotiated budget is only in the representative preferred budget, and individualb which is how much of the </w:t>
-      </w:r>
-      <w:r>
-        <w:t>negotiated budget is only the coalitions current budget.</w:t>
-      </w:r>
-      <w:r>
-        <w:t xml:space="preserve"> </w:t>
-      </w:r>
-    </w:p>
-    <w:p>
-      <w:r>
-        <w:t xml:space="preserve">After working out these 3 variables, the function then starting the creating the new budget. First, all the overlapping budget is wanted by both agents so the new budget has them as well. Then I had to decide how the individual a and b where spread. Due to the way I created my utility function, if two sinks are 20 units below the budget, it generated the same utility as one sink 40 units below the budget. </w:t>
-      </w:r>
-      <w:r>
-        <w:t>I decided to spread the individual utility proportionally by how far away the ot</w:t>
-      </w:r>
-      <w:r>
-        <w:t>her agent</w:t>
-      </w:r>
-      <w:r>
-        <w:t>’</w:t>
-      </w:r>
-      <w:r>
-        <w:t>s budget was from the agent</w:t>
-      </w:r>
-      <w:r>
-        <w:t>s</w:t>
-      </w:r>
-      <w:r>
-        <w:t xml:space="preserve">. </w:t>
-      </w:r>
-    </w:p>
-    <w:p>
-      <w:pPr>
-        <w:rPr>
-          <w:u w:val="single"/>
-        </w:rPr>
-      </w:pPr>
-      <w:r>
-        <w:rPr>
-          <w:u w:val="single"/>
-        </w:rPr>
-        <w:t>Club Contract Website</w:t>
-      </w:r>
-    </w:p>
-    <w:p>
-      <w:pPr>
-        <w:rPr>
-          <w:u w:val="single"/>
-        </w:rPr>
-      </w:pPr>
-      <w:r>
-        <w:rPr>
-          <w:u w:val="single"/>
-        </w:rPr>
-        <w:t>Testing</w:t>
-      </w:r>
-    </w:p>
-    <w:p>
-      <w:pPr>
-        <w:rPr>
-          <w:u w:val="single"/>
-        </w:rPr>
-      </w:pPr>
-      <w:r>
-        <w:rPr>
-          <w:u w:val="single"/>
-        </w:rPr>
-        <w:t>Functionality</w:t>
-      </w:r>
-    </w:p>
-    <w:p>
-      <w:r>
-        <w:t xml:space="preserve">While creating the smart contract I used a test driven development. This meant that </w:t>
-      </w:r>
-      <w:r>
-        <w:t>before the creation of each club contract, I would create a skeleton of the function and return values of the club contract and then create a series of test that prove that my code meets the functionality.</w:t>
-      </w:r>
-      <w:r>
-        <w:t xml:space="preserve"> </w:t>
-      </w:r>
-    </w:p>
-    <w:p>
-      <w:r>
-        <w:t xml:space="preserve">The benefits of this was that I could quickly check to see if my code was functioning correctly, this combined with the fact that I could see what test where failing, allowed me to quickly find bugs and get rid of them. </w:t>
-      </w:r>
-      <w:r>
-        <w:t>Another benefit was that by writing tests, it allowed me to understand what features I need to add. Another benefit is that because it runs all the tests constantly, if I make a change it a latter part of the code that changes the earlier, I can make sure that it still passes the test.</w:t>
-      </w:r>
-      <w:r>
-        <w:t xml:space="preserve"> The cost was that writing these test took a fair amount of time at the start of each module. However </w:t>
-      </w:r>
-      <w:r>
-        <w:t>the tests have to be written at some time, and by doing it first was able to save me time debugging.</w:t>
-      </w:r>
-    </w:p>
-    <w:p>
-      <w:r>
-        <w:t>Truffle provides an ability to run tests with the Truffle test command</w:t>
-      </w:r>
+        <w:t>Gas Cost</w:t>
+      </w:r>
+    </w:p>
+    <w:p>
+      <w:r>
+        <w:t>I will measure how well my system scales by measuring th</w:t>
+      </w:r>
+      <w:r>
+        <w:t xml:space="preserve">e gas cost of my functions, vs </w:t>
+      </w:r>
+      <w:r>
+        <w:t>several</w:t>
+      </w:r>
+      <w:r>
+        <w:t xml:space="preserve"> parameters</w:t>
+      </w:r>
+      <w:r>
+        <w:t xml:space="preserve">. To put the gas cost into perspective I will work out the USD value of one gas at the current time of writing. The median gas price is 5 </w:t>
+      </w:r>
+      <w:proofErr w:type="spellStart"/>
+      <w:r>
+        <w:t>gwei</w:t>
+      </w:r>
+      <w:proofErr w:type="spellEnd"/>
       <w:r>
         <w:t xml:space="preserve"> (</w:t>
-      </w:r>
-      <w:r>
-        <w:t>http://truffleframework.com/docs/getting_started/javascript-tests</w:t>
-      </w:r>
-      <w:r>
-        <w:t xml:space="preserve">) </w:t>
-      </w:r>
-      <w:r>
-        <w:t>.</w:t>
-      </w:r>
-      <w:r>
-        <w:t xml:space="preserve"> This</w:t>
-      </w:r>
-      <w:r>
-        <w:t xml:space="preserve"> allows you to create programs in JavaScript that </w:t>
-      </w:r>
-      <w:r>
-        <w:t>allow you to make assertion tests.</w:t>
-      </w:r>
-      <w:r>
-        <w:t xml:space="preserve"> For example here is my registration unit tests.</w:t>
-      </w:r>
-    </w:p>
-    <w:p>
-      <w:r>
-        <w:t>All functionality tests were passed in the final smart contract, and therefore I will conclude that all the functionality that was described in final design has been implemented.</w:t>
-      </w:r>
-    </w:p>
-    <w:p>
-      <w:pPr>
-        <w:rPr>
-          <w:u w:val="single"/>
-        </w:rPr>
-      </w:pPr>
-      <w:r>
-        <w:rPr>
-          <w:u w:val="single"/>
-        </w:rPr>
-        <w:t>Evaluation</w:t>
-      </w:r>
-    </w:p>
-    <w:p>
-      <w:r>
-        <w:t>The two ways I will evaluate my system is how well it scales, and how fair users believe my algorithms to be.</w:t>
-      </w:r>
-    </w:p>
-    <w:p>
-      <w:pPr>
-        <w:rPr>
-          <w:u w:val="single"/>
-        </w:rPr>
-      </w:pPr>
-      <w:r>
-        <w:rPr>
-          <w:u w:val="single"/>
-        </w:rPr>
-        <w:t>Gas Cost</w:t>
-      </w:r>
-    </w:p>
-    <w:p>
-      <w:r>
-        <w:t>I will measure how well my system scales by measuring th</w:t>
-      </w:r>
-      <w:r>
-        <w:t xml:space="preserve">e gas cost of my functions, vs </w:t>
-      </w:r>
-      <w:r>
-        <w:t>several</w:t>
-      </w:r>
-      <w:r>
-        <w:t xml:space="preserve"> parameters</w:t>
-      </w:r>
-      <w:r>
-        <w:t>. To put the gas cost into perspective I will work out the USD value of one gas at the current time of writing. The median gas price is 5 gwei (</w:t>
       </w:r>
       <w:hyperlink r:id="rId5" w:history="1">
         <w:r>
@@ -2220,22 +3148,43 @@
         </w:r>
       </w:hyperlink>
       <w:r>
-        <w:t xml:space="preserve">), 5 gwei is a unit of measurement for </w:t>
+        <w:t xml:space="preserve">), 5 </w:t>
+      </w:r>
+      <w:proofErr w:type="spellStart"/>
+      <w:r>
+        <w:t>gwei</w:t>
+      </w:r>
+      <w:proofErr w:type="spellEnd"/>
+      <w:r>
+        <w:t xml:space="preserve"> is a unit of measurement for </w:t>
       </w:r>
       <w:r>
         <w:t>0.000000005</w:t>
       </w:r>
       <w:r>
-        <w:t xml:space="preserve"> Ethereum. At the current cost of $704 this means one gas costs  </w:t>
+        <w:t xml:space="preserve"> Ethereum. At the current cost of $704 this means one gas </w:t>
+      </w:r>
+      <w:proofErr w:type="gramStart"/>
+      <w:r>
+        <w:t xml:space="preserve">costs  </w:t>
       </w:r>
       <w:r>
         <w:t>$</w:t>
       </w:r>
+      <w:proofErr w:type="gramEnd"/>
       <w:r>
         <w:t>0.00000352</w:t>
       </w:r>
       <w:r>
-        <w:t xml:space="preserve">. For example an average register function </w:t>
+        <w:t xml:space="preserve">. For </w:t>
+      </w:r>
+      <w:proofErr w:type="gramStart"/>
+      <w:r>
+        <w:t>example</w:t>
+      </w:r>
+      <w:proofErr w:type="gramEnd"/>
+      <w:r>
+        <w:t xml:space="preserve"> an average register function </w:t>
       </w:r>
       <w:r>
         <w:t>takes</w:t>
@@ -2264,7 +3213,6 @@
     </w:p>
     <w:p>
       <w:r>
-        <w:lastRenderedPageBreak/>
         <w:t>I will run each algorithm multiple times with random numbers and average the gas cost.</w:t>
       </w:r>
       <w:r>
@@ -2273,8 +3221,13 @@
       <w:r>
         <w:t xml:space="preserve">t </w:t>
       </w:r>
-      <w:r>
-        <w:t xml:space="preserve">lso I will not run functions which are not impacted by any parameters as this does not change how well my program scales. </w:t>
+      <w:proofErr w:type="spellStart"/>
+      <w:r>
+        <w:t>lso</w:t>
+      </w:r>
+      <w:proofErr w:type="spellEnd"/>
+      <w:r>
+        <w:t xml:space="preserve"> I will not run functions which are not impacted by any parameters as this does not change how well my program scales. </w:t>
       </w:r>
     </w:p>
     <w:p>
@@ -2295,7 +3248,15 @@
         <w:t xml:space="preserve">This has one parameter, the number of registered users. </w:t>
       </w:r>
       <w:r>
-        <w:t>I will graph the worst case situation, this is where no registration cost has a supermajority and therefore does not return a value until looping thr</w:t>
+        <w:t xml:space="preserve">I will graph the </w:t>
+      </w:r>
+      <w:proofErr w:type="gramStart"/>
+      <w:r>
+        <w:t>worst case</w:t>
+      </w:r>
+      <w:proofErr w:type="gramEnd"/>
+      <w:r>
+        <w:t xml:space="preserve"> situation, this is where no registration cost has a supermajority and therefore does not return a value until looping thr</w:t>
       </w:r>
       <w:r>
         <w:t>ough all the costs suggestions. This gave me this data.</w:t>
@@ -2338,7 +3299,15 @@
     </w:p>
     <w:p>
       <w:r>
-        <w:t>This should scale well as there should be a lot more votes than candidates. However there is no li</w:t>
+        <w:t xml:space="preserve">This should scale well as there should be a lot more votes than candidates. </w:t>
+      </w:r>
+      <w:proofErr w:type="gramStart"/>
+      <w:r>
+        <w:t>However</w:t>
+      </w:r>
+      <w:proofErr w:type="gramEnd"/>
+      <w:r>
+        <w:t xml:space="preserve"> there is no li</w:t>
       </w:r>
       <w:r>
         <w:t xml:space="preserve">mit on the number of candidates and so the number of candidates could be the number of registered users. One way this could be solved is by removing all candidates at the end who have received 0 votes. This should stop users who are applying to representatives to increase the gas cost of the voting algorithm. A problem with this </w:t>
@@ -2368,10 +3337,26 @@
         <w:t>This has five</w:t>
       </w:r>
       <w:r>
-        <w:t xml:space="preserve"> parameters number of representatives, number of sinks, coalition size factor, coalition size factor increase, and quota. </w:t>
-      </w:r>
-      <w:r>
-        <w:t>For all my scaling test I will set quota to a majority of the total weights and collation size factor increase to one.</w:t>
+        <w:t xml:space="preserve"> parameters number of representatives, number of sinks, coalition size factor, coalition size factor </w:t>
+      </w:r>
+      <w:proofErr w:type="gramStart"/>
+      <w:r>
+        <w:t>increase</w:t>
+      </w:r>
+      <w:proofErr w:type="gramEnd"/>
+      <w:r>
+        <w:t xml:space="preserve">, and quota. </w:t>
+      </w:r>
+      <w:r>
+        <w:t xml:space="preserve">For all my scaling test I will set quota to </w:t>
+      </w:r>
+      <w:proofErr w:type="gramStart"/>
+      <w:r>
+        <w:t>a majority of</w:t>
+      </w:r>
+      <w:proofErr w:type="gramEnd"/>
+      <w:r>
+        <w:t xml:space="preserve"> the total weights and collation size factor increase to one.</w:t>
       </w:r>
     </w:p>
     <w:p>
@@ -2426,6 +3411,7 @@
     </w:p>
     <w:p>
       <w:r>
+        <w:lastRenderedPageBreak/>
         <w:t xml:space="preserve">To measure fairness, I created a google forms questionnaire. It asked users to rank crisp flavours from 1 to 5. It then used </w:t>
       </w:r>
       <w:r>
@@ -2443,128 +3429,215 @@
     </w:p>
     <w:p>
       <w:r>
-        <w:t>The reason I choose to collect crisp flavour votes is that it is non sensitive data, that users would be able to quickly be able to answer and also because it’s a subject the users knows about, the user will care about the result and therefore be able to put how happy he is with the result.</w:t>
-      </w:r>
-    </w:p>
-    <w:p>
+        <w:t xml:space="preserve">The reason I choose to collect crisp flavour votes is that it is </w:t>
+      </w:r>
+      <w:proofErr w:type="gramStart"/>
+      <w:r>
+        <w:t>non sensitive</w:t>
+      </w:r>
+      <w:proofErr w:type="gramEnd"/>
+      <w:r>
+        <w:t xml:space="preserve"> data, that users would be able to quickly be able to answer and also because it’s a subject the users knows about, the user will care about the result and therefore be able to put how happy he is with the result.</w:t>
+      </w:r>
+    </w:p>
+    <w:p>
+      <w:r>
+        <w:t>I will take the total of all the Likert scales and divide by number of users. This is how fair I will evaluate my voting algorithm to be.</w:t>
+      </w:r>
+    </w:p>
+    <w:p>
+      <w:r>
+        <w:t xml:space="preserve">This was my </w:t>
+      </w:r>
+      <w:r>
+        <w:t>result.</w:t>
+      </w:r>
+    </w:p>
+    <w:p>
+      <w:pPr>
+        <w:rPr>
+          <w:u w:val="single"/>
+        </w:rPr>
+      </w:pPr>
+      <w:r>
+        <w:rPr>
+          <w:u w:val="single"/>
+        </w:rPr>
+        <w:t xml:space="preserve">Budget Algorithm </w:t>
+      </w:r>
+    </w:p>
+    <w:p>
+      <w:pPr>
+        <w:rPr>
+          <w:u w:val="single"/>
+        </w:rPr>
+      </w:pPr>
+      <w:r>
+        <w:rPr>
+          <w:u w:val="single"/>
+        </w:rPr>
+        <w:t>Conclusions</w:t>
+      </w:r>
+    </w:p>
+    <w:p>
+      <w:bookmarkStart w:id="1" w:name="_GoBack"/>
+      <w:r>
+        <w:t xml:space="preserve">The System produced solves the current problem with clubs, where all the money is collected and spent by one or a few people. This problem is made worse at university clubs, where is </w:t>
+      </w:r>
+      <w:proofErr w:type="spellStart"/>
+      <w:r>
+        <w:t>its</w:t>
+      </w:r>
+      <w:proofErr w:type="spellEnd"/>
+      <w:r>
+        <w:t xml:space="preserve"> likely that a </w:t>
+      </w:r>
+      <w:proofErr w:type="gramStart"/>
+      <w:r>
+        <w:t>first year</w:t>
+      </w:r>
+      <w:proofErr w:type="gramEnd"/>
+      <w:r>
+        <w:t xml:space="preserve"> student has never seen the club before and therefore has no trust in the club or its leadership. </w:t>
+      </w:r>
+    </w:p>
+    <w:p>
+      <w:r>
+        <w:t>My solution is a smart contract which is run on the Ethereum network. Users can register, vote and decide the budget by sending transactions to the contract. Users do not have to trust the integrity of the smart contract due to the Ethereum miners who validate every transaction.</w:t>
+      </w:r>
+    </w:p>
+    <w:p>
+      <w:r>
+        <w:t xml:space="preserve">One problem added was that due to the complete transparency, malicious users could use other </w:t>
+      </w:r>
+      <w:proofErr w:type="gramStart"/>
+      <w:r>
+        <w:t>users</w:t>
+      </w:r>
+      <w:proofErr w:type="gramEnd"/>
+      <w:r>
+        <w:t xml:space="preserve"> transaction to manipulate the result of </w:t>
+      </w:r>
+      <w:proofErr w:type="spellStart"/>
+      <w:r>
+        <w:t>a</w:t>
+      </w:r>
+      <w:proofErr w:type="spellEnd"/>
+      <w:r>
+        <w:t xml:space="preserve"> election or final budget. I had to choose between simple algorithms that could be easily manipulated and cheaply run or algorithms that were hard to manipulate but cost more to run. </w:t>
+      </w:r>
+      <w:r>
+        <w:t>I choose the second option, but tried to reduce the gas price as much as possible.</w:t>
+      </w:r>
+    </w:p>
+    <w:p>
+      <w:r>
+        <w:t xml:space="preserve">My system can scale well for users registering and voting. </w:t>
+      </w:r>
+      <w:proofErr w:type="gramStart"/>
+      <w:r>
+        <w:t>However</w:t>
+      </w:r>
+      <w:proofErr w:type="gramEnd"/>
+      <w:r>
+        <w:t xml:space="preserve"> number of representatives and candidates must be kept low (around 15) or the gas price starts to become too high.</w:t>
+      </w:r>
+      <w:r>
+        <w:t xml:space="preserve"> </w:t>
+      </w:r>
+      <w:proofErr w:type="gramStart"/>
+      <w:r>
+        <w:t>However</w:t>
+      </w:r>
+      <w:proofErr w:type="gramEnd"/>
+      <w:r>
+        <w:t xml:space="preserve"> for the last couple of months the gas to </w:t>
+      </w:r>
+      <w:proofErr w:type="spellStart"/>
+      <w:r>
+        <w:t>usd</w:t>
+      </w:r>
+      <w:proofErr w:type="spellEnd"/>
+      <w:r>
+        <w:t xml:space="preserve"> value has been trending down and so in the future may allow for more representatives.</w:t>
+      </w:r>
+    </w:p>
+    <w:p>
+      <w:r>
+        <w:t xml:space="preserve">I have also written a html and </w:t>
+      </w:r>
+      <w:proofErr w:type="spellStart"/>
+      <w:r>
+        <w:t>javascript</w:t>
+      </w:r>
+      <w:proofErr w:type="spellEnd"/>
+      <w:r>
+        <w:t xml:space="preserve"> interface for my smart contract. This allows users to interact with the smart contract without a command line. </w:t>
+      </w:r>
+    </w:p>
+    <w:bookmarkEnd w:id="1"/>
+    <w:p>
+      <w:pPr>
+        <w:rPr>
+          <w:u w:val="single"/>
+        </w:rPr>
+      </w:pPr>
+      <w:r>
+        <w:rPr>
+          <w:u w:val="single"/>
+        </w:rPr>
+        <w:t>Future Work</w:t>
+      </w:r>
+    </w:p>
+    <w:p>
+      <w:r>
+        <w:t>One problem with my current system, is the html interface, although functional and more accessible than the command line, is still very basic and is not easy to use.</w:t>
+      </w:r>
+    </w:p>
+    <w:p>
+      <w:r>
+        <w:t xml:space="preserve">Another part to add to the system is the ability to raise and distribute money during the year with a subset of users </w:t>
+      </w:r>
+      <w:proofErr w:type="spellStart"/>
+      <w:r>
+        <w:t>e.g</w:t>
+      </w:r>
+      <w:proofErr w:type="spellEnd"/>
+      <w:r>
+        <w:t xml:space="preserve"> some players in the team are going to a tournament. </w:t>
+      </w:r>
+      <w:r>
+        <w:t>Now</w:t>
+      </w:r>
+      <w:r>
+        <w:t xml:space="preserve"> all money is raised at the start of the year by everyone and then distributed</w:t>
+      </w:r>
+      <w:r>
+        <w:t xml:space="preserve"> to managers</w:t>
+      </w:r>
+      <w:r>
+        <w:t>.</w:t>
+      </w:r>
+    </w:p>
+    <w:p>
+      <w:r>
+        <w:t xml:space="preserve">Another addition would be a way to monitor the managers of the sinks. </w:t>
+      </w:r>
+      <w:r>
+        <w:t xml:space="preserve">Instead of the all the money being sent to the managers, managers would have to start a vote (maybe only among </w:t>
+      </w:r>
       <w:r>
         <w:lastRenderedPageBreak/>
-        <w:t>I will take the total of all the Likert scales and divide by number of users. This is how fair I will evaluate my voting algorithm to be.</w:t>
-      </w:r>
-    </w:p>
-    <w:p>
-      <w:r>
-        <w:t xml:space="preserve">This was my </w:t>
-      </w:r>
-      <w:r>
-        <w:t>result.</w:t>
-      </w:r>
-    </w:p>
-    <w:p>
-      <w:pPr>
-        <w:rPr>
-          <w:u w:val="single"/>
-        </w:rPr>
-      </w:pPr>
-      <w:r>
-        <w:rPr>
-          <w:u w:val="single"/>
-        </w:rPr>
-        <w:t xml:space="preserve">Budget Algorithm </w:t>
-      </w:r>
-    </w:p>
-    <w:p>
-      <w:pPr>
-        <w:rPr>
-          <w:u w:val="single"/>
-        </w:rPr>
-      </w:pPr>
-      <w:r>
-        <w:rPr>
-          <w:u w:val="single"/>
-        </w:rPr>
-        <w:t>Conclusions</w:t>
-      </w:r>
-    </w:p>
-    <w:p>
-      <w:r>
-        <w:t xml:space="preserve">The System produced solves the current problem with clubs, where all the money is collected and spent by one or a few people. This problem is made worse at university clubs, where is its likely that a first year student has never seen the club before and therefore has no trust in the club or its leadership. </w:t>
-      </w:r>
-    </w:p>
-    <w:p>
-      <w:r>
-        <w:t>My solution is a smart contract which is run on the Ethereum network. Users can register, vote and decide the budget by sending transactions to the contract. Users do not have to trust the integrity of the smart contract due to the Ethereum miners who validate every transaction.</w:t>
-      </w:r>
-    </w:p>
-    <w:p>
-      <w:r>
-        <w:t xml:space="preserve">One problem added was that due to the complete transparency, malicious users could use other users transaction to manipulate the result of a election or final budget. I had to choose between simple algorithms that could be easily manipulated and cheaply run or algorithms that were hard to manipulate but cost more to run. </w:t>
-      </w:r>
-      <w:r>
-        <w:t>I choose the second option, but tried to reduce the gas price as much as possible.</w:t>
-      </w:r>
-    </w:p>
-    <w:p>
-      <w:r>
-        <w:t>My system can scale well for users registering and voting. However number of representatives and candidates must be kept low (around 15) or the gas price starts to become too high.</w:t>
-      </w:r>
-      <w:r>
-        <w:t xml:space="preserve"> However for the last couple of months the gas to usd value has been trending down and so in the future may allow for more representatives.</w:t>
-      </w:r>
-    </w:p>
-    <w:p>
-      <w:r>
-        <w:t xml:space="preserve">I have also written a html and javascript interface for my smart contract. This allows users to interact with the smart contract without a command line. </w:t>
-      </w:r>
-    </w:p>
-    <w:p>
-      <w:pPr>
-        <w:rPr>
-          <w:u w:val="single"/>
-        </w:rPr>
-      </w:pPr>
-      <w:r>
-        <w:rPr>
-          <w:u w:val="single"/>
-        </w:rPr>
-        <w:t>Future Work</w:t>
-      </w:r>
-    </w:p>
-    <w:p>
-      <w:r>
-        <w:t>One problem with my current system, is the html interface, although functional and more accessible than the command line, is still very basic and is not easy to use.</w:t>
-      </w:r>
-    </w:p>
-    <w:p>
-      <w:r>
-        <w:t xml:space="preserve">Another part to add to the system is the ability to raise and distribute money during the year with a subset of users e.g some players in the team are going to a tournament. </w:t>
-      </w:r>
-      <w:r>
-        <w:t>Now</w:t>
-      </w:r>
-      <w:r>
-        <w:t xml:space="preserve"> all money is raised at the start of the year by everyone and then distributed</w:t>
-      </w:r>
-      <w:r>
-        <w:t xml:space="preserve"> to managers</w:t>
-      </w:r>
-      <w:r>
-        <w:t>.</w:t>
-      </w:r>
-    </w:p>
-    <w:p>
-      <w:r>
-        <w:t xml:space="preserve">Another addition would be a way to monitor the managers of the sinks. </w:t>
-      </w:r>
-      <w:r>
-        <w:t xml:space="preserve">Instead of the all the money being sent to the managers, managers would have to start a vote (maybe only among representatives), and ask for a certain amount </w:t>
+        <w:t xml:space="preserve">representatives), and ask for a certain amount </w:t>
       </w:r>
       <w:r>
         <w:t xml:space="preserve">of money for some task. </w:t>
       </w:r>
+      <w:proofErr w:type="gramStart"/>
       <w:r>
         <w:t>At the moment</w:t>
       </w:r>
+      <w:proofErr w:type="gramEnd"/>
       <w:r>
         <w:t xml:space="preserve"> managers could get the money at the start of the year and just leave.</w:t>
       </w:r>
@@ -2578,17 +3651,21 @@
       </w:r>
     </w:p>
     <w:p>
-      <w:r>
-        <w:t xml:space="preserve">Also if the second order Copeland algorithm or my budgeting algorithm can be verified in less time than it takes to solve, then the system can scale much better and use a lot less gas. Then users read the input, solve it on their computers, and upload the correct result to the smart contract. The smart </w:t>
-      </w:r>
-      <w:r>
-        <w:lastRenderedPageBreak/>
-        <w:t>contract can then verify the result and if it passes, set the result</w:t>
-      </w:r>
-      <w:bookmarkStart w:id="1" w:name="_GoBack"/>
-      <w:bookmarkEnd w:id="1"/>
-      <w:r>
-        <w:t>. However I do not know if this is possible for either of the algorithms</w:t>
+      <w:proofErr w:type="gramStart"/>
+      <w:r>
+        <w:t>Also</w:t>
+      </w:r>
+      <w:proofErr w:type="gramEnd"/>
+      <w:r>
+        <w:t xml:space="preserve"> if the second order Copeland algorithm or my budgeting algorithm can be verified in less time than it takes to solve, then the system can scale much better and use a lot less gas. Then users read the input, solve it on their computers, and upload the correct result to the smart contract. The smart contract can then verify the result and if it passes, set the result. </w:t>
+      </w:r>
+      <w:proofErr w:type="gramStart"/>
+      <w:r>
+        <w:t>However</w:t>
+      </w:r>
+      <w:proofErr w:type="gramEnd"/>
+      <w:r>
+        <w:t xml:space="preserve"> I do not know if this is possible for either of the algorithms</w:t>
       </w:r>
     </w:p>
     <w:p/>
@@ -3003,6 +4080,7 @@
   <w:style w:type="character" w:default="1" w:styleId="DefaultParagraphFont">
     <w:name w:val="Default Paragraph Font"/>
     <w:uiPriority w:val="1"/>
+    <w:semiHidden/>
     <w:unhideWhenUsed/>
   </w:style>
   <w:style w:type="table" w:default="1" w:styleId="TableNormal">
@@ -3371,7 +4449,7 @@
 </file>
 
 <file path=customXml/itemProps1.xml><?xml version="1.0" encoding="utf-8"?>
-<ds:datastoreItem xmlns:ds="http://schemas.openxmlformats.org/officeDocument/2006/customXml" ds:itemID="{44CC3AAA-F3F6-4123-9B77-DBC8D00DD51F}">
+<ds:datastoreItem xmlns:ds="http://schemas.openxmlformats.org/officeDocument/2006/customXml" ds:itemID="{8EB233A6-487E-414C-B772-8109829C89BF}">
   <ds:schemaRefs>
     <ds:schemaRef ds:uri="http://schemas.openxmlformats.org/officeDocument/2006/bibliography"/>
   </ds:schemaRefs>

</xml_diff>

<commit_message>
make conclusion a little better
</commit_message>
<xml_diff>
--- a/Report/report words.docx
+++ b/Report/report words.docx
@@ -9,6 +9,8 @@
           <w:u w:val="single"/>
         </w:rPr>
       </w:pPr>
+      <w:bookmarkStart w:id="0" w:name="_GoBack"/>
+      <w:bookmarkEnd w:id="0"/>
       <w:r>
         <w:rPr>
           <w:rFonts w:cstheme="minorHAnsi"/>
@@ -45,7 +47,35 @@
         <w:rPr>
           <w:rFonts w:cstheme="minorHAnsi"/>
         </w:rPr>
-        <w:t>blockchain to provide a trustless environment to collect and allocate money.  It will also use multi agent system algorithms to speed up and rationalise the method of choosing representatives and deciding budgets. By combining multi agent systems and blockchain, users will be able to agree to the algorithms before hand and trust that they will be carried out accurately. The project will also look at the cost of running the algorithms and make sure it can scale with the number of representatives</w:t>
+        <w:t xml:space="preserve">blockchain to provide a </w:t>
+      </w:r>
+      <w:proofErr w:type="spellStart"/>
+      <w:r>
+        <w:rPr>
+          <w:rFonts w:cstheme="minorHAnsi"/>
+        </w:rPr>
+        <w:t>trustless</w:t>
+      </w:r>
+      <w:proofErr w:type="spellEnd"/>
+      <w:r>
+        <w:rPr>
+          <w:rFonts w:cstheme="minorHAnsi"/>
+        </w:rPr>
+        <w:t xml:space="preserve"> environment to collect and allocate money.  It will also use multi agent system algorithms to speed up and rationalise the method of choosing representatives and deciding budgets. By combining multi agent systems and blockchain, users will be able to agree to the algorithms </w:t>
+      </w:r>
+      <w:proofErr w:type="spellStart"/>
+      <w:r>
+        <w:rPr>
+          <w:rFonts w:cstheme="minorHAnsi"/>
+        </w:rPr>
+        <w:t>before hand</w:t>
+      </w:r>
+      <w:proofErr w:type="spellEnd"/>
+      <w:r>
+        <w:rPr>
+          <w:rFonts w:cstheme="minorHAnsi"/>
+        </w:rPr>
+        <w:t xml:space="preserve"> and trust that they will be carried out accurately. The project will also look at the cost of running the algorithms and make sure it can scale with the number of representatives</w:t>
       </w:r>
       <w:r>
         <w:rPr>
@@ -371,7 +401,21 @@
         <w:rPr>
           <w:rFonts w:cstheme="minorHAnsi"/>
         </w:rPr>
-        <w:t>Another problem is that current systems run on private servers and databases, and therefore users can not trust that the owners of the systems are not manipulating the data.</w:t>
+        <w:t xml:space="preserve">Another problem is that current systems run on private servers and databases, and therefore users </w:t>
+      </w:r>
+      <w:proofErr w:type="spellStart"/>
+      <w:r>
+        <w:rPr>
+          <w:rFonts w:cstheme="minorHAnsi"/>
+        </w:rPr>
+        <w:t>can not</w:t>
+      </w:r>
+      <w:proofErr w:type="spellEnd"/>
+      <w:r>
+        <w:rPr>
+          <w:rFonts w:cstheme="minorHAnsi"/>
+        </w:rPr>
+        <w:t xml:space="preserve"> trust that the owners of the systems are not manipulating the data.</w:t>
       </w:r>
       <w:r>
         <w:rPr>
@@ -904,13 +948,41 @@
         <w:rPr>
           <w:rFonts w:cstheme="minorHAnsi"/>
         </w:rPr>
-        <w:t>has a ledger of account values. It then receives a transaction e.g send 50 bitcoin from Alice to Bob. If Alice has 50 bitcoin the next state is the same ledger but 50 bitcoin subtracted from Alice and 50 more in bob’s account.</w:t>
-      </w:r>
-      <w:r>
-        <w:rPr>
-          <w:rFonts w:cstheme="minorHAnsi"/>
-        </w:rPr>
-        <w:t xml:space="preserve"> Else it transitions to a error.</w:t>
+        <w:t xml:space="preserve">has a ledger of account values. It then receives a transaction </w:t>
+      </w:r>
+      <w:proofErr w:type="spellStart"/>
+      <w:r>
+        <w:rPr>
+          <w:rFonts w:cstheme="minorHAnsi"/>
+        </w:rPr>
+        <w:t>e.g</w:t>
+      </w:r>
+      <w:proofErr w:type="spellEnd"/>
+      <w:r>
+        <w:rPr>
+          <w:rFonts w:cstheme="minorHAnsi"/>
+        </w:rPr>
+        <w:t xml:space="preserve"> send 50 bitcoin from Alice to Bob. If Alice has 50 bitcoin the next state is the same ledger but 50 bitcoin subtracted from Alice and 50 more in bob’s account.</w:t>
+      </w:r>
+      <w:r>
+        <w:rPr>
+          <w:rFonts w:cstheme="minorHAnsi"/>
+        </w:rPr>
+        <w:t xml:space="preserve"> Else it transitions to </w:t>
+      </w:r>
+      <w:proofErr w:type="spellStart"/>
+      <w:r>
+        <w:rPr>
+          <w:rFonts w:cstheme="minorHAnsi"/>
+        </w:rPr>
+        <w:t>a</w:t>
+      </w:r>
+      <w:proofErr w:type="spellEnd"/>
+      <w:r>
+        <w:rPr>
+          <w:rFonts w:cstheme="minorHAnsi"/>
+        </w:rPr>
+        <w:t xml:space="preserve"> error.</w:t>
       </w:r>
       <w:r>
         <w:rPr>
@@ -1043,7 +1115,43 @@
           <w:color w:val="222222"/>
           <w:shd w:val="clear" w:color="auto" w:fill="FFFFFF"/>
         </w:rPr>
-        <w:t>Bitcoin can make basic smart contracts but has major limitations. First, it is not turning complete, for example loops can not be implemented. Another problem is a lack of state, bitcoin is either in or not in a users account.</w:t>
+        <w:t xml:space="preserve">Bitcoin can make basic smart contracts but has major limitations. First, it is not turning complete, for example loops </w:t>
+      </w:r>
+      <w:proofErr w:type="spellStart"/>
+      <w:r>
+        <w:rPr>
+          <w:rFonts w:cstheme="minorHAnsi"/>
+          <w:color w:val="222222"/>
+          <w:shd w:val="clear" w:color="auto" w:fill="FFFFFF"/>
+        </w:rPr>
+        <w:t>can not</w:t>
+      </w:r>
+      <w:proofErr w:type="spellEnd"/>
+      <w:r>
+        <w:rPr>
+          <w:rFonts w:cstheme="minorHAnsi"/>
+          <w:color w:val="222222"/>
+          <w:shd w:val="clear" w:color="auto" w:fill="FFFFFF"/>
+        </w:rPr>
+        <w:t xml:space="preserve"> be implemented. Another problem is a lack of state, bitcoin is either in or not in </w:t>
+      </w:r>
+      <w:proofErr w:type="spellStart"/>
+      <w:r>
+        <w:rPr>
+          <w:rFonts w:cstheme="minorHAnsi"/>
+          <w:color w:val="222222"/>
+          <w:shd w:val="clear" w:color="auto" w:fill="FFFFFF"/>
+        </w:rPr>
+        <w:t>a users</w:t>
+      </w:r>
+      <w:proofErr w:type="spellEnd"/>
+      <w:r>
+        <w:rPr>
+          <w:rFonts w:cstheme="minorHAnsi"/>
+          <w:color w:val="222222"/>
+          <w:shd w:val="clear" w:color="auto" w:fill="FFFFFF"/>
+        </w:rPr>
+        <w:t xml:space="preserve"> account.</w:t>
       </w:r>
     </w:p>
     <w:p>
@@ -1193,7 +1301,49 @@
         <w:rPr>
           <w:rFonts w:cstheme="minorHAnsi"/>
         </w:rPr>
-        <w:t>I will use coinmarketcap over trading sites like coinbase as coinmarketcap uses a weighted average and is therefore more reliable.</w:t>
+        <w:t xml:space="preserve">I will use </w:t>
+      </w:r>
+      <w:proofErr w:type="spellStart"/>
+      <w:r>
+        <w:rPr>
+          <w:rFonts w:cstheme="minorHAnsi"/>
+        </w:rPr>
+        <w:t>coinmarketcap</w:t>
+      </w:r>
+      <w:proofErr w:type="spellEnd"/>
+      <w:r>
+        <w:rPr>
+          <w:rFonts w:cstheme="minorHAnsi"/>
+        </w:rPr>
+        <w:t xml:space="preserve"> over trading sites like </w:t>
+      </w:r>
+      <w:proofErr w:type="spellStart"/>
+      <w:r>
+        <w:rPr>
+          <w:rFonts w:cstheme="minorHAnsi"/>
+        </w:rPr>
+        <w:t>coinbase</w:t>
+      </w:r>
+      <w:proofErr w:type="spellEnd"/>
+      <w:r>
+        <w:rPr>
+          <w:rFonts w:cstheme="minorHAnsi"/>
+        </w:rPr>
+        <w:t xml:space="preserve"> as </w:t>
+      </w:r>
+      <w:proofErr w:type="spellStart"/>
+      <w:r>
+        <w:rPr>
+          <w:rFonts w:cstheme="minorHAnsi"/>
+        </w:rPr>
+        <w:t>coinmarketcap</w:t>
+      </w:r>
+      <w:proofErr w:type="spellEnd"/>
+      <w:r>
+        <w:rPr>
+          <w:rFonts w:cstheme="minorHAnsi"/>
+        </w:rPr>
+        <w:t xml:space="preserve"> uses a weighted average and is therefore more reliable.</w:t>
       </w:r>
     </w:p>
     <w:p>
@@ -1252,14 +1402,14 @@
         </w:rPr>
         <w:t xml:space="preserve">I will compare the use of a </w:t>
       </w:r>
-      <w:bookmarkStart w:id="0" w:name="_Hlk511574380"/>
+      <w:bookmarkStart w:id="1" w:name="_Hlk511574380"/>
       <w:r>
         <w:rPr>
           <w:rFonts w:cstheme="minorHAnsi"/>
         </w:rPr>
         <w:t>Clubs and Charites Account</w:t>
       </w:r>
-      <w:bookmarkEnd w:id="0"/>
+      <w:bookmarkEnd w:id="1"/>
       <w:r>
         <w:rPr>
           <w:rFonts w:cstheme="minorHAnsi"/>
@@ -1840,7 +1990,21 @@
         <w:rPr>
           <w:rFonts w:cstheme="minorHAnsi"/>
         </w:rPr>
-        <w:t xml:space="preserve"> Another problem is that although the registration is legally non repudiable, a member would have to take the club to small claims to enforce it. Lastly the account is viewable by the signatories, therefore a regular member can not confirm how much money has been gathered and where it has </w:t>
+        <w:t xml:space="preserve"> Another problem is that although the registration is legally non repudiable, a member would have to take the club to small claims to enforce it. Lastly the account is viewable by the signatories, therefore a regular member </w:t>
+      </w:r>
+      <w:proofErr w:type="spellStart"/>
+      <w:r>
+        <w:rPr>
+          <w:rFonts w:cstheme="minorHAnsi"/>
+        </w:rPr>
+        <w:t>can not</w:t>
+      </w:r>
+      <w:proofErr w:type="spellEnd"/>
+      <w:r>
+        <w:rPr>
+          <w:rFonts w:cstheme="minorHAnsi"/>
+        </w:rPr>
+        <w:t xml:space="preserve"> confirm how much money has been gathered and where it has </w:t>
       </w:r>
       <w:r>
         <w:rPr>
@@ -1878,7 +2042,21 @@
         <w:rPr>
           <w:rFonts w:cstheme="minorHAnsi"/>
         </w:rPr>
-        <w:t xml:space="preserve"> Also to monitor the Gas Price (cost miners are changing to run a instruction) which this</w:t>
+        <w:t xml:space="preserve"> Also to monitor the Gas Price (cost miners are changing to run </w:t>
+      </w:r>
+      <w:proofErr w:type="spellStart"/>
+      <w:r>
+        <w:rPr>
+          <w:rFonts w:cstheme="minorHAnsi"/>
+        </w:rPr>
+        <w:t>a</w:t>
+      </w:r>
+      <w:proofErr w:type="spellEnd"/>
+      <w:r>
+        <w:rPr>
+          <w:rFonts w:cstheme="minorHAnsi"/>
+        </w:rPr>
+        <w:t xml:space="preserve"> instruction) which this</w:t>
       </w:r>
       <w:r>
         <w:rPr>
@@ -1912,7 +2090,21 @@
         <w:rPr>
           <w:rFonts w:cstheme="minorHAnsi"/>
         </w:rPr>
-        <w:t>A feature of blockchain is all data stored on it is publicly visible. Therefore, thought must be put into how much data is stored about each user. At minimum we must store the registered users public address. However storing only the users address will make it so communication and accountability is hindered, as a public address is long and non memorable, and will make it hard to see who said and did what. I decided that storing the address and name was the best compromise.</w:t>
+        <w:t xml:space="preserve">A feature of blockchain is all data stored on it is publicly visible. Therefore, thought must be put into how much data is stored about each user. At minimum we must store the registered users public address. However storing only the users address will make it so communication and accountability is hindered, as a public address is long and </w:t>
+      </w:r>
+      <w:proofErr w:type="spellStart"/>
+      <w:r>
+        <w:rPr>
+          <w:rFonts w:cstheme="minorHAnsi"/>
+        </w:rPr>
+        <w:t>non memorable</w:t>
+      </w:r>
+      <w:proofErr w:type="spellEnd"/>
+      <w:r>
+        <w:rPr>
+          <w:rFonts w:cstheme="minorHAnsi"/>
+        </w:rPr>
+        <w:t>, and will make it hard to see who said and did what. I decided that storing the address and name was the best compromise.</w:t>
       </w:r>
       <w:r>
         <w:rPr>
@@ -1986,11 +2178,19 @@
                 <w:rFonts w:cstheme="minorHAnsi"/>
               </w:rPr>
             </w:pPr>
+            <w:proofErr w:type="spellStart"/>
             <w:r>
               <w:rPr>
                 <w:rFonts w:cstheme="minorHAnsi"/>
               </w:rPr>
-              <w:t>Borda Count</w:t>
+              <w:t>Borda</w:t>
+            </w:r>
+            <w:proofErr w:type="spellEnd"/>
+            <w:r>
+              <w:rPr>
+                <w:rFonts w:cstheme="minorHAnsi"/>
+              </w:rPr>
+              <w:t xml:space="preserve"> Count</w:t>
             </w:r>
           </w:p>
         </w:tc>
@@ -2004,12 +2204,6 @@
                 <w:rFonts w:cstheme="minorHAnsi"/>
               </w:rPr>
             </w:pPr>
-            <w:r>
-              <w:rPr>
-                <w:rFonts w:cstheme="minorHAnsi"/>
-              </w:rPr>
-              <w:t xml:space="preserve">First Order Copeland </w:t>
-            </w:r>
           </w:p>
         </w:tc>
         <w:tc>
@@ -2090,6 +2284,12 @@
                 <w:rFonts w:cstheme="minorHAnsi"/>
               </w:rPr>
             </w:pPr>
+            <w:r>
+              <w:rPr>
+                <w:rFonts w:cstheme="minorHAnsi"/>
+              </w:rPr>
+              <w:t>No</w:t>
+            </w:r>
           </w:p>
         </w:tc>
         <w:tc>
@@ -2102,12 +2302,6 @@
                 <w:rFonts w:cstheme="minorHAnsi"/>
               </w:rPr>
             </w:pPr>
-            <w:r>
-              <w:rPr>
-                <w:rFonts w:cstheme="minorHAnsi"/>
-              </w:rPr>
-              <w:t>Yes</w:t>
-            </w:r>
           </w:p>
         </w:tc>
         <w:tc>
@@ -2188,6 +2382,12 @@
                 <w:rFonts w:cstheme="minorHAnsi"/>
               </w:rPr>
             </w:pPr>
+            <w:r>
+              <w:rPr>
+                <w:rFonts w:cstheme="minorHAnsi"/>
+              </w:rPr>
+              <w:t>Yes</w:t>
+            </w:r>
           </w:p>
         </w:tc>
         <w:tc>
@@ -2200,12 +2400,6 @@
                 <w:rFonts w:cstheme="minorHAnsi"/>
               </w:rPr>
             </w:pPr>
-            <w:r>
-              <w:rPr>
-                <w:rFonts w:cstheme="minorHAnsi"/>
-              </w:rPr>
-              <w:t>No</w:t>
-            </w:r>
           </w:p>
         </w:tc>
         <w:tc>
@@ -2286,6 +2480,12 @@
                 <w:rFonts w:cstheme="minorHAnsi"/>
               </w:rPr>
             </w:pPr>
+            <w:r>
+              <w:rPr>
+                <w:rFonts w:cstheme="minorHAnsi"/>
+              </w:rPr>
+              <w:t>Yes</w:t>
+            </w:r>
           </w:p>
         </w:tc>
         <w:tc>
@@ -2378,6 +2578,12 @@
                 <w:rFonts w:cstheme="minorHAnsi"/>
               </w:rPr>
             </w:pPr>
+            <w:r>
+              <w:rPr>
+                <w:rFonts w:cstheme="minorHAnsi"/>
+              </w:rPr>
+              <w:t>Yes</w:t>
+            </w:r>
           </w:p>
         </w:tc>
         <w:tc>
@@ -2470,6 +2676,12 @@
                 <w:rFonts w:cstheme="minorHAnsi"/>
               </w:rPr>
             </w:pPr>
+            <w:r>
+              <w:rPr>
+                <w:rFonts w:cstheme="minorHAnsi"/>
+              </w:rPr>
+              <w:t>K</w:t>
+            </w:r>
           </w:p>
         </w:tc>
         <w:tc>
@@ -2565,6 +2777,12 @@
                 <w:rFonts w:cstheme="minorHAnsi"/>
               </w:rPr>
             </w:pPr>
+            <w:r>
+              <w:rPr>
+                <w:rFonts w:cstheme="minorHAnsi"/>
+              </w:rPr>
+              <w:t>K</w:t>
+            </w:r>
           </w:p>
         </w:tc>
         <w:tc>
@@ -2723,7 +2941,21 @@
         <w:rPr>
           <w:rFonts w:cstheme="minorHAnsi"/>
         </w:rPr>
-        <w:t xml:space="preserve">An important design decision, is how many representatives should be elected. The trade off is between the system being more representative and the system being cheaper to run. Because the voting algorithm compares each candidate in a pair wise election, the gas cost is exponential to the number of representatives. </w:t>
+        <w:t xml:space="preserve">An important design decision, is how many representatives should be elected. The </w:t>
+      </w:r>
+      <w:proofErr w:type="spellStart"/>
+      <w:r>
+        <w:rPr>
+          <w:rFonts w:cstheme="minorHAnsi"/>
+        </w:rPr>
+        <w:t>trade off</w:t>
+      </w:r>
+      <w:proofErr w:type="spellEnd"/>
+      <w:r>
+        <w:rPr>
+          <w:rFonts w:cstheme="minorHAnsi"/>
+        </w:rPr>
+        <w:t xml:space="preserve"> is between the system being more representative and the system being cheaper to run. Because the voting algorithm compares each candidate in a pair wise election, the gas cost is exponential to the number of representatives. </w:t>
       </w:r>
       <w:r>
         <w:rPr>
@@ -2970,7 +3202,21 @@
         <w:rPr>
           <w:rFonts w:cstheme="minorHAnsi"/>
         </w:rPr>
-        <w:t>. This solves the problem of a representative submitting a extreme budget</w:t>
+        <w:t xml:space="preserve">. This solves the problem of a representative submitting </w:t>
+      </w:r>
+      <w:proofErr w:type="spellStart"/>
+      <w:r>
+        <w:rPr>
+          <w:rFonts w:cstheme="minorHAnsi"/>
+        </w:rPr>
+        <w:t>a</w:t>
+      </w:r>
+      <w:proofErr w:type="spellEnd"/>
+      <w:r>
+        <w:rPr>
+          <w:rFonts w:cstheme="minorHAnsi"/>
+        </w:rPr>
+        <w:t xml:space="preserve"> extreme budget</w:t>
       </w:r>
       <w:r>
         <w:rPr>
@@ -3104,7 +3350,21 @@
         <w:rPr>
           <w:rFonts w:cstheme="minorHAnsi"/>
         </w:rPr>
-        <w:t>sult in a more balanced budget. One problem with both of these solutions is that it could lead to a infinite loop and never end, however the joining coalitions method resulted in a lot less of them. Therefore I will use that method.</w:t>
+        <w:t xml:space="preserve">sult in a more balanced budget. One problem with both of these solutions is that it could lead to </w:t>
+      </w:r>
+      <w:proofErr w:type="spellStart"/>
+      <w:r>
+        <w:rPr>
+          <w:rFonts w:cstheme="minorHAnsi"/>
+        </w:rPr>
+        <w:t>a</w:t>
+      </w:r>
+      <w:proofErr w:type="spellEnd"/>
+      <w:r>
+        <w:rPr>
+          <w:rFonts w:cstheme="minorHAnsi"/>
+        </w:rPr>
+        <w:t xml:space="preserve"> infinite loop and never end, however the joining coalitions method resulted in a lot less of them. Therefore I will use that method.</w:t>
       </w:r>
       <w:r>
         <w:rPr>
@@ -3176,20 +3436,48 @@
         <w:rPr>
           <w:rFonts w:cstheme="minorHAnsi"/>
         </w:rPr>
-        <w:t xml:space="preserve"> and therefore this website should be used as a template. Also the website functions need be easy to copy and therefore I need to split my html and javascript code. </w:t>
-      </w:r>
-    </w:p>
-    <w:p>
-      <w:pPr>
-        <w:rPr>
-          <w:rFonts w:cstheme="minorHAnsi"/>
-        </w:rPr>
-      </w:pPr>
-      <w:r>
-        <w:rPr>
-          <w:rFonts w:cstheme="minorHAnsi"/>
-        </w:rPr>
-        <w:t>The website will allow users to connect their account with metamask. It will then allow them to run all the public function</w:t>
+        <w:t xml:space="preserve"> and therefore this website should be used as a template. Also the website functions need be easy to copy and therefore I need to split my html and </w:t>
+      </w:r>
+      <w:proofErr w:type="spellStart"/>
+      <w:r>
+        <w:rPr>
+          <w:rFonts w:cstheme="minorHAnsi"/>
+        </w:rPr>
+        <w:t>javascript</w:t>
+      </w:r>
+      <w:proofErr w:type="spellEnd"/>
+      <w:r>
+        <w:rPr>
+          <w:rFonts w:cstheme="minorHAnsi"/>
+        </w:rPr>
+        <w:t xml:space="preserve"> code. </w:t>
+      </w:r>
+    </w:p>
+    <w:p>
+      <w:pPr>
+        <w:rPr>
+          <w:rFonts w:cstheme="minorHAnsi"/>
+        </w:rPr>
+      </w:pPr>
+      <w:r>
+        <w:rPr>
+          <w:rFonts w:cstheme="minorHAnsi"/>
+        </w:rPr>
+        <w:t xml:space="preserve">The website will allow users to connect their account with </w:t>
+      </w:r>
+      <w:proofErr w:type="spellStart"/>
+      <w:r>
+        <w:rPr>
+          <w:rFonts w:cstheme="minorHAnsi"/>
+        </w:rPr>
+        <w:t>metamask</w:t>
+      </w:r>
+      <w:proofErr w:type="spellEnd"/>
+      <w:r>
+        <w:rPr>
+          <w:rFonts w:cstheme="minorHAnsi"/>
+        </w:rPr>
+        <w:t>. It will then allow them to run all the public function</w:t>
       </w:r>
       <w:r>
         <w:rPr>
@@ -3225,7 +3513,21 @@
         <w:rPr>
           <w:rFonts w:cstheme="minorHAnsi"/>
         </w:rPr>
-        <w:t xml:space="preserve"> will have a ability to message and read messages.</w:t>
+        <w:t xml:space="preserve"> will have </w:t>
+      </w:r>
+      <w:proofErr w:type="spellStart"/>
+      <w:r>
+        <w:rPr>
+          <w:rFonts w:cstheme="minorHAnsi"/>
+        </w:rPr>
+        <w:t>a</w:t>
+      </w:r>
+      <w:proofErr w:type="spellEnd"/>
+      <w:r>
+        <w:rPr>
+          <w:rFonts w:cstheme="minorHAnsi"/>
+        </w:rPr>
+        <w:t xml:space="preserve"> ability to message and read messages.</w:t>
       </w:r>
     </w:p>
     <w:p>
@@ -3286,14 +3588,42 @@
         <w:rPr>
           <w:rFonts w:cstheme="minorHAnsi"/>
         </w:rPr>
-        <w:t xml:space="preserve">making sure to deploy in in the deploy_contracts.js, you could then run truffle compile to create .json build files which contains </w:t>
+        <w:t>making sure to deploy in in the deploy_contracts.js, you could then run truffle compile to create .</w:t>
+      </w:r>
+      <w:proofErr w:type="spellStart"/>
+      <w:r>
+        <w:rPr>
+          <w:rFonts w:cstheme="minorHAnsi"/>
+        </w:rPr>
+        <w:t>json</w:t>
+      </w:r>
+      <w:proofErr w:type="spellEnd"/>
+      <w:r>
+        <w:rPr>
+          <w:rFonts w:cstheme="minorHAnsi"/>
+        </w:rPr>
+        <w:t xml:space="preserve"> build files which contains </w:t>
       </w:r>
       <w:r>
         <w:rPr>
           <w:rFonts w:cstheme="minorHAnsi"/>
         </w:rPr>
         <w:lastRenderedPageBreak/>
-        <w:t xml:space="preserve">fields such as the abi. This could then be deployed to the “real” blockchain, however while in development, Truffle has a tool develop, which allows you to write to deploy the smart contract to a local network. It also provides several addresses preloaded with Ethereum, this allows me to test my program without having to pay any money.  </w:t>
+        <w:t xml:space="preserve">fields such as the </w:t>
+      </w:r>
+      <w:proofErr w:type="spellStart"/>
+      <w:r>
+        <w:rPr>
+          <w:rFonts w:cstheme="minorHAnsi"/>
+        </w:rPr>
+        <w:t>abi</w:t>
+      </w:r>
+      <w:proofErr w:type="spellEnd"/>
+      <w:r>
+        <w:rPr>
+          <w:rFonts w:cstheme="minorHAnsi"/>
+        </w:rPr>
+        <w:t xml:space="preserve">. This could then be deployed to the “real” blockchain, however while in development, Truffle has a tool develop, which allows you to write to deploy the smart contract to a local network. It also provides several addresses preloaded with Ethereum, this allows me to test my program without having to pay any money.  </w:t>
       </w:r>
     </w:p>
     <w:p>
@@ -3321,32 +3651,172 @@
         <w:rPr>
           <w:rFonts w:cstheme="minorHAnsi"/>
         </w:rPr>
-        <w:t xml:space="preserve">I decided to split my Club smart contract into three, RegistrationClub, VotingClub and BudgetClub. With BudgetClub inheriting from VotingClub and VotingClub </w:t>
-      </w:r>
-      <w:r>
-        <w:rPr>
-          <w:rFonts w:cstheme="minorHAnsi"/>
-        </w:rPr>
-        <w:t>inheriting from RegistrationClub. The first reason this was done was to increase readability. Another reason is that I want to make it easier for developers to adapt my smart contract to their situation. E.g A completely different way of choosing representatives, would mean that only VotingClub needs to be changed.</w:t>
-      </w:r>
+        <w:t xml:space="preserve">I decided to split my Club smart contract into three, </w:t>
+      </w:r>
+      <w:proofErr w:type="spellStart"/>
+      <w:r>
+        <w:rPr>
+          <w:rFonts w:cstheme="minorHAnsi"/>
+        </w:rPr>
+        <w:t>RegistrationClub</w:t>
+      </w:r>
+      <w:proofErr w:type="spellEnd"/>
+      <w:r>
+        <w:rPr>
+          <w:rFonts w:cstheme="minorHAnsi"/>
+        </w:rPr>
+        <w:t xml:space="preserve">, </w:t>
+      </w:r>
+      <w:proofErr w:type="spellStart"/>
+      <w:r>
+        <w:rPr>
+          <w:rFonts w:cstheme="minorHAnsi"/>
+        </w:rPr>
+        <w:t>VotingClub</w:t>
+      </w:r>
+      <w:proofErr w:type="spellEnd"/>
+      <w:r>
+        <w:rPr>
+          <w:rFonts w:cstheme="minorHAnsi"/>
+        </w:rPr>
+        <w:t xml:space="preserve"> and </w:t>
+      </w:r>
+      <w:proofErr w:type="spellStart"/>
+      <w:r>
+        <w:rPr>
+          <w:rFonts w:cstheme="minorHAnsi"/>
+        </w:rPr>
+        <w:t>BudgetClub</w:t>
+      </w:r>
+      <w:proofErr w:type="spellEnd"/>
+      <w:r>
+        <w:rPr>
+          <w:rFonts w:cstheme="minorHAnsi"/>
+        </w:rPr>
+        <w:t xml:space="preserve">. With </w:t>
+      </w:r>
+      <w:proofErr w:type="spellStart"/>
+      <w:r>
+        <w:rPr>
+          <w:rFonts w:cstheme="minorHAnsi"/>
+        </w:rPr>
+        <w:t>BudgetClub</w:t>
+      </w:r>
+      <w:proofErr w:type="spellEnd"/>
+      <w:r>
+        <w:rPr>
+          <w:rFonts w:cstheme="minorHAnsi"/>
+        </w:rPr>
+        <w:t xml:space="preserve"> inheriting from </w:t>
+      </w:r>
+      <w:proofErr w:type="spellStart"/>
+      <w:r>
+        <w:rPr>
+          <w:rFonts w:cstheme="minorHAnsi"/>
+        </w:rPr>
+        <w:t>VotingClub</w:t>
+      </w:r>
+      <w:proofErr w:type="spellEnd"/>
+      <w:r>
+        <w:rPr>
+          <w:rFonts w:cstheme="minorHAnsi"/>
+        </w:rPr>
+        <w:t xml:space="preserve"> and </w:t>
+      </w:r>
+      <w:proofErr w:type="spellStart"/>
+      <w:r>
+        <w:rPr>
+          <w:rFonts w:cstheme="minorHAnsi"/>
+        </w:rPr>
+        <w:t>VotingClub</w:t>
+      </w:r>
+      <w:proofErr w:type="spellEnd"/>
       <w:r>
         <w:rPr>
           <w:rFonts w:cstheme="minorHAnsi"/>
         </w:rPr>
         <w:t xml:space="preserve"> </w:t>
       </w:r>
-    </w:p>
-    <w:p>
-      <w:pPr>
-        <w:rPr>
-          <w:rFonts w:cstheme="minorHAnsi"/>
-        </w:rPr>
-      </w:pPr>
-      <w:r>
-        <w:rPr>
-          <w:rFonts w:cstheme="minorHAnsi"/>
-        </w:rPr>
-        <w:t>I also created a library called MyLib which will contain all my structs.</w:t>
+      <w:r>
+        <w:rPr>
+          <w:rFonts w:cstheme="minorHAnsi"/>
+        </w:rPr>
+        <w:t xml:space="preserve">inheriting from </w:t>
+      </w:r>
+      <w:proofErr w:type="spellStart"/>
+      <w:r>
+        <w:rPr>
+          <w:rFonts w:cstheme="minorHAnsi"/>
+        </w:rPr>
+        <w:t>RegistrationClub</w:t>
+      </w:r>
+      <w:proofErr w:type="spellEnd"/>
+      <w:r>
+        <w:rPr>
+          <w:rFonts w:cstheme="minorHAnsi"/>
+        </w:rPr>
+        <w:t xml:space="preserve">. The first reason this was done was to increase readability. Another reason is that I want to make it easier for developers to adapt my smart contract to their situation. </w:t>
+      </w:r>
+      <w:proofErr w:type="spellStart"/>
+      <w:r>
+        <w:rPr>
+          <w:rFonts w:cstheme="minorHAnsi"/>
+        </w:rPr>
+        <w:t>E.g</w:t>
+      </w:r>
+      <w:proofErr w:type="spellEnd"/>
+      <w:r>
+        <w:rPr>
+          <w:rFonts w:cstheme="minorHAnsi"/>
+        </w:rPr>
+        <w:t xml:space="preserve"> A completely different way of choosing representatives, would mean that only </w:t>
+      </w:r>
+      <w:proofErr w:type="spellStart"/>
+      <w:r>
+        <w:rPr>
+          <w:rFonts w:cstheme="minorHAnsi"/>
+        </w:rPr>
+        <w:t>VotingClub</w:t>
+      </w:r>
+      <w:proofErr w:type="spellEnd"/>
+      <w:r>
+        <w:rPr>
+          <w:rFonts w:cstheme="minorHAnsi"/>
+        </w:rPr>
+        <w:t xml:space="preserve"> needs to be changed.</w:t>
+      </w:r>
+      <w:r>
+        <w:rPr>
+          <w:rFonts w:cstheme="minorHAnsi"/>
+        </w:rPr>
+        <w:t xml:space="preserve"> </w:t>
+      </w:r>
+    </w:p>
+    <w:p>
+      <w:pPr>
+        <w:rPr>
+          <w:rFonts w:cstheme="minorHAnsi"/>
+        </w:rPr>
+      </w:pPr>
+      <w:r>
+        <w:rPr>
+          <w:rFonts w:cstheme="minorHAnsi"/>
+        </w:rPr>
+        <w:t xml:space="preserve">I also created a library called </w:t>
+      </w:r>
+      <w:proofErr w:type="spellStart"/>
+      <w:r>
+        <w:rPr>
+          <w:rFonts w:cstheme="minorHAnsi"/>
+        </w:rPr>
+        <w:t>MyLib</w:t>
+      </w:r>
+      <w:proofErr w:type="spellEnd"/>
+      <w:r>
+        <w:rPr>
+          <w:rFonts w:cstheme="minorHAnsi"/>
+        </w:rPr>
+        <w:t xml:space="preserve"> which will contain all my structs.</w:t>
       </w:r>
     </w:p>
     <w:p>
@@ -3418,7 +3888,21 @@
         <w:rPr>
           <w:rFonts w:cstheme="minorHAnsi"/>
         </w:rPr>
-        <w:t>One problem with this registration is that users could register multiple times, with different addresses. This problem could be solved with a one time code that is given to prospective members when they wish to join. However that comes with its own problems as it centralises the control of the club. In the end, I decided that if users wished to pay more registration fees, then it would be fair to allow them greater representation of where that money went.</w:t>
+        <w:t xml:space="preserve">One problem with this registration is that users could register multiple times, with different addresses. This problem could be solved with a </w:t>
+      </w:r>
+      <w:proofErr w:type="spellStart"/>
+      <w:r>
+        <w:rPr>
+          <w:rFonts w:cstheme="minorHAnsi"/>
+        </w:rPr>
+        <w:t>one time</w:t>
+      </w:r>
+      <w:proofErr w:type="spellEnd"/>
+      <w:r>
+        <w:rPr>
+          <w:rFonts w:cstheme="minorHAnsi"/>
+        </w:rPr>
+        <w:t xml:space="preserve"> code that is given to prospective members when they wish to join. However that comes with its own problems as it centralises the control of the club. In the end, I decided that if users wished to pay more registration fees, then it would be fair to allow them greater representation of where that money went.</w:t>
       </w:r>
     </w:p>
     <w:p>
@@ -3468,7 +3952,63 @@
         <w:rPr>
           <w:rFonts w:cstheme="minorHAnsi"/>
         </w:rPr>
-        <w:t xml:space="preserve">An important part of the code is that checkRegistrationSuggestions() is constant and public. This is important as running changeRegistrationCost() costs gas even if no changes are made to the registration cost. Therefore a user only wants to run changeRegistrationCost() when he is certain that it will change the registration cost. A user can do this by running checkRegistrationSuggestions() </w:t>
+        <w:t xml:space="preserve">An important part of the code is that </w:t>
+      </w:r>
+      <w:proofErr w:type="spellStart"/>
+      <w:r>
+        <w:rPr>
+          <w:rFonts w:cstheme="minorHAnsi"/>
+        </w:rPr>
+        <w:t>checkRegistrationSuggestions</w:t>
+      </w:r>
+      <w:proofErr w:type="spellEnd"/>
+      <w:r>
+        <w:rPr>
+          <w:rFonts w:cstheme="minorHAnsi"/>
+        </w:rPr>
+        <w:t xml:space="preserve">() is constant and public. This is important as running </w:t>
+      </w:r>
+      <w:proofErr w:type="spellStart"/>
+      <w:r>
+        <w:rPr>
+          <w:rFonts w:cstheme="minorHAnsi"/>
+        </w:rPr>
+        <w:t>changeRegistrationCost</w:t>
+      </w:r>
+      <w:proofErr w:type="spellEnd"/>
+      <w:r>
+        <w:rPr>
+          <w:rFonts w:cstheme="minorHAnsi"/>
+        </w:rPr>
+        <w:t xml:space="preserve">() costs gas even if no changes are made to the registration cost. Therefore a user only wants to run </w:t>
+      </w:r>
+      <w:proofErr w:type="spellStart"/>
+      <w:r>
+        <w:rPr>
+          <w:rFonts w:cstheme="minorHAnsi"/>
+        </w:rPr>
+        <w:t>changeRegistrationCost</w:t>
+      </w:r>
+      <w:proofErr w:type="spellEnd"/>
+      <w:r>
+        <w:rPr>
+          <w:rFonts w:cstheme="minorHAnsi"/>
+        </w:rPr>
+        <w:t xml:space="preserve">() when he is certain that it will change the registration cost. A user can do this by running </w:t>
+      </w:r>
+      <w:proofErr w:type="spellStart"/>
+      <w:r>
+        <w:rPr>
+          <w:rFonts w:cstheme="minorHAnsi"/>
+        </w:rPr>
+        <w:t>checkRegistrationSuggestions</w:t>
+      </w:r>
+      <w:proofErr w:type="spellEnd"/>
+      <w:r>
+        <w:rPr>
+          <w:rFonts w:cstheme="minorHAnsi"/>
+        </w:rPr>
+        <w:t xml:space="preserve">() </w:t>
       </w:r>
       <w:r>
         <w:rPr>
@@ -3571,8 +4111,23 @@
         <w:rPr>
           <w:rFonts w:cstheme="minorHAnsi"/>
         </w:rPr>
-        <w:t xml:space="preserve"> Also since storage is expensive on smart contract I will store the candidates as a array of </w:t>
-      </w:r>
+        <w:t xml:space="preserve"> Also since storage is expensive on smart contract I will store the candidates as </w:t>
+      </w:r>
+      <w:proofErr w:type="spellStart"/>
+      <w:r>
+        <w:rPr>
+          <w:rFonts w:cstheme="minorHAnsi"/>
+        </w:rPr>
+        <w:t>a</w:t>
+      </w:r>
+      <w:proofErr w:type="spellEnd"/>
+      <w:r>
+        <w:rPr>
+          <w:rFonts w:cstheme="minorHAnsi"/>
+        </w:rPr>
+        <w:t xml:space="preserve"> array of </w:t>
+      </w:r>
+      <w:proofErr w:type="spellStart"/>
       <w:r>
         <w:rPr>
           <w:rFonts w:cstheme="minorHAnsi"/>
@@ -3583,7 +4138,14 @@
         <w:rPr>
           <w:rFonts w:cstheme="minorHAnsi"/>
         </w:rPr>
-        <w:t>sers index’s instead of the User struct.</w:t>
+        <w:t>sers</w:t>
+      </w:r>
+      <w:proofErr w:type="spellEnd"/>
+      <w:r>
+        <w:rPr>
+          <w:rFonts w:cstheme="minorHAnsi"/>
+        </w:rPr>
+        <w:t xml:space="preserve"> index’s instead of the User struct.</w:t>
       </w:r>
       <w:r>
         <w:rPr>
@@ -3602,20 +4164,48 @@
         <w:rPr>
           <w:rFonts w:cstheme="minorHAnsi"/>
         </w:rPr>
-        <w:t>The startVote function is as follows.</w:t>
-      </w:r>
-    </w:p>
-    <w:p>
-      <w:pPr>
-        <w:rPr>
-          <w:rFonts w:cstheme="minorHAnsi"/>
-        </w:rPr>
-      </w:pPr>
-      <w:r>
-        <w:rPr>
-          <w:rFonts w:cstheme="minorHAnsi"/>
-        </w:rPr>
-        <w:t xml:space="preserve">The block.timestamp is insecure as a malicious actor with a large amount of computing power could create fake blocks with the wrong timestamp. However I decided this was not of huge concern, as it would cost a lot of energy and money and all the actor would be able to do is start and end the voting a few minutes or seconds early or late. </w:t>
+        <w:t xml:space="preserve">The </w:t>
+      </w:r>
+      <w:proofErr w:type="spellStart"/>
+      <w:r>
+        <w:rPr>
+          <w:rFonts w:cstheme="minorHAnsi"/>
+        </w:rPr>
+        <w:t>startVote</w:t>
+      </w:r>
+      <w:proofErr w:type="spellEnd"/>
+      <w:r>
+        <w:rPr>
+          <w:rFonts w:cstheme="minorHAnsi"/>
+        </w:rPr>
+        <w:t xml:space="preserve"> function is as follows.</w:t>
+      </w:r>
+    </w:p>
+    <w:p>
+      <w:pPr>
+        <w:rPr>
+          <w:rFonts w:cstheme="minorHAnsi"/>
+        </w:rPr>
+      </w:pPr>
+      <w:r>
+        <w:rPr>
+          <w:rFonts w:cstheme="minorHAnsi"/>
+        </w:rPr>
+        <w:t xml:space="preserve">The </w:t>
+      </w:r>
+      <w:proofErr w:type="spellStart"/>
+      <w:r>
+        <w:rPr>
+          <w:rFonts w:cstheme="minorHAnsi"/>
+        </w:rPr>
+        <w:t>block.timestamp</w:t>
+      </w:r>
+      <w:proofErr w:type="spellEnd"/>
+      <w:r>
+        <w:rPr>
+          <w:rFonts w:cstheme="minorHAnsi"/>
+        </w:rPr>
+        <w:t xml:space="preserve"> is insecure as a malicious actor with a large amount of computing power could create fake blocks with the wrong timestamp. However I decided this was not of huge concern, as it would cost a lot of energy and money and all the actor would be able to do is start and end the voting a few minutes or seconds early or late. </w:t>
       </w:r>
     </w:p>
     <w:p>
@@ -3653,45 +4243,109 @@
         <w:rPr>
           <w:rFonts w:cstheme="minorHAnsi"/>
         </w:rPr>
-        <w:t>The endVote function is as follows.</w:t>
-      </w:r>
-    </w:p>
-    <w:p>
-      <w:pPr>
-        <w:rPr>
-          <w:rFonts w:cstheme="minorHAnsi"/>
-        </w:rPr>
-      </w:pPr>
-      <w:r>
-        <w:rPr>
-          <w:rFonts w:cstheme="minorHAnsi"/>
-        </w:rPr>
-        <w:t>The countVotes function is as follows.</w:t>
-      </w:r>
-    </w:p>
-    <w:p>
-      <w:pPr>
-        <w:rPr>
-          <w:rFonts w:cstheme="minorHAnsi"/>
-        </w:rPr>
-      </w:pPr>
-      <w:r>
-        <w:rPr>
-          <w:rFonts w:cstheme="minorHAnsi"/>
-        </w:rPr>
-        <w:t xml:space="preserve">In order to save gas I implemented a number of strategies. One method is to only load data from storage once. This is why I used copelandScore.length instead </w:t>
-      </w:r>
-      <w:r>
-        <w:rPr>
-          <w:rFonts w:cstheme="minorHAnsi"/>
-        </w:rPr>
-        <w:t>of candidates.length</w:t>
-      </w:r>
-      <w:r>
-        <w:rPr>
-          <w:rFonts w:cstheme="minorHAnsi"/>
-        </w:rPr>
-        <w:t xml:space="preserve">. As copelandScore.length is stored in memory. </w:t>
+        <w:t xml:space="preserve">The </w:t>
+      </w:r>
+      <w:proofErr w:type="spellStart"/>
+      <w:r>
+        <w:rPr>
+          <w:rFonts w:cstheme="minorHAnsi"/>
+        </w:rPr>
+        <w:t>endVote</w:t>
+      </w:r>
+      <w:proofErr w:type="spellEnd"/>
+      <w:r>
+        <w:rPr>
+          <w:rFonts w:cstheme="minorHAnsi"/>
+        </w:rPr>
+        <w:t xml:space="preserve"> function is as follows.</w:t>
+      </w:r>
+    </w:p>
+    <w:p>
+      <w:pPr>
+        <w:rPr>
+          <w:rFonts w:cstheme="minorHAnsi"/>
+        </w:rPr>
+      </w:pPr>
+      <w:r>
+        <w:rPr>
+          <w:rFonts w:cstheme="minorHAnsi"/>
+        </w:rPr>
+        <w:t xml:space="preserve">The </w:t>
+      </w:r>
+      <w:proofErr w:type="spellStart"/>
+      <w:r>
+        <w:rPr>
+          <w:rFonts w:cstheme="minorHAnsi"/>
+        </w:rPr>
+        <w:t>countVotes</w:t>
+      </w:r>
+      <w:proofErr w:type="spellEnd"/>
+      <w:r>
+        <w:rPr>
+          <w:rFonts w:cstheme="minorHAnsi"/>
+        </w:rPr>
+        <w:t xml:space="preserve"> function is as follows.</w:t>
+      </w:r>
+    </w:p>
+    <w:p>
+      <w:pPr>
+        <w:rPr>
+          <w:rFonts w:cstheme="minorHAnsi"/>
+        </w:rPr>
+      </w:pPr>
+      <w:r>
+        <w:rPr>
+          <w:rFonts w:cstheme="minorHAnsi"/>
+        </w:rPr>
+        <w:t xml:space="preserve">In order to save gas I implemented a number of strategies. One method is to only load data from storage once. This is why I used </w:t>
+      </w:r>
+      <w:proofErr w:type="spellStart"/>
+      <w:r>
+        <w:rPr>
+          <w:rFonts w:cstheme="minorHAnsi"/>
+        </w:rPr>
+        <w:t>copelandScore.length</w:t>
+      </w:r>
+      <w:proofErr w:type="spellEnd"/>
+      <w:r>
+        <w:rPr>
+          <w:rFonts w:cstheme="minorHAnsi"/>
+        </w:rPr>
+        <w:t xml:space="preserve"> instead </w:t>
+      </w:r>
+      <w:r>
+        <w:rPr>
+          <w:rFonts w:cstheme="minorHAnsi"/>
+        </w:rPr>
+        <w:t xml:space="preserve">of </w:t>
+      </w:r>
+      <w:proofErr w:type="spellStart"/>
+      <w:r>
+        <w:rPr>
+          <w:rFonts w:cstheme="minorHAnsi"/>
+        </w:rPr>
+        <w:t>candidates.length</w:t>
+      </w:r>
+      <w:proofErr w:type="spellEnd"/>
+      <w:r>
+        <w:rPr>
+          <w:rFonts w:cstheme="minorHAnsi"/>
+        </w:rPr>
+        <w:t xml:space="preserve">. As </w:t>
+      </w:r>
+      <w:proofErr w:type="spellStart"/>
+      <w:r>
+        <w:rPr>
+          <w:rFonts w:cstheme="minorHAnsi"/>
+        </w:rPr>
+        <w:t>copelandScore.length</w:t>
+      </w:r>
+      <w:proofErr w:type="spellEnd"/>
+      <w:r>
+        <w:rPr>
+          <w:rFonts w:cstheme="minorHAnsi"/>
+        </w:rPr>
+        <w:t xml:space="preserve"> is stored in memory. </w:t>
       </w:r>
       <w:r>
         <w:rPr>
@@ -3773,7 +4427,21 @@
         <w:rPr>
           <w:rFonts w:cstheme="minorHAnsi"/>
         </w:rPr>
-        <w:t xml:space="preserve">Another decision I made was to break the for loop as soon as either candidate i or candidate p’s address has been found. This is because in Copeland score we do not need to know how much more a candidate is ranked higher, only if it is. </w:t>
+        <w:t xml:space="preserve">Another decision I made was to break the for loop as soon as either candidate </w:t>
+      </w:r>
+      <w:proofErr w:type="spellStart"/>
+      <w:r>
+        <w:rPr>
+          <w:rFonts w:cstheme="minorHAnsi"/>
+        </w:rPr>
+        <w:t>i</w:t>
+      </w:r>
+      <w:proofErr w:type="spellEnd"/>
+      <w:r>
+        <w:rPr>
+          <w:rFonts w:cstheme="minorHAnsi"/>
+        </w:rPr>
+        <w:t xml:space="preserve"> or candidate p’s address has been found. This is because in Copeland score we do not need to know how much more a candidate is ranked higher, only if it is. </w:t>
       </w:r>
       <w:r>
         <w:rPr>
@@ -3848,7 +4516,21 @@
         <w:rPr>
           <w:rFonts w:cstheme="minorHAnsi"/>
         </w:rPr>
-        <w:t xml:space="preserve">Also while testing I realised a error occurred where if multiple candidates had the same second order Copeland score, they would all be ranked to the first candidate in the list. To solve this I </w:t>
+        <w:t xml:space="preserve">Also while testing I realised </w:t>
+      </w:r>
+      <w:proofErr w:type="spellStart"/>
+      <w:r>
+        <w:rPr>
+          <w:rFonts w:cstheme="minorHAnsi"/>
+        </w:rPr>
+        <w:t>a</w:t>
+      </w:r>
+      <w:proofErr w:type="spellEnd"/>
+      <w:r>
+        <w:rPr>
+          <w:rFonts w:cstheme="minorHAnsi"/>
+        </w:rPr>
+        <w:t xml:space="preserve"> error occurred where if multiple candidates had the same second order Copeland score, they would all be ranked to the first candidate in the list. To solve this I </w:t>
       </w:r>
       <w:r>
         <w:rPr>
@@ -3862,11 +4544,47 @@
         </w:rPr>
         <w:t xml:space="preserve"> </w:t>
       </w:r>
-      <w:r>
-        <w:rPr>
-          <w:rFonts w:cstheme="minorHAnsi"/>
-        </w:rPr>
-        <w:t>secondOrderCopeland[p] = copelandScore.length  * copelandScore.length;</w:t>
+      <w:proofErr w:type="spellStart"/>
+      <w:r>
+        <w:rPr>
+          <w:rFonts w:cstheme="minorHAnsi"/>
+        </w:rPr>
+        <w:t>secondOrderCopeland</w:t>
+      </w:r>
+      <w:proofErr w:type="spellEnd"/>
+      <w:r>
+        <w:rPr>
+          <w:rFonts w:cstheme="minorHAnsi"/>
+        </w:rPr>
+        <w:t xml:space="preserve">[p] = </w:t>
+      </w:r>
+      <w:proofErr w:type="spellStart"/>
+      <w:r>
+        <w:rPr>
+          <w:rFonts w:cstheme="minorHAnsi"/>
+        </w:rPr>
+        <w:t>copelandScore.length</w:t>
+      </w:r>
+      <w:proofErr w:type="spellEnd"/>
+      <w:r>
+        <w:rPr>
+          <w:rFonts w:cstheme="minorHAnsi"/>
+        </w:rPr>
+        <w:t xml:space="preserve">  * </w:t>
+      </w:r>
+      <w:proofErr w:type="spellStart"/>
+      <w:r>
+        <w:rPr>
+          <w:rFonts w:cstheme="minorHAnsi"/>
+        </w:rPr>
+        <w:t>copelandScore.length</w:t>
+      </w:r>
+      <w:proofErr w:type="spellEnd"/>
+      <w:r>
+        <w:rPr>
+          <w:rFonts w:cstheme="minorHAnsi"/>
+        </w:rPr>
+        <w:t>;</w:t>
       </w:r>
     </w:p>
     <w:p>
@@ -3958,7 +4676,21 @@
         <w:rPr>
           <w:rFonts w:cstheme="minorHAnsi"/>
         </w:rPr>
-        <w:t>Only representatives can do these actions. Also to stop representatives from abusing their ability and filling up the number of sinks with their own addresses, I created a variable numOfSinksAllowedToSubmit w</w:t>
+        <w:t xml:space="preserve">Only representatives can do these actions. Also to stop representatives from abusing their ability and filling up the number of sinks with their own addresses, I created a variable </w:t>
+      </w:r>
+      <w:proofErr w:type="spellStart"/>
+      <w:r>
+        <w:rPr>
+          <w:rFonts w:cstheme="minorHAnsi"/>
+        </w:rPr>
+        <w:t>numOfSinksAllowedToSubmit</w:t>
+      </w:r>
+      <w:proofErr w:type="spellEnd"/>
+      <w:r>
+        <w:rPr>
+          <w:rFonts w:cstheme="minorHAnsi"/>
+        </w:rPr>
+        <w:t xml:space="preserve"> w</w:t>
       </w:r>
       <w:r>
         <w:rPr>
@@ -4104,13 +4836,83 @@
         <w:rPr>
           <w:rFonts w:cstheme="minorHAnsi"/>
         </w:rPr>
-        <w:t>The negotiation function returned the utility for each agent. After finding the negotiation which returned the best utility for the representative, I then had to create a function negoToBudget which took the utility and the representative and coalition budgets and returned the new coalition budget.</w:t>
-      </w:r>
-      <w:r>
-        <w:rPr>
-          <w:rFonts w:cstheme="minorHAnsi"/>
-        </w:rPr>
-        <w:t xml:space="preserve"> To do this first, I took each utility and increased it to what it would be if the coalition size was the quota. I then took each of them away from how much the budgets overlap. This gave me three uints,  shardedab which is how much of the budgets overlap, individuala which is how much of the negotiated budget is only in the representative preferred budget, and individualb which is how much of the </w:t>
+        <w:t xml:space="preserve">The negotiation function returned the utility for each agent. After finding the negotiation which returned the best utility for the representative, I then had to create a function </w:t>
+      </w:r>
+      <w:proofErr w:type="spellStart"/>
+      <w:r>
+        <w:rPr>
+          <w:rFonts w:cstheme="minorHAnsi"/>
+        </w:rPr>
+        <w:t>negoToBudget</w:t>
+      </w:r>
+      <w:proofErr w:type="spellEnd"/>
+      <w:r>
+        <w:rPr>
+          <w:rFonts w:cstheme="minorHAnsi"/>
+        </w:rPr>
+        <w:t xml:space="preserve"> which took the utility and the representative and coalition budgets and returned the new coalition budget.</w:t>
+      </w:r>
+      <w:r>
+        <w:rPr>
+          <w:rFonts w:cstheme="minorHAnsi"/>
+        </w:rPr>
+        <w:t xml:space="preserve"> To do this first, I took each utility and increased it to what it would be if the coalition size was the quota. I then took each of them away from how much the budgets overlap. This gave me three </w:t>
+      </w:r>
+      <w:proofErr w:type="spellStart"/>
+      <w:r>
+        <w:rPr>
+          <w:rFonts w:cstheme="minorHAnsi"/>
+        </w:rPr>
+        <w:t>uints</w:t>
+      </w:r>
+      <w:proofErr w:type="spellEnd"/>
+      <w:r>
+        <w:rPr>
+          <w:rFonts w:cstheme="minorHAnsi"/>
+        </w:rPr>
+        <w:t xml:space="preserve">,  </w:t>
+      </w:r>
+      <w:proofErr w:type="spellStart"/>
+      <w:r>
+        <w:rPr>
+          <w:rFonts w:cstheme="minorHAnsi"/>
+        </w:rPr>
+        <w:t>shardedab</w:t>
+      </w:r>
+      <w:proofErr w:type="spellEnd"/>
+      <w:r>
+        <w:rPr>
+          <w:rFonts w:cstheme="minorHAnsi"/>
+        </w:rPr>
+        <w:t xml:space="preserve"> which is how much of the budgets overlap, </w:t>
+      </w:r>
+      <w:proofErr w:type="spellStart"/>
+      <w:r>
+        <w:rPr>
+          <w:rFonts w:cstheme="minorHAnsi"/>
+        </w:rPr>
+        <w:t>individuala</w:t>
+      </w:r>
+      <w:proofErr w:type="spellEnd"/>
+      <w:r>
+        <w:rPr>
+          <w:rFonts w:cstheme="minorHAnsi"/>
+        </w:rPr>
+        <w:t xml:space="preserve"> which is how much of the negotiated budget is only in the representative preferred budget, and </w:t>
+      </w:r>
+      <w:proofErr w:type="spellStart"/>
+      <w:r>
+        <w:rPr>
+          <w:rFonts w:cstheme="minorHAnsi"/>
+        </w:rPr>
+        <w:t>individualb</w:t>
+      </w:r>
+      <w:proofErr w:type="spellEnd"/>
+      <w:r>
+        <w:rPr>
+          <w:rFonts w:cstheme="minorHAnsi"/>
+        </w:rPr>
+        <w:t xml:space="preserve"> which is how much of the </w:t>
       </w:r>
       <w:r>
         <w:rPr>
@@ -4400,7 +5202,21 @@
           <w:rFonts w:cstheme="minorHAnsi"/>
         </w:rPr>
         <w:lastRenderedPageBreak/>
-        <w:t>current time of writing. The median gas price is 5 gwei (</w:t>
+        <w:t xml:space="preserve">current time of writing. The median gas price is 5 </w:t>
+      </w:r>
+      <w:proofErr w:type="spellStart"/>
+      <w:r>
+        <w:rPr>
+          <w:rFonts w:cstheme="minorHAnsi"/>
+        </w:rPr>
+        <w:t>gwei</w:t>
+      </w:r>
+      <w:proofErr w:type="spellEnd"/>
+      <w:r>
+        <w:rPr>
+          <w:rFonts w:cstheme="minorHAnsi"/>
+        </w:rPr>
+        <w:t xml:space="preserve"> (</w:t>
       </w:r>
       <w:hyperlink r:id="rId8" w:history="1">
         <w:r>
@@ -4415,7 +5231,21 @@
         <w:rPr>
           <w:rFonts w:cstheme="minorHAnsi"/>
         </w:rPr>
-        <w:t xml:space="preserve">), 5 gwei is a unit of measurement for 0.000000005 Ethereum. At the current cost of $704 this means one gas costs  </w:t>
+        <w:t xml:space="preserve">), 5 </w:t>
+      </w:r>
+      <w:proofErr w:type="spellStart"/>
+      <w:r>
+        <w:rPr>
+          <w:rFonts w:cstheme="minorHAnsi"/>
+        </w:rPr>
+        <w:t>gwei</w:t>
+      </w:r>
+      <w:proofErr w:type="spellEnd"/>
+      <w:r>
+        <w:rPr>
+          <w:rFonts w:cstheme="minorHAnsi"/>
+        </w:rPr>
+        <w:t xml:space="preserve"> is a unit of measurement for 0.000000005 Ethereum. At the current cost of $704 this means one gas costs  </w:t>
       </w:r>
       <w:r>
         <w:rPr>
@@ -4464,13 +5294,27 @@
         <w:rPr>
           <w:rFonts w:cstheme="minorHAnsi"/>
         </w:rPr>
-        <w:t>I will run each algorithm multiple times with random numbers and average the gas cost.</w:t>
-      </w:r>
-      <w:r>
-        <w:rPr>
-          <w:rFonts w:cstheme="minorHAnsi"/>
-        </w:rPr>
-        <w:t xml:space="preserve">I will not run functions which are not impacted by any parameters as this does not change how well my program scales. </w:t>
+        <w:t xml:space="preserve">I will run each algorithm multiple times with random numbers and average the gas </w:t>
+      </w:r>
+      <w:proofErr w:type="spellStart"/>
+      <w:r>
+        <w:rPr>
+          <w:rFonts w:cstheme="minorHAnsi"/>
+        </w:rPr>
+        <w:t>cost.</w:t>
+      </w:r>
+      <w:r>
+        <w:rPr>
+          <w:rFonts w:cstheme="minorHAnsi"/>
+        </w:rPr>
+        <w:t>I</w:t>
+      </w:r>
+      <w:proofErr w:type="spellEnd"/>
+      <w:r>
+        <w:rPr>
+          <w:rFonts w:cstheme="minorHAnsi"/>
+        </w:rPr>
+        <w:t xml:space="preserve"> will not run functions which are not impacted by any parameters as this does not change how well my program scales. </w:t>
       </w:r>
     </w:p>
     <w:p>
@@ -4523,7 +5367,21 @@
         <w:rPr>
           <w:rFonts w:cstheme="minorHAnsi"/>
         </w:rPr>
-        <w:t>I preformed a quadratic regression. This gave me the formula 23235 + 809.9(x) + 573.6(x^2)</w:t>
+        <w:t xml:space="preserve">I </w:t>
+      </w:r>
+      <w:proofErr w:type="spellStart"/>
+      <w:r>
+        <w:rPr>
+          <w:rFonts w:cstheme="minorHAnsi"/>
+        </w:rPr>
+        <w:t>preformed</w:t>
+      </w:r>
+      <w:proofErr w:type="spellEnd"/>
+      <w:r>
+        <w:rPr>
+          <w:rFonts w:cstheme="minorHAnsi"/>
+        </w:rPr>
+        <w:t xml:space="preserve"> a quadratic regression. This gave me the formula 23235 + 809.9(x) + 573.6(x^2)</w:t>
       </w:r>
       <w:r>
         <w:rPr>
@@ -4620,19 +5478,13 @@
         <w:rPr>
           <w:rFonts w:cstheme="minorHAnsi"/>
         </w:rPr>
-        <w:t>3</w:t>
-      </w:r>
-      <w:r>
-        <w:rPr>
-          <w:rFonts w:cstheme="minorHAnsi"/>
-        </w:rPr>
-        <w:t xml:space="preserve"> Votes Gas Cost = </w:t>
-      </w:r>
-      <w:r>
-        <w:rPr>
-          <w:rFonts w:cstheme="minorHAnsi"/>
-        </w:rPr>
-        <w:t>41603</w:t>
+        <w:t xml:space="preserve">3 Votes Gas Cost = 41603 + </w:t>
+      </w:r>
+      <w:r>
+        <w:rPr>
+          <w:rFonts w:cstheme="minorHAnsi"/>
+        </w:rPr>
+        <w:t>33925x</w:t>
       </w:r>
       <w:r>
         <w:rPr>
@@ -4644,7 +5496,32 @@
         <w:rPr>
           <w:rFonts w:cstheme="minorHAnsi"/>
         </w:rPr>
-        <w:t>33925x</w:t>
+        <w:t>2415x</w:t>
+      </w:r>
+      <w:r>
+        <w:rPr>
+          <w:rFonts w:cstheme="minorHAnsi"/>
+        </w:rPr>
+        <w:t>^2</w:t>
+      </w:r>
+    </w:p>
+    <w:p>
+      <w:pPr>
+        <w:rPr>
+          <w:rFonts w:cstheme="minorHAnsi"/>
+        </w:rPr>
+      </w:pPr>
+      <w:r>
+        <w:rPr>
+          <w:rFonts w:cstheme="minorHAnsi"/>
+        </w:rPr>
+        <w:t xml:space="preserve">4 Votes Gas Cost = </w:t>
+      </w:r>
+      <w:r>
+        <w:rPr>
+          <w:rFonts w:cstheme="minorHAnsi"/>
+        </w:rPr>
+        <w:t>45277</w:t>
       </w:r>
       <w:r>
         <w:rPr>
@@ -4656,7 +5533,19 @@
         <w:rPr>
           <w:rFonts w:cstheme="minorHAnsi"/>
         </w:rPr>
-        <w:t>2415x</w:t>
+        <w:t>34952x</w:t>
+      </w:r>
+      <w:r>
+        <w:rPr>
+          <w:rFonts w:cstheme="minorHAnsi"/>
+        </w:rPr>
+        <w:t xml:space="preserve"> + </w:t>
+      </w:r>
+      <w:r>
+        <w:rPr>
+          <w:rFonts w:cstheme="minorHAnsi"/>
+        </w:rPr>
+        <w:t>3329x</w:t>
       </w:r>
       <w:r>
         <w:rPr>
@@ -4675,19 +5564,13 @@
         <w:rPr>
           <w:rFonts w:cstheme="minorHAnsi"/>
         </w:rPr>
-        <w:t>4</w:t>
-      </w:r>
-      <w:r>
-        <w:rPr>
-          <w:rFonts w:cstheme="minorHAnsi"/>
-        </w:rPr>
-        <w:t xml:space="preserve"> Votes Gas Cost = </w:t>
-      </w:r>
-      <w:r>
-        <w:rPr>
-          <w:rFonts w:cstheme="minorHAnsi"/>
-        </w:rPr>
-        <w:t>45277</w:t>
+        <w:t xml:space="preserve">5 Votes Gas Cost = </w:t>
+      </w:r>
+      <w:r>
+        <w:rPr>
+          <w:rFonts w:cstheme="minorHAnsi"/>
+        </w:rPr>
+        <w:t>52040</w:t>
       </w:r>
       <w:r>
         <w:rPr>
@@ -4699,7 +5582,7 @@
         <w:rPr>
           <w:rFonts w:cstheme="minorHAnsi"/>
         </w:rPr>
-        <w:t>34952x</w:t>
+        <w:t>34431x</w:t>
       </w:r>
       <w:r>
         <w:rPr>
@@ -4711,7 +5594,7 @@
         <w:rPr>
           <w:rFonts w:cstheme="minorHAnsi"/>
         </w:rPr>
-        <w:t>3329x</w:t>
+        <w:t>3868x</w:t>
       </w:r>
       <w:r>
         <w:rPr>
@@ -4730,19 +5613,13 @@
         <w:rPr>
           <w:rFonts w:cstheme="minorHAnsi"/>
         </w:rPr>
-        <w:t>5</w:t>
-      </w:r>
-      <w:r>
-        <w:rPr>
-          <w:rFonts w:cstheme="minorHAnsi"/>
-        </w:rPr>
-        <w:t xml:space="preserve"> Votes Gas Cost = </w:t>
-      </w:r>
-      <w:r>
-        <w:rPr>
-          <w:rFonts w:cstheme="minorHAnsi"/>
-        </w:rPr>
-        <w:t>52040</w:t>
+        <w:t xml:space="preserve">6 Votes Gas Cost = </w:t>
+      </w:r>
+      <w:r>
+        <w:rPr>
+          <w:rFonts w:cstheme="minorHAnsi"/>
+        </w:rPr>
+        <w:t>59087</w:t>
       </w:r>
       <w:r>
         <w:rPr>
@@ -4754,67 +5631,6 @@
         <w:rPr>
           <w:rFonts w:cstheme="minorHAnsi"/>
         </w:rPr>
-        <w:t>34431x</w:t>
-      </w:r>
-      <w:r>
-        <w:rPr>
-          <w:rFonts w:cstheme="minorHAnsi"/>
-        </w:rPr>
-        <w:t xml:space="preserve"> + </w:t>
-      </w:r>
-      <w:r>
-        <w:rPr>
-          <w:rFonts w:cstheme="minorHAnsi"/>
-        </w:rPr>
-        <w:t>3868x</w:t>
-      </w:r>
-      <w:r>
-        <w:rPr>
-          <w:rFonts w:cstheme="minorHAnsi"/>
-        </w:rPr>
-        <w:t>^2</w:t>
-      </w:r>
-    </w:p>
-    <w:p>
-      <w:pPr>
-        <w:rPr>
-          <w:rFonts w:cstheme="minorHAnsi"/>
-        </w:rPr>
-      </w:pPr>
-      <w:r>
-        <w:rPr>
-          <w:rFonts w:cstheme="minorHAnsi"/>
-        </w:rPr>
-        <w:t>6</w:t>
-      </w:r>
-      <w:r>
-        <w:rPr>
-          <w:rFonts w:cstheme="minorHAnsi"/>
-        </w:rPr>
-        <w:t xml:space="preserve"> Votes Gas </w:t>
-      </w:r>
-      <w:r>
-        <w:rPr>
-          <w:rFonts w:cstheme="minorHAnsi"/>
-        </w:rPr>
-        <w:t xml:space="preserve">Cost = </w:t>
-      </w:r>
-      <w:r>
-        <w:rPr>
-          <w:rFonts w:cstheme="minorHAnsi"/>
-        </w:rPr>
-        <w:t>59087</w:t>
-      </w:r>
-      <w:r>
-        <w:rPr>
-          <w:rFonts w:cstheme="minorHAnsi"/>
-        </w:rPr>
-        <w:t xml:space="preserve"> + </w:t>
-      </w:r>
-      <w:r>
-        <w:rPr>
-          <w:rFonts w:cstheme="minorHAnsi"/>
-        </w:rPr>
         <w:t>33107x + 5122</w:t>
       </w:r>
       <w:r>
@@ -4834,13 +5650,7 @@
         <w:rPr>
           <w:rFonts w:cstheme="minorHAnsi"/>
         </w:rPr>
-        <w:t>7</w:t>
-      </w:r>
-      <w:r>
-        <w:rPr>
-          <w:rFonts w:cstheme="minorHAnsi"/>
-        </w:rPr>
-        <w:t xml:space="preserve"> Votes Gas Cost = </w:t>
+        <w:t xml:space="preserve">7 Votes Gas Cost = </w:t>
       </w:r>
       <w:r>
         <w:rPr>
@@ -5076,19 +5886,7 @@
         <w:rPr>
           <w:rFonts w:cstheme="minorHAnsi"/>
         </w:rPr>
-        <w:t xml:space="preserve">The next test was to see how the number of sinks affected the gas cost. I also created two series, one with 5 </w:t>
-      </w:r>
-      <w:r>
-        <w:rPr>
-          <w:rFonts w:cstheme="minorHAnsi"/>
-        </w:rPr>
-        <w:t>representatives</w:t>
-      </w:r>
-      <w:r>
-        <w:rPr>
-          <w:rFonts w:cstheme="minorHAnsi"/>
-        </w:rPr>
-        <w:t xml:space="preserve"> and one with 7, to test if that affected how much impact increasing sinks had. The data was as follows.</w:t>
+        <w:t>The next test was to see how the number of sinks affected the gas cost. I also created two series, one with 5 representatives and one with 7, to test if that affected how much impact increasing sinks had. The data was as follows.</w:t>
       </w:r>
     </w:p>
     <w:p>
@@ -5120,19 +5918,7 @@
         <w:rPr>
           <w:rFonts w:cstheme="minorHAnsi"/>
         </w:rPr>
-        <w:t>5 R</w:t>
-      </w:r>
-      <w:r>
-        <w:rPr>
-          <w:rFonts w:cstheme="minorHAnsi"/>
-        </w:rPr>
-        <w:t>epresentatives</w:t>
-      </w:r>
-      <w:r>
-        <w:rPr>
-          <w:rFonts w:cstheme="minorHAnsi"/>
-        </w:rPr>
-        <w:t xml:space="preserve"> Gas Cost = -162873 + 163827x</w:t>
+        <w:t>5 Representatives Gas Cost = -162873 + 163827x</w:t>
       </w:r>
     </w:p>
     <w:p>
@@ -5180,19 +5966,7 @@
         <w:rPr>
           <w:rFonts w:cstheme="minorHAnsi"/>
         </w:rPr>
-        <w:t xml:space="preserve">The last test was how coalition size factor affected the gas cost. Again I created two series </w:t>
-      </w:r>
-      <w:r>
-        <w:rPr>
-          <w:rFonts w:cstheme="minorHAnsi"/>
-        </w:rPr>
-        <w:t>one with 5 representatives and one with 7</w:t>
-      </w:r>
-      <w:r>
-        <w:rPr>
-          <w:rFonts w:cstheme="minorHAnsi"/>
-        </w:rPr>
-        <w:t>. This gave me this data.</w:t>
+        <w:t>The last test was how coalition size factor affected the gas cost. Again I created two series one with 5 representatives and one with 7. This gave me this data.</w:t>
       </w:r>
     </w:p>
     <w:p>
@@ -5208,7 +5982,21 @@
         <w:rPr>
           <w:rFonts w:cstheme="minorHAnsi"/>
         </w:rPr>
-        <w:t xml:space="preserve">Then I performed a exponential decay regression. </w:t>
+        <w:t xml:space="preserve">Then I performed </w:t>
+      </w:r>
+      <w:proofErr w:type="spellStart"/>
+      <w:r>
+        <w:rPr>
+          <w:rFonts w:cstheme="minorHAnsi"/>
+        </w:rPr>
+        <w:t>a</w:t>
+      </w:r>
+      <w:proofErr w:type="spellEnd"/>
+      <w:r>
+        <w:rPr>
+          <w:rFonts w:cstheme="minorHAnsi"/>
+        </w:rPr>
+        <w:t xml:space="preserve"> exponential decay regression. </w:t>
       </w:r>
       <w:r>
         <w:rPr>
@@ -5230,13 +6018,7 @@
         <w:rPr>
           <w:rFonts w:cstheme="minorHAnsi"/>
         </w:rPr>
-        <w:t xml:space="preserve">5 Representatives Gas Cost = </w:t>
-      </w:r>
-      <w:r>
-        <w:rPr>
-          <w:rFonts w:cstheme="minorHAnsi"/>
-        </w:rPr>
-        <w:t>(</w:t>
+        <w:t>5 Representatives Gas Cost = (</w:t>
       </w:r>
       <w:r>
         <w:rPr>
@@ -5294,13 +6076,7 @@
         <w:rPr>
           <w:rFonts w:cstheme="minorHAnsi"/>
         </w:rPr>
-        <w:t>7</w:t>
-      </w:r>
-      <w:r>
-        <w:rPr>
-          <w:rFonts w:cstheme="minorHAnsi"/>
-        </w:rPr>
-        <w:t xml:space="preserve"> Representatives Gas Cost = (</w:t>
+        <w:t>7 Representatives Gas Cost = (</w:t>
       </w:r>
       <w:r>
         <w:rPr>
@@ -5364,7 +6140,21 @@
         <w:rPr>
           <w:rFonts w:cstheme="minorHAnsi"/>
         </w:rPr>
-        <w:t xml:space="preserve">can see that that increasing coalition size factor decreases the gas cost. The plateau is reached when coalition size factor is so big, that agents always join the coalition with the biggest size. Therefore coalitions can not be made any faster. </w:t>
+        <w:t xml:space="preserve">can see that that increasing coalition size factor decreases the gas cost. The plateau is reached when coalition size factor is so big, that agents always join the coalition with the biggest size. Therefore coalitions </w:t>
+      </w:r>
+      <w:proofErr w:type="spellStart"/>
+      <w:r>
+        <w:rPr>
+          <w:rFonts w:cstheme="minorHAnsi"/>
+        </w:rPr>
+        <w:t>can not</w:t>
+      </w:r>
+      <w:proofErr w:type="spellEnd"/>
+      <w:r>
+        <w:rPr>
+          <w:rFonts w:cstheme="minorHAnsi"/>
+        </w:rPr>
+        <w:t xml:space="preserve"> be made any faster. </w:t>
       </w:r>
     </w:p>
     <w:p>
@@ -5605,25 +6395,7 @@
         <w:rPr>
           <w:rFonts w:cstheme="minorHAnsi"/>
         </w:rPr>
-        <w:t xml:space="preserve">Again </w:t>
-      </w:r>
-      <w:r>
-        <w:rPr>
-          <w:rFonts w:cstheme="minorHAnsi"/>
-        </w:rPr>
-        <w:t>I then sent the google forms link to the</w:t>
-      </w:r>
-      <w:r>
-        <w:rPr>
-          <w:rFonts w:cstheme="minorHAnsi"/>
-        </w:rPr>
-        <w:t xml:space="preserve"> computer science group chat. 9</w:t>
-      </w:r>
-      <w:r>
-        <w:rPr>
-          <w:rFonts w:cstheme="minorHAnsi"/>
-        </w:rPr>
-        <w:t xml:space="preserve"> users answered my survey. The modal result was </w:t>
+        <w:t xml:space="preserve">Again I then sent the google forms link to the computer science group chat. 9 users answered my survey. The modal result was </w:t>
       </w:r>
       <w:r>
         <w:rPr>
@@ -5655,8 +6427,6 @@
         </w:rPr>
         <w:t>.</w:t>
       </w:r>
-      <w:bookmarkStart w:id="1" w:name="_GoBack"/>
-      <w:bookmarkEnd w:id="1"/>
     </w:p>
     <w:p>
       <w:pPr>
@@ -5683,7 +6453,21 @@
         <w:rPr>
           <w:rFonts w:cstheme="minorHAnsi"/>
         </w:rPr>
-        <w:t xml:space="preserve">The System produced solves the current problem with clubs, where all the money is collected and spent by one or a few people. This problem is made worse at university clubs, where is its likely that a first year student has never seen the club before and therefore has no trust in the club or its leadership. </w:t>
+        <w:t xml:space="preserve">The System produced solves the current problem with clubs, where all the money is collected and spent by one or a few people. This problem is made worse at university clubs, where is </w:t>
+      </w:r>
+      <w:proofErr w:type="spellStart"/>
+      <w:r>
+        <w:rPr>
+          <w:rFonts w:cstheme="minorHAnsi"/>
+        </w:rPr>
+        <w:t>its</w:t>
+      </w:r>
+      <w:proofErr w:type="spellEnd"/>
+      <w:r>
+        <w:rPr>
+          <w:rFonts w:cstheme="minorHAnsi"/>
+        </w:rPr>
+        <w:t xml:space="preserve"> likely that a first year student has never seen the club before and therefore has no trust in the club or its leadership. </w:t>
       </w:r>
     </w:p>
     <w:p>
@@ -5709,7 +6493,21 @@
         <w:rPr>
           <w:rFonts w:cstheme="minorHAnsi"/>
         </w:rPr>
-        <w:t xml:space="preserve">One problem added was that due to the complete transparency, malicious users could use other users transaction to manipulate the result of a election or final budget. I had to choose between simple algorithms that could be easily manipulated and cheaply run or algorithms that were hard to manipulate but cost more to run. </w:t>
+        <w:t xml:space="preserve">One problem added was that due to the complete transparency, malicious users could use other users transaction to manipulate the result of </w:t>
+      </w:r>
+      <w:proofErr w:type="spellStart"/>
+      <w:r>
+        <w:rPr>
+          <w:rFonts w:cstheme="minorHAnsi"/>
+        </w:rPr>
+        <w:t>a</w:t>
+      </w:r>
+      <w:proofErr w:type="spellEnd"/>
+      <w:r>
+        <w:rPr>
+          <w:rFonts w:cstheme="minorHAnsi"/>
+        </w:rPr>
+        <w:t xml:space="preserve"> election or final budget. I had to choose between simple algorithms that could be easily manipulated and cheaply run or algorithms that were hard to manipulate but cost more to run. </w:t>
       </w:r>
       <w:r>
         <w:rPr>
@@ -5734,20 +6532,48 @@
         <w:rPr>
           <w:rFonts w:cstheme="minorHAnsi"/>
         </w:rPr>
-        <w:t xml:space="preserve"> However for the last couple of months the gas to usd value has been trending down and so in the future may allow for more representatives.</w:t>
-      </w:r>
-    </w:p>
-    <w:p>
-      <w:pPr>
-        <w:rPr>
-          <w:rFonts w:cstheme="minorHAnsi"/>
-        </w:rPr>
-      </w:pPr>
-      <w:r>
-        <w:rPr>
-          <w:rFonts w:cstheme="minorHAnsi"/>
-        </w:rPr>
-        <w:t xml:space="preserve">I have also written a html and javascript interface for my smart contract. This allows users to interact with the smart contract without a command line. </w:t>
+        <w:t xml:space="preserve"> However for the last couple of months the gas to </w:t>
+      </w:r>
+      <w:proofErr w:type="spellStart"/>
+      <w:r>
+        <w:rPr>
+          <w:rFonts w:cstheme="minorHAnsi"/>
+        </w:rPr>
+        <w:t>usd</w:t>
+      </w:r>
+      <w:proofErr w:type="spellEnd"/>
+      <w:r>
+        <w:rPr>
+          <w:rFonts w:cstheme="minorHAnsi"/>
+        </w:rPr>
+        <w:t xml:space="preserve"> value has been trending down and so in the future may allow for more representatives.</w:t>
+      </w:r>
+    </w:p>
+    <w:p>
+      <w:pPr>
+        <w:rPr>
+          <w:rFonts w:cstheme="minorHAnsi"/>
+        </w:rPr>
+      </w:pPr>
+      <w:r>
+        <w:rPr>
+          <w:rFonts w:cstheme="minorHAnsi"/>
+        </w:rPr>
+        <w:t xml:space="preserve">I have also written a html and </w:t>
+      </w:r>
+      <w:proofErr w:type="spellStart"/>
+      <w:r>
+        <w:rPr>
+          <w:rFonts w:cstheme="minorHAnsi"/>
+        </w:rPr>
+        <w:t>javascript</w:t>
+      </w:r>
+      <w:proofErr w:type="spellEnd"/>
+      <w:r>
+        <w:rPr>
+          <w:rFonts w:cstheme="minorHAnsi"/>
+        </w:rPr>
+        <w:t xml:space="preserve"> interface for my smart contract. This allows users to interact with the smart contract without a command line. </w:t>
       </w:r>
     </w:p>
     <w:p>
@@ -5789,7 +6615,21 @@
         <w:rPr>
           <w:rFonts w:cstheme="minorHAnsi"/>
         </w:rPr>
-        <w:t xml:space="preserve">Another part to add to the system is the ability to raise and distribute money during the year with a subset of users e.g some players in the team are going to a tournament. </w:t>
+        <w:t xml:space="preserve">Another part to add to the system is the ability to raise and distribute money during the year with a subset of users </w:t>
+      </w:r>
+      <w:proofErr w:type="spellStart"/>
+      <w:r>
+        <w:rPr>
+          <w:rFonts w:cstheme="minorHAnsi"/>
+        </w:rPr>
+        <w:t>e.g</w:t>
+      </w:r>
+      <w:proofErr w:type="spellEnd"/>
+      <w:r>
+        <w:rPr>
+          <w:rFonts w:cstheme="minorHAnsi"/>
+        </w:rPr>
+        <w:t xml:space="preserve"> some players in the team are going to a tournament. </w:t>
       </w:r>
       <w:r>
         <w:rPr>
@@ -6672,7 +7512,7 @@
 </file>
 
 <file path=customXml/itemProps1.xml><?xml version="1.0" encoding="utf-8"?>
-<ds:datastoreItem xmlns:ds="http://schemas.openxmlformats.org/officeDocument/2006/customXml" ds:itemID="{E7899E09-3B54-4119-BA20-DFE68A9091A7}">
+<ds:datastoreItem xmlns:ds="http://schemas.openxmlformats.org/officeDocument/2006/customXml" ds:itemID="{11CF972A-9429-4757-9ABB-9DE37C9B6012}">
   <ds:schemaRefs>
     <ds:schemaRef ds:uri="http://schemas.openxmlformats.org/officeDocument/2006/bibliography"/>
   </ds:schemaRefs>

</xml_diff>